<commit_message>
Tests, bases de dades
</commit_message>
<xml_diff>
--- a/Documents/InformeProgres2.docx
+++ b/Documents/InformeProgres2.docx
@@ -299,6 +299,7 @@
         <w:tc>
           <w:tcPr>
             <w:tcW w:w="1126" w:type="dxa"/>
+            <w:shd w:val="clear" w:color="auto" w:fill="D9D9D9" w:themeFill="background1" w:themeFillShade="D9"/>
           </w:tcPr>
           <w:p>
             <w:pPr>
@@ -323,6 +324,7 @@
           <w:tcPr>
             <w:tcW w:w="5967" w:type="dxa"/>
             <w:gridSpan w:val="2"/>
+            <w:shd w:val="clear" w:color="auto" w:fill="D9D9D9" w:themeFill="background1" w:themeFillShade="D9"/>
           </w:tcPr>
           <w:p>
             <w:pPr>
@@ -346,6 +348,7 @@
         <w:tc>
           <w:tcPr>
             <w:tcW w:w="1401" w:type="dxa"/>
+            <w:shd w:val="clear" w:color="auto" w:fill="D9D9D9" w:themeFill="background1" w:themeFillShade="D9"/>
           </w:tcPr>
           <w:p>
             <w:pPr>
@@ -363,6 +366,95 @@
                 <w:lang w:eastAsia="es-ES"/>
               </w:rPr>
               <w:t>Prioritat</w:t>
+            </w:r>
+          </w:p>
+        </w:tc>
+      </w:tr>
+      <w:tr>
+        <w:tc>
+          <w:tcPr>
+            <w:tcW w:w="1126" w:type="dxa"/>
+            <w:shd w:val="clear" w:color="auto" w:fill="E2EFD9" w:themeFill="accent6" w:themeFillTint="33"/>
+          </w:tcPr>
+          <w:p>
+            <w:pPr>
+              <w:jc w:val="both"/>
+              <w:rPr>
+                <w:rFonts w:eastAsia="Times New Roman" w:cstheme="minorHAnsi"/>
+                <w:color w:val="222222"/>
+                <w:sz w:val="24"/>
+                <w:szCs w:val="24"/>
+                <w:lang w:eastAsia="es-ES"/>
+              </w:rPr>
+            </w:pPr>
+            <w:r>
+              <w:rPr>
+                <w:rFonts w:eastAsia="Times New Roman" w:cstheme="minorHAnsi"/>
+                <w:color w:val="222222"/>
+                <w:sz w:val="24"/>
+                <w:szCs w:val="24"/>
+                <w:lang w:eastAsia="es-ES"/>
+              </w:rPr>
+              <w:t>O4.1</w:t>
+            </w:r>
+          </w:p>
+        </w:tc>
+        <w:tc>
+          <w:tcPr>
+            <w:tcW w:w="5967" w:type="dxa"/>
+            <w:gridSpan w:val="2"/>
+            <w:shd w:val="clear" w:color="auto" w:fill="E2EFD9" w:themeFill="accent6" w:themeFillTint="33"/>
+          </w:tcPr>
+          <w:p>
+            <w:pPr>
+              <w:jc w:val="both"/>
+              <w:rPr>
+                <w:lang w:eastAsia="es-ES"/>
+              </w:rPr>
+            </w:pPr>
+            <w:r>
+              <w:rPr>
+                <w:lang w:eastAsia="es-ES"/>
+              </w:rPr>
+              <w:t xml:space="preserve">Reforçar coneixements </w:t>
+            </w:r>
+            <w:r>
+              <w:rPr>
+                <w:lang w:eastAsia="es-ES"/>
+              </w:rPr>
+              <w:t>del objectiu O</w:t>
+            </w:r>
+            <w:r>
+              <w:rPr>
+                <w:lang w:eastAsia="es-ES"/>
+              </w:rPr>
+              <w:t>3.1</w:t>
+            </w:r>
+            <w:r>
+              <w:rPr>
+                <w:lang w:eastAsia="es-ES"/>
+              </w:rPr>
+              <w:t xml:space="preserve"> (estudi de les bases de dades usades en el camp)</w:t>
+            </w:r>
+          </w:p>
+        </w:tc>
+        <w:tc>
+          <w:tcPr>
+            <w:tcW w:w="1401" w:type="dxa"/>
+            <w:shd w:val="clear" w:color="auto" w:fill="E2EFD9" w:themeFill="accent6" w:themeFillTint="33"/>
+          </w:tcPr>
+          <w:p>
+            <w:pPr>
+              <w:jc w:val="both"/>
+              <w:rPr>
+                <w:lang w:eastAsia="es-ES"/>
+              </w:rPr>
+            </w:pPr>
+            <w:r>
+              <w:rPr>
+                <w:lang w:eastAsia="es-ES"/>
+              </w:rPr>
+              <w:t>Essencial</w:t>
             </w:r>
           </w:p>
         </w:tc>
@@ -374,6 +466,7 @@
             <w:tcBorders>
               <w:bottom w:val="single" w:sz="4" w:space="0" w:color="auto"/>
             </w:tcBorders>
+            <w:shd w:val="clear" w:color="auto" w:fill="C5E0B3" w:themeFill="accent6" w:themeFillTint="66"/>
           </w:tcPr>
           <w:p>
             <w:pPr>
@@ -400,7 +493,17 @@
                 <w:szCs w:val="24"/>
                 <w:lang w:eastAsia="es-ES"/>
               </w:rPr>
-              <w:t>4.1</w:t>
+              <w:t>4.</w:t>
+            </w:r>
+            <w:r>
+              <w:rPr>
+                <w:rFonts w:eastAsia="Times New Roman" w:cstheme="minorHAnsi"/>
+                <w:color w:val="222222"/>
+                <w:sz w:val="24"/>
+                <w:szCs w:val="24"/>
+                <w:lang w:eastAsia="es-ES"/>
+              </w:rPr>
+              <w:t>2</w:t>
             </w:r>
           </w:p>
         </w:tc>
@@ -408,6 +511,7 @@
           <w:tcPr>
             <w:tcW w:w="5967" w:type="dxa"/>
             <w:gridSpan w:val="2"/>
+            <w:shd w:val="clear" w:color="auto" w:fill="C5E0B3" w:themeFill="accent6" w:themeFillTint="66"/>
           </w:tcPr>
           <w:p>
             <w:pPr>
@@ -427,6 +531,7 @@
         <w:tc>
           <w:tcPr>
             <w:tcW w:w="1401" w:type="dxa"/>
+            <w:shd w:val="clear" w:color="auto" w:fill="C5E0B3" w:themeFill="accent6" w:themeFillTint="66"/>
           </w:tcPr>
           <w:p>
             <w:pPr>
@@ -437,10 +542,6 @@
             </w:pPr>
             <w:r>
               <w:rPr>
-                <w:rFonts w:eastAsia="Times New Roman" w:cstheme="minorHAnsi"/>
-                <w:color w:val="222222"/>
-                <w:sz w:val="24"/>
-                <w:szCs w:val="24"/>
                 <w:lang w:eastAsia="es-ES"/>
               </w:rPr>
               <w:t>Essencial</w:t>
@@ -473,6 +574,7 @@
         <w:tc>
           <w:tcPr>
             <w:tcW w:w="861" w:type="dxa"/>
+            <w:shd w:val="clear" w:color="auto" w:fill="BDD6EE" w:themeFill="accent5" w:themeFillTint="66"/>
           </w:tcPr>
           <w:p>
             <w:pPr>
@@ -485,7 +587,19 @@
               <w:rPr>
                 <w:lang w:eastAsia="es-ES"/>
               </w:rPr>
-              <w:t>O4.1.1</w:t>
+              <w:t>O4.</w:t>
+            </w:r>
+            <w:r>
+              <w:rPr>
+                <w:lang w:eastAsia="es-ES"/>
+              </w:rPr>
+              <w:t>2</w:t>
+            </w:r>
+            <w:r>
+              <w:rPr>
+                <w:lang w:eastAsia="es-ES"/>
+              </w:rPr>
+              <w:t>.1</w:t>
             </w:r>
           </w:p>
         </w:tc>
@@ -493,15 +607,12 @@
           <w:tcPr>
             <w:tcW w:w="6507" w:type="dxa"/>
             <w:gridSpan w:val="2"/>
+            <w:shd w:val="clear" w:color="auto" w:fill="BDD6EE" w:themeFill="accent5" w:themeFillTint="66"/>
           </w:tcPr>
           <w:p>
             <w:pPr>
               <w:jc w:val="both"/>
               <w:rPr>
-                <w:rFonts w:eastAsia="Times New Roman" w:cstheme="minorHAnsi"/>
-                <w:color w:val="222222"/>
-                <w:sz w:val="24"/>
-                <w:szCs w:val="24"/>
                 <w:lang w:eastAsia="es-ES"/>
               </w:rPr>
             </w:pPr>
@@ -539,6 +650,7 @@
         <w:tc>
           <w:tcPr>
             <w:tcW w:w="861" w:type="dxa"/>
+            <w:shd w:val="clear" w:color="auto" w:fill="DEEAF6" w:themeFill="accent5" w:themeFillTint="33"/>
           </w:tcPr>
           <w:p>
             <w:pPr>
@@ -551,7 +663,19 @@
               <w:rPr>
                 <w:lang w:eastAsia="es-ES"/>
               </w:rPr>
-              <w:t>O4.1.2</w:t>
+              <w:t>O4.</w:t>
+            </w:r>
+            <w:r>
+              <w:rPr>
+                <w:lang w:eastAsia="es-ES"/>
+              </w:rPr>
+              <w:t>2</w:t>
+            </w:r>
+            <w:r>
+              <w:rPr>
+                <w:lang w:eastAsia="es-ES"/>
+              </w:rPr>
+              <w:t>.2</w:t>
             </w:r>
           </w:p>
         </w:tc>
@@ -559,6 +683,7 @@
           <w:tcPr>
             <w:tcW w:w="6507" w:type="dxa"/>
             <w:gridSpan w:val="2"/>
+            <w:shd w:val="clear" w:color="auto" w:fill="DEEAF6" w:themeFill="accent5" w:themeFillTint="33"/>
           </w:tcPr>
           <w:p>
             <w:pPr>
@@ -583,6 +708,7 @@
             <w:tcBorders>
               <w:bottom w:val="single" w:sz="4" w:space="0" w:color="auto"/>
             </w:tcBorders>
+            <w:shd w:val="clear" w:color="auto" w:fill="E2EFD9" w:themeFill="accent6" w:themeFillTint="33"/>
           </w:tcPr>
           <w:p>
             <w:pPr>
@@ -609,7 +735,17 @@
                 <w:szCs w:val="24"/>
                 <w:lang w:eastAsia="es-ES"/>
               </w:rPr>
-              <w:t>4.2</w:t>
+              <w:t>4.</w:t>
+            </w:r>
+            <w:r>
+              <w:rPr>
+                <w:rFonts w:eastAsia="Times New Roman" w:cstheme="minorHAnsi"/>
+                <w:color w:val="222222"/>
+                <w:sz w:val="24"/>
+                <w:szCs w:val="24"/>
+                <w:lang w:eastAsia="es-ES"/>
+              </w:rPr>
+              <w:t>3</w:t>
             </w:r>
           </w:p>
         </w:tc>
@@ -617,6 +753,7 @@
           <w:tcPr>
             <w:tcW w:w="5967" w:type="dxa"/>
             <w:gridSpan w:val="2"/>
+            <w:shd w:val="clear" w:color="auto" w:fill="E2EFD9" w:themeFill="accent6" w:themeFillTint="33"/>
           </w:tcPr>
           <w:p>
             <w:pPr>
@@ -636,6 +773,7 @@
         <w:tc>
           <w:tcPr>
             <w:tcW w:w="1401" w:type="dxa"/>
+            <w:shd w:val="clear" w:color="auto" w:fill="E2EFD9" w:themeFill="accent6" w:themeFillTint="33"/>
           </w:tcPr>
           <w:p>
             <w:pPr>
@@ -646,10 +784,6 @@
             </w:pPr>
             <w:r>
               <w:rPr>
-                <w:rFonts w:eastAsia="Times New Roman" w:cstheme="minorHAnsi"/>
-                <w:color w:val="222222"/>
-                <w:sz w:val="24"/>
-                <w:szCs w:val="24"/>
                 <w:lang w:eastAsia="es-ES"/>
               </w:rPr>
               <w:t>Essencial</w:t>
@@ -657,203 +791,2452 @@
           </w:p>
         </w:tc>
       </w:tr>
+    </w:tbl>
+    <w:p>
+      <w:pPr>
+        <w:pStyle w:val="Ttulo1"/>
+        <w:rPr>
+          <w:rFonts w:eastAsia="Times New Roman"/>
+          <w:sz w:val="32"/>
+          <w:szCs w:val="32"/>
+          <w:lang w:eastAsia="es-ES"/>
+        </w:rPr>
+      </w:pPr>
+      <w:r>
+        <w:rPr>
+          <w:rFonts w:eastAsia="Times New Roman"/>
+          <w:sz w:val="32"/>
+          <w:szCs w:val="32"/>
+          <w:lang w:eastAsia="es-ES"/>
+        </w:rPr>
+        <w:lastRenderedPageBreak/>
+        <w:t xml:space="preserve">Assoliments: </w:t>
+      </w:r>
+    </w:p>
+    <w:p>
+      <w:pPr>
+        <w:jc w:val="both"/>
+        <w:rPr>
+          <w:lang w:eastAsia="es-ES"/>
+        </w:rPr>
+      </w:pPr>
+      <w:r>
+        <w:rPr>
+          <w:lang w:eastAsia="es-ES"/>
+        </w:rPr>
+        <w:t xml:space="preserve">En aquest apartat tractarem el progrés realitzat en els objectius de la última fase del projecte, incloent els objectius </w:t>
+      </w:r>
+      <w:r>
+        <w:rPr>
+          <w:lang w:eastAsia="es-ES"/>
+        </w:rPr>
+        <w:t>O</w:t>
+      </w:r>
+      <w:r>
+        <w:rPr>
+          <w:lang w:eastAsia="es-ES"/>
+        </w:rPr>
+        <w:t xml:space="preserve">4.1, O4.2 i els inicis de </w:t>
+      </w:r>
+      <w:r>
+        <w:rPr>
+          <w:lang w:eastAsia="es-ES"/>
+        </w:rPr>
+        <w:t>O</w:t>
+      </w:r>
+      <w:r>
+        <w:rPr>
+          <w:lang w:eastAsia="es-ES"/>
+        </w:rPr>
+        <w:t>4.3.</w:t>
+      </w:r>
+      <w:r>
+        <w:rPr>
+          <w:lang w:eastAsia="es-ES"/>
+        </w:rPr>
+        <w:t xml:space="preserve"> També es tractarà en part la metodologia usada però no en el mateix format que l’anterior informe de progres. </w:t>
+      </w:r>
+    </w:p>
+    <w:p>
+      <w:pPr>
+        <w:pStyle w:val="Ttulo2"/>
+        <w:rPr>
+          <w:rFonts w:asciiTheme="minorHAnsi" w:hAnsiTheme="minorHAnsi" w:cstheme="minorHAnsi"/>
+          <w:lang w:eastAsia="es-ES"/>
+        </w:rPr>
+      </w:pPr>
+      <w:r>
+        <w:rPr>
+          <w:rFonts w:asciiTheme="minorHAnsi" w:hAnsiTheme="minorHAnsi" w:cstheme="minorHAnsi"/>
+          <w:lang w:eastAsia="es-ES"/>
+        </w:rPr>
+        <w:t>Base de dades:</w:t>
+      </w:r>
+    </w:p>
+    <w:p>
+      <w:pPr>
+        <w:jc w:val="both"/>
+        <w:rPr>
+          <w:lang w:eastAsia="es-ES"/>
+        </w:rPr>
+      </w:pPr>
+      <w:r>
+        <w:rPr>
+          <w:lang w:eastAsia="es-ES"/>
+        </w:rPr>
+        <w:t>En aquesta fase del projecte s’ha decidit fixar una base de dades sobre la qual fer tots els experiments, aquesta es la base de dades QM9</w:t>
+      </w:r>
+      <w:r>
+        <w:rPr>
+          <w:rFonts w:cstheme="minorHAnsi"/>
+          <w:noProof/>
+          <w:vertAlign w:val="superscript"/>
+        </w:rPr>
+        <w:t>[4]</w:t>
+      </w:r>
+      <w:r>
+        <w:rPr>
+          <w:lang w:eastAsia="es-ES"/>
+        </w:rPr>
+        <w:t xml:space="preserve">. </w:t>
+      </w:r>
+      <w:r>
+        <w:rPr>
+          <w:lang w:eastAsia="es-ES"/>
+        </w:rPr>
+        <w:t>La base de dades QM9 és una col·lecció de dades moleculars que proporciona informació essencial sobre propietats químiques i físiques de diverses molècules orgàniques petites. Aquesta base de dades s'ha convertit en una font de referència en els camps de la química computacional i la descoberta de materials.</w:t>
+      </w:r>
+    </w:p>
+    <w:p>
+      <w:pPr>
+        <w:jc w:val="both"/>
+        <w:rPr>
+          <w:lang w:eastAsia="es-ES"/>
+        </w:rPr>
+      </w:pPr>
+      <w:r>
+        <w:rPr>
+          <w:lang w:eastAsia="es-ES"/>
+        </w:rPr>
+        <w:t xml:space="preserve">Les dades de la base de dades QM9 provenen de simulacions quàntiques </w:t>
+      </w:r>
+      <w:r>
+        <w:rPr>
+          <w:lang w:eastAsia="es-ES"/>
+        </w:rPr>
+        <w:t xml:space="preserve">utilitzant mètodes tradicionals </w:t>
+      </w:r>
+      <w:r>
+        <w:rPr>
+          <w:highlight w:val="yellow"/>
+          <w:lang w:eastAsia="es-ES"/>
+        </w:rPr>
+        <w:t>(completar amb ajuda del Jordi)</w:t>
+      </w:r>
+      <w:r>
+        <w:rPr>
+          <w:lang w:eastAsia="es-ES"/>
+        </w:rPr>
+        <w:t>. Les simulacions s'han dut a terme per a diverses molècules orgàniques amb un nombre limitat d'àtoms. Aquestes simulacions proporcionen informació detallada sobre diverses propietats moleculars, com ara energies, capacitats calorífiques, dipols moleculars, polaritzabilitats, entre altres.</w:t>
+      </w:r>
+    </w:p>
+    <w:p>
+      <w:pPr>
+        <w:jc w:val="both"/>
+        <w:rPr>
+          <w:lang w:eastAsia="es-ES"/>
+        </w:rPr>
+      </w:pPr>
+      <w:r>
+        <w:rPr>
+          <w:lang w:eastAsia="es-ES"/>
+        </w:rPr>
+        <w:t xml:space="preserve">La base de dades QM9 empra el format de dades ASE (Atomic Simulation Environment) per emmagatzemar les seves entrades. ASE és una llibreria de Python </w:t>
+      </w:r>
+      <w:r>
+        <w:rPr>
+          <w:lang w:eastAsia="es-ES"/>
+        </w:rPr>
+        <w:t>amplament</w:t>
+      </w:r>
+      <w:r>
+        <w:rPr>
+          <w:lang w:eastAsia="es-ES"/>
+        </w:rPr>
+        <w:t xml:space="preserve"> utilitzada per a càlculs i anàlisis de simulacions atòmiques i moleculars. El format ASE proporciona una estructura consistent i flexible per emmagatzemar informació sobre àtoms, molècules i càlculs associats.</w:t>
+      </w:r>
+    </w:p>
+    <w:p>
+      <w:pPr>
+        <w:jc w:val="both"/>
+        <w:rPr>
+          <w:lang w:eastAsia="es-ES"/>
+        </w:rPr>
+      </w:pPr>
+      <w:r>
+        <w:rPr>
+          <w:lang w:eastAsia="es-ES"/>
+        </w:rPr>
+        <w:t>Ca</w:t>
+      </w:r>
+      <w:r>
+        <w:rPr>
+          <w:lang w:eastAsia="es-ES"/>
+        </w:rPr>
+        <w:t xml:space="preserve">da entrada </w:t>
+      </w:r>
+      <w:r>
+        <w:rPr>
+          <w:lang w:eastAsia="es-ES"/>
+        </w:rPr>
+        <w:t>de la base de dades es un objecte de tipus</w:t>
+      </w:r>
+      <w:r>
+        <w:rPr>
+          <w:lang w:eastAsia="es-ES"/>
+        </w:rPr>
+        <w:t xml:space="preserve"> </w:t>
+      </w:r>
+      <w:r>
+        <w:rPr>
+          <w:rFonts w:ascii="Consolas" w:hAnsi="Consolas"/>
+          <w:lang w:eastAsia="es-ES"/>
+        </w:rPr>
+        <w:t>AtomsRow</w:t>
+      </w:r>
+      <w:r>
+        <w:rPr>
+          <w:vertAlign w:val="superscript"/>
+        </w:rPr>
+        <w:t>[8]</w:t>
+      </w:r>
+      <w:r>
+        <w:rPr>
+          <w:rFonts w:ascii="Consolas" w:hAnsi="Consolas"/>
+          <w:lang w:eastAsia="es-ES"/>
+        </w:rPr>
+        <w:t xml:space="preserve"> </w:t>
+      </w:r>
+      <w:r>
+        <w:rPr>
+          <w:lang w:eastAsia="es-ES"/>
+        </w:rPr>
+        <w:t>que representa una molècula</w:t>
+      </w:r>
+      <w:r>
+        <w:rPr>
+          <w:lang w:eastAsia="es-ES"/>
+        </w:rPr>
+        <w:t>,</w:t>
+      </w:r>
+      <w:r>
+        <w:rPr>
+          <w:lang w:eastAsia="es-ES"/>
+        </w:rPr>
+        <w:t xml:space="preserve"> </w:t>
+      </w:r>
+      <w:r>
+        <w:rPr>
+          <w:lang w:eastAsia="es-ES"/>
+        </w:rPr>
+        <w:t xml:space="preserve">aquest </w:t>
+      </w:r>
+      <w:r>
+        <w:rPr>
+          <w:lang w:eastAsia="es-ES"/>
+        </w:rPr>
+        <w:t xml:space="preserve">te </w:t>
+      </w:r>
+      <w:r>
+        <w:rPr>
+          <w:lang w:eastAsia="es-ES"/>
+        </w:rPr>
+        <w:t>diccionari de valors amb</w:t>
+      </w:r>
+      <w:r>
+        <w:rPr>
+          <w:lang w:eastAsia="es-ES"/>
+        </w:rPr>
+        <w:t xml:space="preserve"> numero </w:t>
+      </w:r>
+      <w:r>
+        <w:rPr>
+          <w:lang w:eastAsia="es-ES"/>
+        </w:rPr>
+        <w:t>variable</w:t>
+      </w:r>
+      <w:r>
+        <w:rPr>
+          <w:lang w:eastAsia="es-ES"/>
+        </w:rPr>
+        <w:t xml:space="preserve"> però sempre hi ha </w:t>
+      </w:r>
+      <w:r>
+        <w:rPr>
+          <w:lang w:eastAsia="es-ES"/>
+        </w:rPr>
+        <w:t>els següents.</w:t>
+      </w:r>
+    </w:p>
+    <w:p>
+      <w:pPr>
+        <w:pStyle w:val="Descripcin"/>
+        <w:keepNext/>
+      </w:pPr>
+      <w:r>
+        <w:t xml:space="preserve">Taula 1: Claus presents en </w:t>
+      </w:r>
+      <w:r>
+        <w:t>cada entrada de la base de dades QM9. Taula extreta de la web oficial de ASE</w:t>
+      </w:r>
+      <w:r>
+        <w:rPr>
+          <w:vertAlign w:val="superscript"/>
+        </w:rPr>
+        <w:t>[8]</w:t>
+      </w:r>
+      <w:r>
+        <w:t>.</w:t>
+      </w:r>
+      <w:r>
+        <w:t xml:space="preserve"> </w:t>
+      </w:r>
+    </w:p>
+    <w:tbl>
+      <w:tblPr>
+        <w:tblW w:w="0" w:type="auto"/>
+        <w:tblBorders>
+          <w:top w:val="single" w:sz="6" w:space="0" w:color="E1E4E5"/>
+          <w:left w:val="single" w:sz="6" w:space="0" w:color="E1E4E5"/>
+          <w:bottom w:val="single" w:sz="6" w:space="0" w:color="E1E4E5"/>
+          <w:right w:val="single" w:sz="6" w:space="0" w:color="E1E4E5"/>
+        </w:tblBorders>
+        <w:shd w:val="clear" w:color="auto" w:fill="FCFCFC"/>
+        <w:tblLayout w:type="fixed"/>
+        <w:tblCellMar>
+          <w:top w:w="15" w:type="dxa"/>
+          <w:left w:w="15" w:type="dxa"/>
+          <w:bottom w:w="15" w:type="dxa"/>
+          <w:right w:w="15" w:type="dxa"/>
+        </w:tblCellMar>
+        <w:tblLook w:val="04A0" w:firstRow="1" w:lastRow="0" w:firstColumn="1" w:lastColumn="0" w:noHBand="0" w:noVBand="1"/>
+      </w:tblPr>
+      <w:tblGrid>
+        <w:gridCol w:w="1358"/>
+        <w:gridCol w:w="4163"/>
+        <w:gridCol w:w="1842"/>
+        <w:gridCol w:w="1032"/>
+      </w:tblGrid>
       <w:tr>
+        <w:trPr>
+          <w:trHeight w:val="219"/>
+          <w:tblHeader/>
+        </w:trPr>
         <w:tc>
           <w:tcPr>
-            <w:tcW w:w="1126" w:type="dxa"/>
+            <w:tcW w:w="1358" w:type="dxa"/>
             <w:tcBorders>
-              <w:left w:val="nil"/>
-              <w:bottom w:val="nil"/>
+              <w:top w:val="single" w:sz="6" w:space="0" w:color="E1E4E5"/>
+              <w:left w:val="single" w:sz="6" w:space="0" w:color="E1E4E5"/>
+              <w:bottom w:val="single" w:sz="6" w:space="0" w:color="E1E4E5"/>
+              <w:right w:val="single" w:sz="6" w:space="0" w:color="E1E4E5"/>
             </w:tcBorders>
+            <w:shd w:val="clear" w:color="auto" w:fill="FCFCFC"/>
+            <w:noWrap/>
+            <w:tcMar>
+              <w:top w:w="120" w:type="dxa"/>
+              <w:left w:w="240" w:type="dxa"/>
+              <w:bottom w:w="120" w:type="dxa"/>
+              <w:right w:w="240" w:type="dxa"/>
+            </w:tcMar>
+            <w:vAlign w:val="center"/>
+            <w:hideMark/>
           </w:tcPr>
           <w:p>
             <w:pPr>
-              <w:jc w:val="both"/>
-              <w:rPr>
-                <w:rFonts w:eastAsia="Times New Roman" w:cstheme="minorHAnsi"/>
-                <w:color w:val="222222"/>
-                <w:sz w:val="24"/>
-                <w:szCs w:val="24"/>
-                <w:lang w:eastAsia="es-ES"/>
-              </w:rPr>
-            </w:pPr>
-          </w:p>
-        </w:tc>
-        <w:tc>
-          <w:tcPr>
-            <w:tcW w:w="861" w:type="dxa"/>
-          </w:tcPr>
-          <w:p>
-            <w:pPr>
-              <w:jc w:val="both"/>
-              <w:rPr>
-                <w:lang w:eastAsia="es-ES"/>
+              <w:spacing w:after="0" w:line="240" w:lineRule="auto"/>
+              <w:jc w:val="center"/>
+              <w:rPr>
+                <w:rFonts w:ascii="Lato" w:eastAsia="Times New Roman" w:hAnsi="Lato" w:cs="Times New Roman"/>
+                <w:b/>
+                <w:bCs/>
+                <w:noProof/>
+                <w:color w:val="000000"/>
+                <w:sz w:val="20"/>
+                <w:szCs w:val="20"/>
+                <w:lang w:val="es-ES" w:eastAsia="es-ES"/>
               </w:rPr>
             </w:pPr>
             <w:r>
               <w:rPr>
-                <w:rFonts w:eastAsia="Times New Roman" w:cstheme="minorHAnsi"/>
-                <w:color w:val="222222"/>
-                <w:sz w:val="24"/>
-                <w:szCs w:val="24"/>
-                <w:lang w:eastAsia="es-ES"/>
-              </w:rPr>
-              <w:t>O4.2.1</w:t>
+                <w:rFonts w:ascii="Lato" w:eastAsia="Times New Roman" w:hAnsi="Lato" w:cs="Times New Roman"/>
+                <w:b/>
+                <w:bCs/>
+                <w:noProof/>
+                <w:color w:val="000000"/>
+                <w:sz w:val="20"/>
+                <w:szCs w:val="20"/>
+                <w:lang w:val="es-ES" w:eastAsia="es-ES"/>
+              </w:rPr>
+              <w:t>key</w:t>
             </w:r>
           </w:p>
         </w:tc>
         <w:tc>
           <w:tcPr>
-            <w:tcW w:w="6507" w:type="dxa"/>
-            <w:gridSpan w:val="2"/>
+            <w:tcW w:w="4163" w:type="dxa"/>
+            <w:tcBorders>
+              <w:top w:val="single" w:sz="6" w:space="0" w:color="E1E4E5"/>
+              <w:left w:val="single" w:sz="6" w:space="0" w:color="E1E4E5"/>
+              <w:bottom w:val="single" w:sz="6" w:space="0" w:color="E1E4E5"/>
+              <w:right w:val="single" w:sz="6" w:space="0" w:color="E1E4E5"/>
+            </w:tcBorders>
+            <w:shd w:val="clear" w:color="auto" w:fill="FCFCFC"/>
+            <w:noWrap/>
+            <w:tcMar>
+              <w:top w:w="120" w:type="dxa"/>
+              <w:left w:w="240" w:type="dxa"/>
+              <w:bottom w:w="120" w:type="dxa"/>
+              <w:right w:w="240" w:type="dxa"/>
+            </w:tcMar>
+            <w:vAlign w:val="center"/>
+            <w:hideMark/>
           </w:tcPr>
           <w:p>
             <w:pPr>
-              <w:jc w:val="both"/>
-              <w:rPr>
-                <w:rFonts w:eastAsia="Times New Roman" w:cstheme="minorHAnsi"/>
-                <w:color w:val="222222"/>
-                <w:sz w:val="24"/>
-                <w:szCs w:val="24"/>
-                <w:lang w:eastAsia="es-ES"/>
+              <w:spacing w:after="0" w:line="240" w:lineRule="auto"/>
+              <w:jc w:val="center"/>
+              <w:rPr>
+                <w:rFonts w:ascii="Lato" w:eastAsia="Times New Roman" w:hAnsi="Lato" w:cs="Times New Roman"/>
+                <w:b/>
+                <w:bCs/>
+                <w:noProof/>
+                <w:color w:val="000000"/>
+                <w:sz w:val="20"/>
+                <w:szCs w:val="20"/>
+                <w:lang w:val="es-ES" w:eastAsia="es-ES"/>
               </w:rPr>
             </w:pPr>
             <w:r>
               <w:rPr>
-                <w:lang w:eastAsia="es-ES"/>
-              </w:rPr>
-              <w:t>Llistes de veïns</w:t>
+                <w:rFonts w:ascii="Lato" w:eastAsia="Times New Roman" w:hAnsi="Lato" w:cs="Times New Roman"/>
+                <w:b/>
+                <w:bCs/>
+                <w:noProof/>
+                <w:color w:val="000000"/>
+                <w:sz w:val="20"/>
+                <w:szCs w:val="20"/>
+                <w:lang w:val="es-ES" w:eastAsia="es-ES"/>
+              </w:rPr>
+              <w:t>descripció</w:t>
+            </w:r>
+          </w:p>
+        </w:tc>
+        <w:tc>
+          <w:tcPr>
+            <w:tcW w:w="1842" w:type="dxa"/>
+            <w:tcBorders>
+              <w:top w:val="single" w:sz="6" w:space="0" w:color="E1E4E5"/>
+              <w:left w:val="single" w:sz="6" w:space="0" w:color="E1E4E5"/>
+              <w:bottom w:val="single" w:sz="6" w:space="0" w:color="E1E4E5"/>
+              <w:right w:val="single" w:sz="6" w:space="0" w:color="E1E4E5"/>
+            </w:tcBorders>
+            <w:shd w:val="clear" w:color="auto" w:fill="FCFCFC"/>
+            <w:noWrap/>
+            <w:tcMar>
+              <w:top w:w="120" w:type="dxa"/>
+              <w:left w:w="240" w:type="dxa"/>
+              <w:bottom w:w="120" w:type="dxa"/>
+              <w:right w:w="240" w:type="dxa"/>
+            </w:tcMar>
+            <w:vAlign w:val="center"/>
+            <w:hideMark/>
+          </w:tcPr>
+          <w:p>
+            <w:pPr>
+              <w:spacing w:after="0" w:line="240" w:lineRule="auto"/>
+              <w:jc w:val="center"/>
+              <w:rPr>
+                <w:rFonts w:ascii="Lato" w:eastAsia="Times New Roman" w:hAnsi="Lato" w:cs="Times New Roman"/>
+                <w:b/>
+                <w:bCs/>
+                <w:noProof/>
+                <w:color w:val="000000"/>
+                <w:sz w:val="20"/>
+                <w:szCs w:val="20"/>
+                <w:lang w:val="es-ES" w:eastAsia="es-ES"/>
+              </w:rPr>
+            </w:pPr>
+            <w:r>
+              <w:rPr>
+                <w:rFonts w:ascii="Lato" w:eastAsia="Times New Roman" w:hAnsi="Lato" w:cs="Times New Roman"/>
+                <w:b/>
+                <w:bCs/>
+                <w:noProof/>
+                <w:color w:val="000000"/>
+                <w:sz w:val="20"/>
+                <w:szCs w:val="20"/>
+                <w:lang w:val="es-ES" w:eastAsia="es-ES"/>
+              </w:rPr>
+              <w:t>tipus de dada</w:t>
+            </w:r>
+          </w:p>
+        </w:tc>
+        <w:tc>
+          <w:tcPr>
+            <w:tcW w:w="1032" w:type="dxa"/>
+            <w:tcBorders>
+              <w:top w:val="single" w:sz="6" w:space="0" w:color="E1E4E5"/>
+              <w:left w:val="single" w:sz="6" w:space="0" w:color="E1E4E5"/>
+              <w:bottom w:val="single" w:sz="6" w:space="0" w:color="E1E4E5"/>
+              <w:right w:val="single" w:sz="6" w:space="0" w:color="E1E4E5"/>
+            </w:tcBorders>
+            <w:shd w:val="clear" w:color="auto" w:fill="FCFCFC"/>
+            <w:noWrap/>
+            <w:tcMar>
+              <w:top w:w="120" w:type="dxa"/>
+              <w:left w:w="240" w:type="dxa"/>
+              <w:bottom w:w="120" w:type="dxa"/>
+              <w:right w:w="240" w:type="dxa"/>
+            </w:tcMar>
+            <w:vAlign w:val="center"/>
+            <w:hideMark/>
+          </w:tcPr>
+          <w:p>
+            <w:pPr>
+              <w:spacing w:after="0" w:line="240" w:lineRule="auto"/>
+              <w:jc w:val="center"/>
+              <w:rPr>
+                <w:rFonts w:ascii="Lato" w:eastAsia="Times New Roman" w:hAnsi="Lato" w:cs="Times New Roman"/>
+                <w:b/>
+                <w:bCs/>
+                <w:noProof/>
+                <w:color w:val="000000"/>
+                <w:sz w:val="20"/>
+                <w:szCs w:val="20"/>
+                <w:lang w:val="es-ES" w:eastAsia="es-ES"/>
+              </w:rPr>
+            </w:pPr>
+            <w:r>
+              <w:rPr>
+                <w:rFonts w:ascii="Lato" w:eastAsia="Times New Roman" w:hAnsi="Lato" w:cs="Times New Roman"/>
+                <w:b/>
+                <w:bCs/>
+                <w:noProof/>
+                <w:color w:val="000000"/>
+                <w:sz w:val="20"/>
+                <w:szCs w:val="20"/>
+                <w:lang w:val="es-ES" w:eastAsia="es-ES"/>
+              </w:rPr>
+              <w:t>forma</w:t>
             </w:r>
           </w:p>
         </w:tc>
       </w:tr>
       <w:tr>
+        <w:trPr>
+          <w:trHeight w:val="215"/>
+        </w:trPr>
         <w:tc>
           <w:tcPr>
-            <w:tcW w:w="1126" w:type="dxa"/>
+            <w:tcW w:w="1358" w:type="dxa"/>
             <w:tcBorders>
-              <w:top w:val="nil"/>
-              <w:left w:val="nil"/>
-              <w:bottom w:val="nil"/>
+              <w:left w:val="single" w:sz="2" w:space="0" w:color="E1E4E5"/>
+              <w:bottom w:val="single" w:sz="6" w:space="0" w:color="E1E4E5"/>
             </w:tcBorders>
+            <w:shd w:val="clear" w:color="auto" w:fill="F3F6F6"/>
+            <w:noWrap/>
+            <w:tcMar>
+              <w:top w:w="120" w:type="dxa"/>
+              <w:left w:w="240" w:type="dxa"/>
+              <w:bottom w:w="120" w:type="dxa"/>
+              <w:right w:w="240" w:type="dxa"/>
+            </w:tcMar>
+            <w:vAlign w:val="center"/>
+            <w:hideMark/>
           </w:tcPr>
           <w:p>
             <w:pPr>
-              <w:jc w:val="both"/>
-              <w:rPr>
-                <w:rFonts w:eastAsia="Times New Roman" w:cstheme="minorHAnsi"/>
-                <w:color w:val="222222"/>
-                <w:sz w:val="24"/>
-                <w:szCs w:val="24"/>
-                <w:lang w:eastAsia="es-ES"/>
-              </w:rPr>
-            </w:pPr>
-          </w:p>
-        </w:tc>
-        <w:tc>
-          <w:tcPr>
-            <w:tcW w:w="861" w:type="dxa"/>
-          </w:tcPr>
-          <w:p>
-            <w:pPr>
-              <w:jc w:val="both"/>
-              <w:rPr>
-                <w:rFonts w:eastAsia="Times New Roman" w:cstheme="minorHAnsi"/>
-                <w:color w:val="222222"/>
-                <w:sz w:val="24"/>
-                <w:szCs w:val="24"/>
-                <w:lang w:eastAsia="es-ES"/>
+              <w:spacing w:after="0" w:line="240" w:lineRule="auto"/>
+              <w:rPr>
+                <w:rFonts w:ascii="Lato" w:eastAsia="Times New Roman" w:hAnsi="Lato" w:cs="Times New Roman"/>
+                <w:noProof/>
+                <w:color w:val="404040"/>
+                <w:sz w:val="20"/>
+                <w:szCs w:val="20"/>
+                <w:lang w:val="es-ES" w:eastAsia="es-ES"/>
               </w:rPr>
             </w:pPr>
             <w:r>
               <w:rPr>
-                <w:rFonts w:eastAsia="Times New Roman" w:cstheme="minorHAnsi"/>
-                <w:color w:val="222222"/>
-                <w:sz w:val="24"/>
-                <w:szCs w:val="24"/>
-                <w:lang w:eastAsia="es-ES"/>
-              </w:rPr>
-              <w:t>O4.2.2</w:t>
+                <w:rFonts w:ascii="Lato" w:eastAsia="Times New Roman" w:hAnsi="Lato" w:cs="Times New Roman"/>
+                <w:noProof/>
+                <w:color w:val="404040"/>
+                <w:sz w:val="20"/>
+                <w:szCs w:val="20"/>
+                <w:lang w:val="es-ES" w:eastAsia="es-ES"/>
+              </w:rPr>
+              <w:t>id</w:t>
             </w:r>
           </w:p>
         </w:tc>
         <w:tc>
           <w:tcPr>
-            <w:tcW w:w="6507" w:type="dxa"/>
-            <w:gridSpan w:val="2"/>
+            <w:tcW w:w="4163" w:type="dxa"/>
+            <w:tcBorders>
+              <w:left w:val="single" w:sz="6" w:space="0" w:color="E1E4E5"/>
+              <w:bottom w:val="single" w:sz="6" w:space="0" w:color="E1E4E5"/>
+            </w:tcBorders>
+            <w:shd w:val="clear" w:color="auto" w:fill="F3F6F6"/>
+            <w:noWrap/>
+            <w:tcMar>
+              <w:top w:w="120" w:type="dxa"/>
+              <w:left w:w="240" w:type="dxa"/>
+              <w:bottom w:w="120" w:type="dxa"/>
+              <w:right w:w="240" w:type="dxa"/>
+            </w:tcMar>
+            <w:vAlign w:val="center"/>
+            <w:hideMark/>
           </w:tcPr>
           <w:p>
             <w:pPr>
-              <w:jc w:val="both"/>
-              <w:rPr>
-                <w:rFonts w:eastAsia="Times New Roman" w:cstheme="minorHAnsi"/>
-                <w:color w:val="222222"/>
-                <w:sz w:val="24"/>
-                <w:szCs w:val="24"/>
-                <w:lang w:eastAsia="es-ES"/>
+              <w:spacing w:after="0" w:line="240" w:lineRule="auto"/>
+              <w:rPr>
+                <w:rFonts w:ascii="Lato" w:eastAsia="Times New Roman" w:hAnsi="Lato" w:cs="Times New Roman"/>
+                <w:noProof/>
+                <w:color w:val="404040"/>
+                <w:sz w:val="20"/>
+                <w:szCs w:val="20"/>
+                <w:lang w:val="es-ES" w:eastAsia="es-ES"/>
+              </w:rPr>
+            </w:pPr>
+            <w:r>
+              <w:rPr>
+                <w:rFonts w:ascii="Lato" w:eastAsia="Times New Roman" w:hAnsi="Lato" w:cs="Times New Roman"/>
+                <w:noProof/>
+                <w:color w:val="404040"/>
+                <w:sz w:val="20"/>
+                <w:szCs w:val="20"/>
+                <w:lang w:val="es-ES" w:eastAsia="es-ES"/>
+              </w:rPr>
+              <w:t>Local database id</w:t>
+            </w:r>
+          </w:p>
+        </w:tc>
+        <w:tc>
+          <w:tcPr>
+            <w:tcW w:w="1842" w:type="dxa"/>
+            <w:tcBorders>
+              <w:left w:val="single" w:sz="6" w:space="0" w:color="E1E4E5"/>
+              <w:bottom w:val="single" w:sz="6" w:space="0" w:color="E1E4E5"/>
+            </w:tcBorders>
+            <w:shd w:val="clear" w:color="auto" w:fill="F3F6F6"/>
+            <w:noWrap/>
+            <w:tcMar>
+              <w:top w:w="120" w:type="dxa"/>
+              <w:left w:w="240" w:type="dxa"/>
+              <w:bottom w:w="120" w:type="dxa"/>
+              <w:right w:w="240" w:type="dxa"/>
+            </w:tcMar>
+            <w:vAlign w:val="center"/>
+            <w:hideMark/>
+          </w:tcPr>
+          <w:p>
+            <w:pPr>
+              <w:spacing w:after="0" w:line="240" w:lineRule="auto"/>
+              <w:rPr>
+                <w:rFonts w:ascii="Lato" w:eastAsia="Times New Roman" w:hAnsi="Lato" w:cs="Times New Roman"/>
+                <w:noProof/>
+                <w:color w:val="404040"/>
+                <w:sz w:val="20"/>
+                <w:szCs w:val="20"/>
+                <w:lang w:val="es-ES" w:eastAsia="es-ES"/>
+              </w:rPr>
+            </w:pPr>
+            <w:r>
+              <w:rPr>
+                <w:rFonts w:ascii="Lato" w:eastAsia="Times New Roman" w:hAnsi="Lato" w:cs="Times New Roman"/>
+                <w:noProof/>
+                <w:color w:val="404040"/>
+                <w:sz w:val="20"/>
+                <w:szCs w:val="20"/>
+                <w:lang w:val="es-ES" w:eastAsia="es-ES"/>
+              </w:rPr>
+              <w:t>int</w:t>
+            </w:r>
+          </w:p>
+        </w:tc>
+        <w:tc>
+          <w:tcPr>
+            <w:tcW w:w="1032" w:type="dxa"/>
+            <w:tcBorders>
+              <w:left w:val="single" w:sz="6" w:space="0" w:color="E1E4E5"/>
+              <w:bottom w:val="single" w:sz="6" w:space="0" w:color="E1E4E5"/>
+            </w:tcBorders>
+            <w:shd w:val="clear" w:color="auto" w:fill="F3F6F6"/>
+            <w:noWrap/>
+            <w:tcMar>
+              <w:top w:w="120" w:type="dxa"/>
+              <w:left w:w="240" w:type="dxa"/>
+              <w:bottom w:w="120" w:type="dxa"/>
+              <w:right w:w="240" w:type="dxa"/>
+            </w:tcMar>
+            <w:vAlign w:val="center"/>
+            <w:hideMark/>
+          </w:tcPr>
+          <w:p>
+            <w:pPr>
+              <w:spacing w:after="0" w:line="240" w:lineRule="auto"/>
+              <w:rPr>
+                <w:rFonts w:ascii="Lato" w:eastAsia="Times New Roman" w:hAnsi="Lato" w:cs="Times New Roman"/>
+                <w:noProof/>
+                <w:color w:val="404040"/>
+                <w:sz w:val="20"/>
+                <w:szCs w:val="20"/>
+                <w:lang w:val="es-ES" w:eastAsia="es-ES"/>
               </w:rPr>
             </w:pPr>
           </w:p>
         </w:tc>
       </w:tr>
+      <w:tr>
+        <w:trPr>
+          <w:trHeight w:val="225"/>
+        </w:trPr>
+        <w:tc>
+          <w:tcPr>
+            <w:tcW w:w="1358" w:type="dxa"/>
+            <w:tcBorders>
+              <w:left w:val="single" w:sz="2" w:space="0" w:color="E1E4E5"/>
+              <w:bottom w:val="single" w:sz="6" w:space="0" w:color="E1E4E5"/>
+            </w:tcBorders>
+            <w:shd w:val="clear" w:color="auto" w:fill="auto"/>
+            <w:noWrap/>
+            <w:tcMar>
+              <w:top w:w="120" w:type="dxa"/>
+              <w:left w:w="240" w:type="dxa"/>
+              <w:bottom w:w="120" w:type="dxa"/>
+              <w:right w:w="240" w:type="dxa"/>
+            </w:tcMar>
+            <w:vAlign w:val="center"/>
+            <w:hideMark/>
+          </w:tcPr>
+          <w:p>
+            <w:pPr>
+              <w:spacing w:after="0" w:line="240" w:lineRule="auto"/>
+              <w:rPr>
+                <w:rFonts w:ascii="Lato" w:eastAsia="Times New Roman" w:hAnsi="Lato" w:cs="Times New Roman"/>
+                <w:noProof/>
+                <w:color w:val="404040"/>
+                <w:sz w:val="20"/>
+                <w:szCs w:val="20"/>
+                <w:lang w:val="es-ES" w:eastAsia="es-ES"/>
+              </w:rPr>
+            </w:pPr>
+            <w:r>
+              <w:rPr>
+                <w:rFonts w:ascii="Lato" w:eastAsia="Times New Roman" w:hAnsi="Lato" w:cs="Times New Roman"/>
+                <w:noProof/>
+                <w:color w:val="404040"/>
+                <w:sz w:val="20"/>
+                <w:szCs w:val="20"/>
+                <w:lang w:val="es-ES" w:eastAsia="es-ES"/>
+              </w:rPr>
+              <w:t>unique_id</w:t>
+            </w:r>
+          </w:p>
+        </w:tc>
+        <w:tc>
+          <w:tcPr>
+            <w:tcW w:w="4163" w:type="dxa"/>
+            <w:tcBorders>
+              <w:left w:val="single" w:sz="6" w:space="0" w:color="E1E4E5"/>
+              <w:bottom w:val="single" w:sz="6" w:space="0" w:color="E1E4E5"/>
+            </w:tcBorders>
+            <w:shd w:val="clear" w:color="auto" w:fill="auto"/>
+            <w:noWrap/>
+            <w:tcMar>
+              <w:top w:w="120" w:type="dxa"/>
+              <w:left w:w="240" w:type="dxa"/>
+              <w:bottom w:w="120" w:type="dxa"/>
+              <w:right w:w="240" w:type="dxa"/>
+            </w:tcMar>
+            <w:vAlign w:val="center"/>
+            <w:hideMark/>
+          </w:tcPr>
+          <w:p>
+            <w:pPr>
+              <w:spacing w:after="0" w:line="240" w:lineRule="auto"/>
+              <w:rPr>
+                <w:rFonts w:ascii="Lato" w:eastAsia="Times New Roman" w:hAnsi="Lato" w:cs="Times New Roman"/>
+                <w:noProof/>
+                <w:color w:val="404040"/>
+                <w:sz w:val="20"/>
+                <w:szCs w:val="20"/>
+                <w:lang w:val="es-ES" w:eastAsia="es-ES"/>
+              </w:rPr>
+            </w:pPr>
+            <w:r>
+              <w:rPr>
+                <w:rFonts w:ascii="Lato" w:eastAsia="Times New Roman" w:hAnsi="Lato" w:cs="Times New Roman"/>
+                <w:noProof/>
+                <w:color w:val="404040"/>
+                <w:sz w:val="20"/>
+                <w:szCs w:val="20"/>
+                <w:lang w:val="es-ES" w:eastAsia="es-ES"/>
+              </w:rPr>
+              <w:t>Globally unique hexadecimal id</w:t>
+            </w:r>
+          </w:p>
+        </w:tc>
+        <w:tc>
+          <w:tcPr>
+            <w:tcW w:w="1842" w:type="dxa"/>
+            <w:tcBorders>
+              <w:left w:val="single" w:sz="6" w:space="0" w:color="E1E4E5"/>
+              <w:bottom w:val="single" w:sz="6" w:space="0" w:color="E1E4E5"/>
+            </w:tcBorders>
+            <w:shd w:val="clear" w:color="auto" w:fill="auto"/>
+            <w:noWrap/>
+            <w:tcMar>
+              <w:top w:w="120" w:type="dxa"/>
+              <w:left w:w="240" w:type="dxa"/>
+              <w:bottom w:w="120" w:type="dxa"/>
+              <w:right w:w="240" w:type="dxa"/>
+            </w:tcMar>
+            <w:vAlign w:val="center"/>
+            <w:hideMark/>
+          </w:tcPr>
+          <w:p>
+            <w:pPr>
+              <w:spacing w:after="0" w:line="240" w:lineRule="auto"/>
+              <w:rPr>
+                <w:rFonts w:ascii="Lato" w:eastAsia="Times New Roman" w:hAnsi="Lato" w:cs="Times New Roman"/>
+                <w:noProof/>
+                <w:color w:val="404040"/>
+                <w:sz w:val="20"/>
+                <w:szCs w:val="20"/>
+                <w:lang w:val="es-ES" w:eastAsia="es-ES"/>
+              </w:rPr>
+            </w:pPr>
+            <w:r>
+              <w:rPr>
+                <w:rFonts w:ascii="Lato" w:eastAsia="Times New Roman" w:hAnsi="Lato" w:cs="Times New Roman"/>
+                <w:noProof/>
+                <w:color w:val="404040"/>
+                <w:sz w:val="20"/>
+                <w:szCs w:val="20"/>
+                <w:lang w:val="es-ES" w:eastAsia="es-ES"/>
+              </w:rPr>
+              <w:t>str</w:t>
+            </w:r>
+          </w:p>
+        </w:tc>
+        <w:tc>
+          <w:tcPr>
+            <w:tcW w:w="1032" w:type="dxa"/>
+            <w:tcBorders>
+              <w:left w:val="single" w:sz="6" w:space="0" w:color="E1E4E5"/>
+              <w:bottom w:val="single" w:sz="6" w:space="0" w:color="E1E4E5"/>
+            </w:tcBorders>
+            <w:shd w:val="clear" w:color="auto" w:fill="auto"/>
+            <w:noWrap/>
+            <w:tcMar>
+              <w:top w:w="120" w:type="dxa"/>
+              <w:left w:w="240" w:type="dxa"/>
+              <w:bottom w:w="120" w:type="dxa"/>
+              <w:right w:w="240" w:type="dxa"/>
+            </w:tcMar>
+            <w:vAlign w:val="center"/>
+            <w:hideMark/>
+          </w:tcPr>
+          <w:p>
+            <w:pPr>
+              <w:spacing w:after="0" w:line="240" w:lineRule="auto"/>
+              <w:rPr>
+                <w:rFonts w:ascii="Lato" w:eastAsia="Times New Roman" w:hAnsi="Lato" w:cs="Times New Roman"/>
+                <w:noProof/>
+                <w:color w:val="404040"/>
+                <w:sz w:val="20"/>
+                <w:szCs w:val="20"/>
+                <w:lang w:val="es-ES" w:eastAsia="es-ES"/>
+              </w:rPr>
+            </w:pPr>
+          </w:p>
+        </w:tc>
+      </w:tr>
+      <w:tr>
+        <w:trPr>
+          <w:trHeight w:val="215"/>
+        </w:trPr>
+        <w:tc>
+          <w:tcPr>
+            <w:tcW w:w="1358" w:type="dxa"/>
+            <w:tcBorders>
+              <w:left w:val="single" w:sz="2" w:space="0" w:color="E1E4E5"/>
+              <w:bottom w:val="single" w:sz="6" w:space="0" w:color="E1E4E5"/>
+            </w:tcBorders>
+            <w:shd w:val="clear" w:color="auto" w:fill="F3F6F6"/>
+            <w:noWrap/>
+            <w:tcMar>
+              <w:top w:w="120" w:type="dxa"/>
+              <w:left w:w="240" w:type="dxa"/>
+              <w:bottom w:w="120" w:type="dxa"/>
+              <w:right w:w="240" w:type="dxa"/>
+            </w:tcMar>
+            <w:vAlign w:val="center"/>
+            <w:hideMark/>
+          </w:tcPr>
+          <w:p>
+            <w:pPr>
+              <w:spacing w:after="0" w:line="240" w:lineRule="auto"/>
+              <w:rPr>
+                <w:rFonts w:ascii="Lato" w:eastAsia="Times New Roman" w:hAnsi="Lato" w:cs="Times New Roman"/>
+                <w:noProof/>
+                <w:color w:val="404040"/>
+                <w:sz w:val="20"/>
+                <w:szCs w:val="20"/>
+                <w:lang w:val="es-ES" w:eastAsia="es-ES"/>
+              </w:rPr>
+            </w:pPr>
+            <w:r>
+              <w:rPr>
+                <w:rFonts w:ascii="Lato" w:eastAsia="Times New Roman" w:hAnsi="Lato" w:cs="Times New Roman"/>
+                <w:noProof/>
+                <w:color w:val="404040"/>
+                <w:sz w:val="20"/>
+                <w:szCs w:val="20"/>
+                <w:lang w:val="es-ES" w:eastAsia="es-ES"/>
+              </w:rPr>
+              <w:t>ctime</w:t>
+            </w:r>
+          </w:p>
+        </w:tc>
+        <w:tc>
+          <w:tcPr>
+            <w:tcW w:w="4163" w:type="dxa"/>
+            <w:tcBorders>
+              <w:left w:val="single" w:sz="6" w:space="0" w:color="E1E4E5"/>
+              <w:bottom w:val="single" w:sz="6" w:space="0" w:color="E1E4E5"/>
+            </w:tcBorders>
+            <w:shd w:val="clear" w:color="auto" w:fill="F3F6F6"/>
+            <w:noWrap/>
+            <w:tcMar>
+              <w:top w:w="120" w:type="dxa"/>
+              <w:left w:w="240" w:type="dxa"/>
+              <w:bottom w:w="120" w:type="dxa"/>
+              <w:right w:w="240" w:type="dxa"/>
+            </w:tcMar>
+            <w:vAlign w:val="center"/>
+            <w:hideMark/>
+          </w:tcPr>
+          <w:p>
+            <w:pPr>
+              <w:spacing w:after="0" w:line="240" w:lineRule="auto"/>
+              <w:rPr>
+                <w:rFonts w:ascii="Lato" w:eastAsia="Times New Roman" w:hAnsi="Lato" w:cs="Times New Roman"/>
+                <w:noProof/>
+                <w:color w:val="404040"/>
+                <w:sz w:val="20"/>
+                <w:szCs w:val="20"/>
+                <w:lang w:val="es-ES" w:eastAsia="es-ES"/>
+              </w:rPr>
+            </w:pPr>
+            <w:r>
+              <w:rPr>
+                <w:rFonts w:ascii="Lato" w:eastAsia="Times New Roman" w:hAnsi="Lato" w:cs="Times New Roman"/>
+                <w:noProof/>
+                <w:color w:val="404040"/>
+                <w:sz w:val="20"/>
+                <w:szCs w:val="20"/>
+                <w:lang w:val="es-ES" w:eastAsia="es-ES"/>
+              </w:rPr>
+              <w:t>Creation time</w:t>
+            </w:r>
+          </w:p>
+        </w:tc>
+        <w:tc>
+          <w:tcPr>
+            <w:tcW w:w="1842" w:type="dxa"/>
+            <w:tcBorders>
+              <w:left w:val="single" w:sz="6" w:space="0" w:color="E1E4E5"/>
+              <w:bottom w:val="single" w:sz="6" w:space="0" w:color="E1E4E5"/>
+            </w:tcBorders>
+            <w:shd w:val="clear" w:color="auto" w:fill="F3F6F6"/>
+            <w:noWrap/>
+            <w:tcMar>
+              <w:top w:w="120" w:type="dxa"/>
+              <w:left w:w="240" w:type="dxa"/>
+              <w:bottom w:w="120" w:type="dxa"/>
+              <w:right w:w="240" w:type="dxa"/>
+            </w:tcMar>
+            <w:vAlign w:val="center"/>
+            <w:hideMark/>
+          </w:tcPr>
+          <w:p>
+            <w:pPr>
+              <w:spacing w:after="0" w:line="240" w:lineRule="auto"/>
+              <w:rPr>
+                <w:rFonts w:ascii="Lato" w:eastAsia="Times New Roman" w:hAnsi="Lato" w:cs="Times New Roman"/>
+                <w:noProof/>
+                <w:color w:val="404040"/>
+                <w:sz w:val="20"/>
+                <w:szCs w:val="20"/>
+                <w:lang w:val="es-ES" w:eastAsia="es-ES"/>
+              </w:rPr>
+            </w:pPr>
+            <w:r>
+              <w:rPr>
+                <w:rFonts w:ascii="Lato" w:eastAsia="Times New Roman" w:hAnsi="Lato" w:cs="Times New Roman"/>
+                <w:noProof/>
+                <w:color w:val="404040"/>
+                <w:sz w:val="20"/>
+                <w:szCs w:val="20"/>
+                <w:lang w:val="es-ES" w:eastAsia="es-ES"/>
+              </w:rPr>
+              <w:t>float</w:t>
+            </w:r>
+          </w:p>
+        </w:tc>
+        <w:tc>
+          <w:tcPr>
+            <w:tcW w:w="1032" w:type="dxa"/>
+            <w:tcBorders>
+              <w:left w:val="single" w:sz="6" w:space="0" w:color="E1E4E5"/>
+              <w:bottom w:val="single" w:sz="6" w:space="0" w:color="E1E4E5"/>
+            </w:tcBorders>
+            <w:shd w:val="clear" w:color="auto" w:fill="F3F6F6"/>
+            <w:noWrap/>
+            <w:tcMar>
+              <w:top w:w="120" w:type="dxa"/>
+              <w:left w:w="240" w:type="dxa"/>
+              <w:bottom w:w="120" w:type="dxa"/>
+              <w:right w:w="240" w:type="dxa"/>
+            </w:tcMar>
+            <w:vAlign w:val="center"/>
+            <w:hideMark/>
+          </w:tcPr>
+          <w:p>
+            <w:pPr>
+              <w:spacing w:after="0" w:line="240" w:lineRule="auto"/>
+              <w:rPr>
+                <w:rFonts w:ascii="Lato" w:eastAsia="Times New Roman" w:hAnsi="Lato" w:cs="Times New Roman"/>
+                <w:noProof/>
+                <w:color w:val="404040"/>
+                <w:sz w:val="20"/>
+                <w:szCs w:val="20"/>
+                <w:lang w:val="es-ES" w:eastAsia="es-ES"/>
+              </w:rPr>
+            </w:pPr>
+          </w:p>
+        </w:tc>
+      </w:tr>
+      <w:tr>
+        <w:trPr>
+          <w:trHeight w:val="225"/>
+        </w:trPr>
+        <w:tc>
+          <w:tcPr>
+            <w:tcW w:w="1358" w:type="dxa"/>
+            <w:tcBorders>
+              <w:left w:val="single" w:sz="2" w:space="0" w:color="E1E4E5"/>
+              <w:bottom w:val="single" w:sz="6" w:space="0" w:color="E1E4E5"/>
+            </w:tcBorders>
+            <w:shd w:val="clear" w:color="auto" w:fill="auto"/>
+            <w:noWrap/>
+            <w:tcMar>
+              <w:top w:w="120" w:type="dxa"/>
+              <w:left w:w="240" w:type="dxa"/>
+              <w:bottom w:w="120" w:type="dxa"/>
+              <w:right w:w="240" w:type="dxa"/>
+            </w:tcMar>
+            <w:vAlign w:val="center"/>
+            <w:hideMark/>
+          </w:tcPr>
+          <w:p>
+            <w:pPr>
+              <w:spacing w:after="0" w:line="240" w:lineRule="auto"/>
+              <w:rPr>
+                <w:rFonts w:ascii="Lato" w:eastAsia="Times New Roman" w:hAnsi="Lato" w:cs="Times New Roman"/>
+                <w:noProof/>
+                <w:color w:val="404040"/>
+                <w:sz w:val="20"/>
+                <w:szCs w:val="20"/>
+                <w:lang w:val="es-ES" w:eastAsia="es-ES"/>
+              </w:rPr>
+            </w:pPr>
+            <w:r>
+              <w:rPr>
+                <w:rFonts w:ascii="Lato" w:eastAsia="Times New Roman" w:hAnsi="Lato" w:cs="Times New Roman"/>
+                <w:noProof/>
+                <w:color w:val="404040"/>
+                <w:sz w:val="20"/>
+                <w:szCs w:val="20"/>
+                <w:lang w:val="es-ES" w:eastAsia="es-ES"/>
+              </w:rPr>
+              <w:t>mtime</w:t>
+            </w:r>
+          </w:p>
+        </w:tc>
+        <w:tc>
+          <w:tcPr>
+            <w:tcW w:w="4163" w:type="dxa"/>
+            <w:tcBorders>
+              <w:left w:val="single" w:sz="6" w:space="0" w:color="E1E4E5"/>
+              <w:bottom w:val="single" w:sz="6" w:space="0" w:color="E1E4E5"/>
+            </w:tcBorders>
+            <w:shd w:val="clear" w:color="auto" w:fill="auto"/>
+            <w:noWrap/>
+            <w:tcMar>
+              <w:top w:w="120" w:type="dxa"/>
+              <w:left w:w="240" w:type="dxa"/>
+              <w:bottom w:w="120" w:type="dxa"/>
+              <w:right w:w="240" w:type="dxa"/>
+            </w:tcMar>
+            <w:vAlign w:val="center"/>
+            <w:hideMark/>
+          </w:tcPr>
+          <w:p>
+            <w:pPr>
+              <w:spacing w:after="0" w:line="240" w:lineRule="auto"/>
+              <w:rPr>
+                <w:rFonts w:ascii="Lato" w:eastAsia="Times New Roman" w:hAnsi="Lato" w:cs="Times New Roman"/>
+                <w:noProof/>
+                <w:color w:val="404040"/>
+                <w:sz w:val="20"/>
+                <w:szCs w:val="20"/>
+                <w:lang w:val="es-ES" w:eastAsia="es-ES"/>
+              </w:rPr>
+            </w:pPr>
+            <w:r>
+              <w:rPr>
+                <w:rFonts w:ascii="Lato" w:eastAsia="Times New Roman" w:hAnsi="Lato" w:cs="Times New Roman"/>
+                <w:noProof/>
+                <w:color w:val="404040"/>
+                <w:sz w:val="20"/>
+                <w:szCs w:val="20"/>
+                <w:lang w:val="es-ES" w:eastAsia="es-ES"/>
+              </w:rPr>
+              <w:t>Modification time</w:t>
+            </w:r>
+          </w:p>
+        </w:tc>
+        <w:tc>
+          <w:tcPr>
+            <w:tcW w:w="1842" w:type="dxa"/>
+            <w:tcBorders>
+              <w:left w:val="single" w:sz="6" w:space="0" w:color="E1E4E5"/>
+              <w:bottom w:val="single" w:sz="6" w:space="0" w:color="E1E4E5"/>
+            </w:tcBorders>
+            <w:shd w:val="clear" w:color="auto" w:fill="auto"/>
+            <w:noWrap/>
+            <w:tcMar>
+              <w:top w:w="120" w:type="dxa"/>
+              <w:left w:w="240" w:type="dxa"/>
+              <w:bottom w:w="120" w:type="dxa"/>
+              <w:right w:w="240" w:type="dxa"/>
+            </w:tcMar>
+            <w:vAlign w:val="center"/>
+            <w:hideMark/>
+          </w:tcPr>
+          <w:p>
+            <w:pPr>
+              <w:spacing w:after="0" w:line="240" w:lineRule="auto"/>
+              <w:rPr>
+                <w:rFonts w:ascii="Lato" w:eastAsia="Times New Roman" w:hAnsi="Lato" w:cs="Times New Roman"/>
+                <w:noProof/>
+                <w:color w:val="404040"/>
+                <w:sz w:val="20"/>
+                <w:szCs w:val="20"/>
+                <w:lang w:val="es-ES" w:eastAsia="es-ES"/>
+              </w:rPr>
+            </w:pPr>
+            <w:r>
+              <w:rPr>
+                <w:rFonts w:ascii="Lato" w:eastAsia="Times New Roman" w:hAnsi="Lato" w:cs="Times New Roman"/>
+                <w:noProof/>
+                <w:color w:val="404040"/>
+                <w:sz w:val="20"/>
+                <w:szCs w:val="20"/>
+                <w:lang w:val="es-ES" w:eastAsia="es-ES"/>
+              </w:rPr>
+              <w:t>float</w:t>
+            </w:r>
+          </w:p>
+        </w:tc>
+        <w:tc>
+          <w:tcPr>
+            <w:tcW w:w="1032" w:type="dxa"/>
+            <w:tcBorders>
+              <w:left w:val="single" w:sz="6" w:space="0" w:color="E1E4E5"/>
+              <w:bottom w:val="single" w:sz="6" w:space="0" w:color="E1E4E5"/>
+            </w:tcBorders>
+            <w:shd w:val="clear" w:color="auto" w:fill="auto"/>
+            <w:noWrap/>
+            <w:tcMar>
+              <w:top w:w="120" w:type="dxa"/>
+              <w:left w:w="240" w:type="dxa"/>
+              <w:bottom w:w="120" w:type="dxa"/>
+              <w:right w:w="240" w:type="dxa"/>
+            </w:tcMar>
+            <w:vAlign w:val="center"/>
+            <w:hideMark/>
+          </w:tcPr>
+          <w:p>
+            <w:pPr>
+              <w:spacing w:after="0" w:line="240" w:lineRule="auto"/>
+              <w:rPr>
+                <w:rFonts w:ascii="Lato" w:eastAsia="Times New Roman" w:hAnsi="Lato" w:cs="Times New Roman"/>
+                <w:noProof/>
+                <w:color w:val="404040"/>
+                <w:sz w:val="20"/>
+                <w:szCs w:val="20"/>
+                <w:lang w:val="es-ES" w:eastAsia="es-ES"/>
+              </w:rPr>
+            </w:pPr>
+          </w:p>
+        </w:tc>
+      </w:tr>
+      <w:tr>
+        <w:trPr>
+          <w:trHeight w:val="225"/>
+        </w:trPr>
+        <w:tc>
+          <w:tcPr>
+            <w:tcW w:w="1358" w:type="dxa"/>
+            <w:tcBorders>
+              <w:left w:val="single" w:sz="2" w:space="0" w:color="E1E4E5"/>
+              <w:bottom w:val="single" w:sz="6" w:space="0" w:color="E1E4E5"/>
+            </w:tcBorders>
+            <w:shd w:val="clear" w:color="auto" w:fill="F3F6F6"/>
+            <w:noWrap/>
+            <w:tcMar>
+              <w:top w:w="120" w:type="dxa"/>
+              <w:left w:w="240" w:type="dxa"/>
+              <w:bottom w:w="120" w:type="dxa"/>
+              <w:right w:w="240" w:type="dxa"/>
+            </w:tcMar>
+            <w:vAlign w:val="center"/>
+            <w:hideMark/>
+          </w:tcPr>
+          <w:p>
+            <w:pPr>
+              <w:spacing w:after="0" w:line="240" w:lineRule="auto"/>
+              <w:rPr>
+                <w:rFonts w:ascii="Lato" w:eastAsia="Times New Roman" w:hAnsi="Lato" w:cs="Times New Roman"/>
+                <w:noProof/>
+                <w:color w:val="404040"/>
+                <w:sz w:val="20"/>
+                <w:szCs w:val="20"/>
+                <w:lang w:val="es-ES" w:eastAsia="es-ES"/>
+              </w:rPr>
+            </w:pPr>
+            <w:r>
+              <w:rPr>
+                <w:rFonts w:ascii="Lato" w:eastAsia="Times New Roman" w:hAnsi="Lato" w:cs="Times New Roman"/>
+                <w:noProof/>
+                <w:color w:val="404040"/>
+                <w:sz w:val="20"/>
+                <w:szCs w:val="20"/>
+                <w:lang w:val="es-ES" w:eastAsia="es-ES"/>
+              </w:rPr>
+              <w:t>user</w:t>
+            </w:r>
+          </w:p>
+        </w:tc>
+        <w:tc>
+          <w:tcPr>
+            <w:tcW w:w="4163" w:type="dxa"/>
+            <w:tcBorders>
+              <w:left w:val="single" w:sz="6" w:space="0" w:color="E1E4E5"/>
+              <w:bottom w:val="single" w:sz="6" w:space="0" w:color="E1E4E5"/>
+            </w:tcBorders>
+            <w:shd w:val="clear" w:color="auto" w:fill="F3F6F6"/>
+            <w:noWrap/>
+            <w:tcMar>
+              <w:top w:w="120" w:type="dxa"/>
+              <w:left w:w="240" w:type="dxa"/>
+              <w:bottom w:w="120" w:type="dxa"/>
+              <w:right w:w="240" w:type="dxa"/>
+            </w:tcMar>
+            <w:vAlign w:val="center"/>
+            <w:hideMark/>
+          </w:tcPr>
+          <w:p>
+            <w:pPr>
+              <w:spacing w:after="0" w:line="240" w:lineRule="auto"/>
+              <w:rPr>
+                <w:rFonts w:ascii="Lato" w:eastAsia="Times New Roman" w:hAnsi="Lato" w:cs="Times New Roman"/>
+                <w:noProof/>
+                <w:color w:val="404040"/>
+                <w:sz w:val="20"/>
+                <w:szCs w:val="20"/>
+                <w:lang w:val="es-ES" w:eastAsia="es-ES"/>
+              </w:rPr>
+            </w:pPr>
+            <w:r>
+              <w:rPr>
+                <w:rFonts w:ascii="Lato" w:eastAsia="Times New Roman" w:hAnsi="Lato" w:cs="Times New Roman"/>
+                <w:noProof/>
+                <w:color w:val="404040"/>
+                <w:sz w:val="20"/>
+                <w:szCs w:val="20"/>
+                <w:lang w:val="es-ES" w:eastAsia="es-ES"/>
+              </w:rPr>
+              <w:t>User name</w:t>
+            </w:r>
+          </w:p>
+        </w:tc>
+        <w:tc>
+          <w:tcPr>
+            <w:tcW w:w="1842" w:type="dxa"/>
+            <w:tcBorders>
+              <w:left w:val="single" w:sz="6" w:space="0" w:color="E1E4E5"/>
+              <w:bottom w:val="single" w:sz="6" w:space="0" w:color="E1E4E5"/>
+            </w:tcBorders>
+            <w:shd w:val="clear" w:color="auto" w:fill="F3F6F6"/>
+            <w:noWrap/>
+            <w:tcMar>
+              <w:top w:w="120" w:type="dxa"/>
+              <w:left w:w="240" w:type="dxa"/>
+              <w:bottom w:w="120" w:type="dxa"/>
+              <w:right w:w="240" w:type="dxa"/>
+            </w:tcMar>
+            <w:vAlign w:val="center"/>
+            <w:hideMark/>
+          </w:tcPr>
+          <w:p>
+            <w:pPr>
+              <w:spacing w:after="0" w:line="240" w:lineRule="auto"/>
+              <w:rPr>
+                <w:rFonts w:ascii="Lato" w:eastAsia="Times New Roman" w:hAnsi="Lato" w:cs="Times New Roman"/>
+                <w:noProof/>
+                <w:color w:val="404040"/>
+                <w:sz w:val="20"/>
+                <w:szCs w:val="20"/>
+                <w:lang w:val="es-ES" w:eastAsia="es-ES"/>
+              </w:rPr>
+            </w:pPr>
+            <w:r>
+              <w:rPr>
+                <w:rFonts w:ascii="Lato" w:eastAsia="Times New Roman" w:hAnsi="Lato" w:cs="Times New Roman"/>
+                <w:noProof/>
+                <w:color w:val="404040"/>
+                <w:sz w:val="20"/>
+                <w:szCs w:val="20"/>
+                <w:lang w:val="es-ES" w:eastAsia="es-ES"/>
+              </w:rPr>
+              <w:t>str</w:t>
+            </w:r>
+          </w:p>
+        </w:tc>
+        <w:tc>
+          <w:tcPr>
+            <w:tcW w:w="1032" w:type="dxa"/>
+            <w:tcBorders>
+              <w:left w:val="single" w:sz="6" w:space="0" w:color="E1E4E5"/>
+              <w:bottom w:val="single" w:sz="6" w:space="0" w:color="E1E4E5"/>
+            </w:tcBorders>
+            <w:shd w:val="clear" w:color="auto" w:fill="F3F6F6"/>
+            <w:noWrap/>
+            <w:tcMar>
+              <w:top w:w="120" w:type="dxa"/>
+              <w:left w:w="240" w:type="dxa"/>
+              <w:bottom w:w="120" w:type="dxa"/>
+              <w:right w:w="240" w:type="dxa"/>
+            </w:tcMar>
+            <w:vAlign w:val="center"/>
+            <w:hideMark/>
+          </w:tcPr>
+          <w:p>
+            <w:pPr>
+              <w:spacing w:after="0" w:line="240" w:lineRule="auto"/>
+              <w:rPr>
+                <w:rFonts w:ascii="Lato" w:eastAsia="Times New Roman" w:hAnsi="Lato" w:cs="Times New Roman"/>
+                <w:noProof/>
+                <w:color w:val="404040"/>
+                <w:sz w:val="20"/>
+                <w:szCs w:val="20"/>
+                <w:lang w:val="es-ES" w:eastAsia="es-ES"/>
+              </w:rPr>
+            </w:pPr>
+          </w:p>
+        </w:tc>
+      </w:tr>
+      <w:tr>
+        <w:trPr>
+          <w:trHeight w:val="215"/>
+        </w:trPr>
+        <w:tc>
+          <w:tcPr>
+            <w:tcW w:w="1358" w:type="dxa"/>
+            <w:tcBorders>
+              <w:left w:val="single" w:sz="2" w:space="0" w:color="E1E4E5"/>
+              <w:bottom w:val="single" w:sz="6" w:space="0" w:color="E1E4E5"/>
+            </w:tcBorders>
+            <w:shd w:val="clear" w:color="auto" w:fill="auto"/>
+            <w:noWrap/>
+            <w:tcMar>
+              <w:top w:w="120" w:type="dxa"/>
+              <w:left w:w="240" w:type="dxa"/>
+              <w:bottom w:w="120" w:type="dxa"/>
+              <w:right w:w="240" w:type="dxa"/>
+            </w:tcMar>
+            <w:vAlign w:val="center"/>
+            <w:hideMark/>
+          </w:tcPr>
+          <w:p>
+            <w:pPr>
+              <w:spacing w:after="0" w:line="240" w:lineRule="auto"/>
+              <w:rPr>
+                <w:rFonts w:ascii="Lato" w:eastAsia="Times New Roman" w:hAnsi="Lato" w:cs="Times New Roman"/>
+                <w:noProof/>
+                <w:color w:val="404040"/>
+                <w:sz w:val="20"/>
+                <w:szCs w:val="20"/>
+                <w:lang w:val="es-ES" w:eastAsia="es-ES"/>
+              </w:rPr>
+            </w:pPr>
+            <w:r>
+              <w:rPr>
+                <w:rFonts w:ascii="Lato" w:eastAsia="Times New Roman" w:hAnsi="Lato" w:cs="Times New Roman"/>
+                <w:noProof/>
+                <w:color w:val="404040"/>
+                <w:sz w:val="20"/>
+                <w:szCs w:val="20"/>
+                <w:lang w:val="es-ES" w:eastAsia="es-ES"/>
+              </w:rPr>
+              <w:t>numbers</w:t>
+            </w:r>
+          </w:p>
+        </w:tc>
+        <w:tc>
+          <w:tcPr>
+            <w:tcW w:w="4163" w:type="dxa"/>
+            <w:tcBorders>
+              <w:left w:val="single" w:sz="6" w:space="0" w:color="E1E4E5"/>
+              <w:bottom w:val="single" w:sz="6" w:space="0" w:color="E1E4E5"/>
+            </w:tcBorders>
+            <w:shd w:val="clear" w:color="auto" w:fill="auto"/>
+            <w:noWrap/>
+            <w:tcMar>
+              <w:top w:w="120" w:type="dxa"/>
+              <w:left w:w="240" w:type="dxa"/>
+              <w:bottom w:w="120" w:type="dxa"/>
+              <w:right w:w="240" w:type="dxa"/>
+            </w:tcMar>
+            <w:vAlign w:val="center"/>
+            <w:hideMark/>
+          </w:tcPr>
+          <w:p>
+            <w:pPr>
+              <w:spacing w:after="0" w:line="240" w:lineRule="auto"/>
+              <w:rPr>
+                <w:rFonts w:ascii="Lato" w:eastAsia="Times New Roman" w:hAnsi="Lato" w:cs="Times New Roman"/>
+                <w:noProof/>
+                <w:color w:val="404040"/>
+                <w:sz w:val="20"/>
+                <w:szCs w:val="20"/>
+                <w:lang w:val="es-ES" w:eastAsia="es-ES"/>
+              </w:rPr>
+            </w:pPr>
+            <w:r>
+              <w:rPr>
+                <w:rFonts w:ascii="Lato" w:eastAsia="Times New Roman" w:hAnsi="Lato" w:cs="Times New Roman"/>
+                <w:noProof/>
+                <w:color w:val="404040"/>
+                <w:sz w:val="20"/>
+                <w:szCs w:val="20"/>
+                <w:lang w:val="es-ES" w:eastAsia="es-ES"/>
+              </w:rPr>
+              <w:t>Atomic numbers</w:t>
+            </w:r>
+          </w:p>
+        </w:tc>
+        <w:tc>
+          <w:tcPr>
+            <w:tcW w:w="1842" w:type="dxa"/>
+            <w:tcBorders>
+              <w:left w:val="single" w:sz="6" w:space="0" w:color="E1E4E5"/>
+              <w:bottom w:val="single" w:sz="6" w:space="0" w:color="E1E4E5"/>
+            </w:tcBorders>
+            <w:shd w:val="clear" w:color="auto" w:fill="auto"/>
+            <w:noWrap/>
+            <w:tcMar>
+              <w:top w:w="120" w:type="dxa"/>
+              <w:left w:w="240" w:type="dxa"/>
+              <w:bottom w:w="120" w:type="dxa"/>
+              <w:right w:w="240" w:type="dxa"/>
+            </w:tcMar>
+            <w:vAlign w:val="center"/>
+            <w:hideMark/>
+          </w:tcPr>
+          <w:p>
+            <w:pPr>
+              <w:spacing w:after="0" w:line="240" w:lineRule="auto"/>
+              <w:rPr>
+                <w:rFonts w:ascii="Lato" w:eastAsia="Times New Roman" w:hAnsi="Lato" w:cs="Times New Roman"/>
+                <w:noProof/>
+                <w:color w:val="404040"/>
+                <w:sz w:val="20"/>
+                <w:szCs w:val="20"/>
+                <w:lang w:val="es-ES" w:eastAsia="es-ES"/>
+              </w:rPr>
+            </w:pPr>
+            <w:r>
+              <w:rPr>
+                <w:rFonts w:ascii="Lato" w:eastAsia="Times New Roman" w:hAnsi="Lato" w:cs="Times New Roman"/>
+                <w:noProof/>
+                <w:color w:val="404040"/>
+                <w:sz w:val="20"/>
+                <w:szCs w:val="20"/>
+                <w:lang w:val="es-ES" w:eastAsia="es-ES"/>
+              </w:rPr>
+              <w:t>int</w:t>
+            </w:r>
+          </w:p>
+        </w:tc>
+        <w:tc>
+          <w:tcPr>
+            <w:tcW w:w="1032" w:type="dxa"/>
+            <w:tcBorders>
+              <w:left w:val="single" w:sz="6" w:space="0" w:color="E1E4E5"/>
+              <w:bottom w:val="single" w:sz="6" w:space="0" w:color="E1E4E5"/>
+            </w:tcBorders>
+            <w:shd w:val="clear" w:color="auto" w:fill="auto"/>
+            <w:noWrap/>
+            <w:tcMar>
+              <w:top w:w="120" w:type="dxa"/>
+              <w:left w:w="240" w:type="dxa"/>
+              <w:bottom w:w="120" w:type="dxa"/>
+              <w:right w:w="240" w:type="dxa"/>
+            </w:tcMar>
+            <w:vAlign w:val="center"/>
+            <w:hideMark/>
+          </w:tcPr>
+          <w:p>
+            <w:pPr>
+              <w:spacing w:after="0" w:line="240" w:lineRule="auto"/>
+              <w:rPr>
+                <w:rFonts w:ascii="Lato" w:eastAsia="Times New Roman" w:hAnsi="Lato" w:cs="Times New Roman"/>
+                <w:noProof/>
+                <w:color w:val="404040"/>
+                <w:sz w:val="20"/>
+                <w:szCs w:val="20"/>
+                <w:lang w:val="es-ES" w:eastAsia="es-ES"/>
+              </w:rPr>
+            </w:pPr>
+            <w:r>
+              <w:rPr>
+                <w:rFonts w:ascii="Lato" w:eastAsia="Times New Roman" w:hAnsi="Lato" w:cs="Times New Roman"/>
+                <w:noProof/>
+                <w:color w:val="404040"/>
+                <w:sz w:val="20"/>
+                <w:szCs w:val="20"/>
+                <w:lang w:val="es-ES" w:eastAsia="es-ES"/>
+              </w:rPr>
+              <w:t>(N,)</w:t>
+            </w:r>
+          </w:p>
+        </w:tc>
+      </w:tr>
+      <w:tr>
+        <w:trPr>
+          <w:trHeight w:val="225"/>
+        </w:trPr>
+        <w:tc>
+          <w:tcPr>
+            <w:tcW w:w="1358" w:type="dxa"/>
+            <w:tcBorders>
+              <w:left w:val="single" w:sz="2" w:space="0" w:color="E1E4E5"/>
+              <w:bottom w:val="single" w:sz="6" w:space="0" w:color="E1E4E5"/>
+            </w:tcBorders>
+            <w:shd w:val="clear" w:color="auto" w:fill="F3F6F6"/>
+            <w:noWrap/>
+            <w:tcMar>
+              <w:top w:w="120" w:type="dxa"/>
+              <w:left w:w="240" w:type="dxa"/>
+              <w:bottom w:w="120" w:type="dxa"/>
+              <w:right w:w="240" w:type="dxa"/>
+            </w:tcMar>
+            <w:vAlign w:val="center"/>
+            <w:hideMark/>
+          </w:tcPr>
+          <w:p>
+            <w:pPr>
+              <w:spacing w:after="0" w:line="240" w:lineRule="auto"/>
+              <w:rPr>
+                <w:rFonts w:ascii="Lato" w:eastAsia="Times New Roman" w:hAnsi="Lato" w:cs="Times New Roman"/>
+                <w:noProof/>
+                <w:color w:val="404040"/>
+                <w:sz w:val="20"/>
+                <w:szCs w:val="20"/>
+                <w:lang w:val="es-ES" w:eastAsia="es-ES"/>
+              </w:rPr>
+            </w:pPr>
+            <w:r>
+              <w:rPr>
+                <w:rFonts w:ascii="Lato" w:eastAsia="Times New Roman" w:hAnsi="Lato" w:cs="Times New Roman"/>
+                <w:noProof/>
+                <w:color w:val="404040"/>
+                <w:sz w:val="20"/>
+                <w:szCs w:val="20"/>
+                <w:lang w:val="es-ES" w:eastAsia="es-ES"/>
+              </w:rPr>
+              <w:t>pbc</w:t>
+            </w:r>
+          </w:p>
+        </w:tc>
+        <w:tc>
+          <w:tcPr>
+            <w:tcW w:w="4163" w:type="dxa"/>
+            <w:tcBorders>
+              <w:left w:val="single" w:sz="6" w:space="0" w:color="E1E4E5"/>
+              <w:bottom w:val="single" w:sz="6" w:space="0" w:color="E1E4E5"/>
+            </w:tcBorders>
+            <w:shd w:val="clear" w:color="auto" w:fill="F3F6F6"/>
+            <w:noWrap/>
+            <w:tcMar>
+              <w:top w:w="120" w:type="dxa"/>
+              <w:left w:w="240" w:type="dxa"/>
+              <w:bottom w:w="120" w:type="dxa"/>
+              <w:right w:w="240" w:type="dxa"/>
+            </w:tcMar>
+            <w:vAlign w:val="center"/>
+            <w:hideMark/>
+          </w:tcPr>
+          <w:p>
+            <w:pPr>
+              <w:spacing w:after="0" w:line="240" w:lineRule="auto"/>
+              <w:rPr>
+                <w:rFonts w:ascii="Lato" w:eastAsia="Times New Roman" w:hAnsi="Lato" w:cs="Times New Roman"/>
+                <w:noProof/>
+                <w:color w:val="404040"/>
+                <w:sz w:val="20"/>
+                <w:szCs w:val="20"/>
+                <w:lang w:val="es-ES" w:eastAsia="es-ES"/>
+              </w:rPr>
+            </w:pPr>
+            <w:r>
+              <w:rPr>
+                <w:rFonts w:ascii="Lato" w:eastAsia="Times New Roman" w:hAnsi="Lato" w:cs="Times New Roman"/>
+                <w:noProof/>
+                <w:color w:val="404040"/>
+                <w:sz w:val="20"/>
+                <w:szCs w:val="20"/>
+                <w:lang w:val="es-ES" w:eastAsia="es-ES"/>
+              </w:rPr>
+              <w:t>Periodic boundary condition flags</w:t>
+            </w:r>
+          </w:p>
+        </w:tc>
+        <w:tc>
+          <w:tcPr>
+            <w:tcW w:w="1842" w:type="dxa"/>
+            <w:tcBorders>
+              <w:left w:val="single" w:sz="6" w:space="0" w:color="E1E4E5"/>
+              <w:bottom w:val="single" w:sz="6" w:space="0" w:color="E1E4E5"/>
+            </w:tcBorders>
+            <w:shd w:val="clear" w:color="auto" w:fill="F3F6F6"/>
+            <w:noWrap/>
+            <w:tcMar>
+              <w:top w:w="120" w:type="dxa"/>
+              <w:left w:w="240" w:type="dxa"/>
+              <w:bottom w:w="120" w:type="dxa"/>
+              <w:right w:w="240" w:type="dxa"/>
+            </w:tcMar>
+            <w:vAlign w:val="center"/>
+            <w:hideMark/>
+          </w:tcPr>
+          <w:p>
+            <w:pPr>
+              <w:spacing w:after="0" w:line="240" w:lineRule="auto"/>
+              <w:rPr>
+                <w:rFonts w:ascii="Lato" w:eastAsia="Times New Roman" w:hAnsi="Lato" w:cs="Times New Roman"/>
+                <w:noProof/>
+                <w:color w:val="404040"/>
+                <w:sz w:val="20"/>
+                <w:szCs w:val="20"/>
+                <w:lang w:val="es-ES" w:eastAsia="es-ES"/>
+              </w:rPr>
+            </w:pPr>
+            <w:r>
+              <w:rPr>
+                <w:rFonts w:ascii="Lato" w:eastAsia="Times New Roman" w:hAnsi="Lato" w:cs="Times New Roman"/>
+                <w:noProof/>
+                <w:color w:val="404040"/>
+                <w:sz w:val="20"/>
+                <w:szCs w:val="20"/>
+                <w:lang w:val="es-ES" w:eastAsia="es-ES"/>
+              </w:rPr>
+              <w:t>bool</w:t>
+            </w:r>
+          </w:p>
+        </w:tc>
+        <w:tc>
+          <w:tcPr>
+            <w:tcW w:w="1032" w:type="dxa"/>
+            <w:tcBorders>
+              <w:left w:val="single" w:sz="6" w:space="0" w:color="E1E4E5"/>
+              <w:bottom w:val="single" w:sz="6" w:space="0" w:color="E1E4E5"/>
+            </w:tcBorders>
+            <w:shd w:val="clear" w:color="auto" w:fill="F3F6F6"/>
+            <w:noWrap/>
+            <w:tcMar>
+              <w:top w:w="120" w:type="dxa"/>
+              <w:left w:w="240" w:type="dxa"/>
+              <w:bottom w:w="120" w:type="dxa"/>
+              <w:right w:w="240" w:type="dxa"/>
+            </w:tcMar>
+            <w:vAlign w:val="center"/>
+            <w:hideMark/>
+          </w:tcPr>
+          <w:p>
+            <w:pPr>
+              <w:spacing w:after="0" w:line="240" w:lineRule="auto"/>
+              <w:rPr>
+                <w:rFonts w:ascii="Lato" w:eastAsia="Times New Roman" w:hAnsi="Lato" w:cs="Times New Roman"/>
+                <w:noProof/>
+                <w:color w:val="404040"/>
+                <w:sz w:val="20"/>
+                <w:szCs w:val="20"/>
+                <w:lang w:val="es-ES" w:eastAsia="es-ES"/>
+              </w:rPr>
+            </w:pPr>
+            <w:r>
+              <w:rPr>
+                <w:rFonts w:ascii="Lato" w:eastAsia="Times New Roman" w:hAnsi="Lato" w:cs="Times New Roman"/>
+                <w:noProof/>
+                <w:color w:val="404040"/>
+                <w:sz w:val="20"/>
+                <w:szCs w:val="20"/>
+                <w:lang w:val="es-ES" w:eastAsia="es-ES"/>
+              </w:rPr>
+              <w:t>(3,)</w:t>
+            </w:r>
+          </w:p>
+        </w:tc>
+      </w:tr>
+      <w:tr>
+        <w:trPr>
+          <w:trHeight w:val="292"/>
+        </w:trPr>
+        <w:tc>
+          <w:tcPr>
+            <w:tcW w:w="1358" w:type="dxa"/>
+            <w:tcBorders>
+              <w:left w:val="single" w:sz="2" w:space="0" w:color="E1E4E5"/>
+              <w:bottom w:val="single" w:sz="6" w:space="0" w:color="E1E4E5"/>
+            </w:tcBorders>
+            <w:shd w:val="clear" w:color="auto" w:fill="auto"/>
+            <w:noWrap/>
+            <w:tcMar>
+              <w:top w:w="120" w:type="dxa"/>
+              <w:left w:w="240" w:type="dxa"/>
+              <w:bottom w:w="120" w:type="dxa"/>
+              <w:right w:w="240" w:type="dxa"/>
+            </w:tcMar>
+            <w:vAlign w:val="center"/>
+            <w:hideMark/>
+          </w:tcPr>
+          <w:p>
+            <w:pPr>
+              <w:spacing w:after="0" w:line="240" w:lineRule="auto"/>
+              <w:rPr>
+                <w:rFonts w:ascii="Lato" w:eastAsia="Times New Roman" w:hAnsi="Lato" w:cs="Times New Roman"/>
+                <w:noProof/>
+                <w:color w:val="404040"/>
+                <w:sz w:val="20"/>
+                <w:szCs w:val="20"/>
+                <w:lang w:val="es-ES" w:eastAsia="es-ES"/>
+              </w:rPr>
+            </w:pPr>
+            <w:r>
+              <w:rPr>
+                <w:rFonts w:ascii="Lato" w:eastAsia="Times New Roman" w:hAnsi="Lato" w:cs="Times New Roman"/>
+                <w:noProof/>
+                <w:color w:val="404040"/>
+                <w:sz w:val="20"/>
+                <w:szCs w:val="20"/>
+                <w:lang w:val="es-ES" w:eastAsia="es-ES"/>
+              </w:rPr>
+              <w:t>cell</w:t>
+            </w:r>
+          </w:p>
+        </w:tc>
+        <w:tc>
+          <w:tcPr>
+            <w:tcW w:w="4163" w:type="dxa"/>
+            <w:tcBorders>
+              <w:left w:val="single" w:sz="6" w:space="0" w:color="E1E4E5"/>
+              <w:bottom w:val="single" w:sz="6" w:space="0" w:color="E1E4E5"/>
+            </w:tcBorders>
+            <w:shd w:val="clear" w:color="auto" w:fill="auto"/>
+            <w:noWrap/>
+            <w:tcMar>
+              <w:top w:w="120" w:type="dxa"/>
+              <w:left w:w="240" w:type="dxa"/>
+              <w:bottom w:w="120" w:type="dxa"/>
+              <w:right w:w="240" w:type="dxa"/>
+            </w:tcMar>
+            <w:vAlign w:val="center"/>
+            <w:hideMark/>
+          </w:tcPr>
+          <w:p>
+            <w:pPr>
+              <w:spacing w:after="0" w:line="240" w:lineRule="auto"/>
+              <w:rPr>
+                <w:rFonts w:ascii="Lato" w:eastAsia="Times New Roman" w:hAnsi="Lato" w:cs="Times New Roman"/>
+                <w:noProof/>
+                <w:color w:val="404040"/>
+                <w:sz w:val="20"/>
+                <w:szCs w:val="20"/>
+                <w:lang w:val="es-ES" w:eastAsia="es-ES"/>
+              </w:rPr>
+            </w:pPr>
+            <w:r>
+              <w:rPr>
+                <w:rFonts w:ascii="Lato" w:eastAsia="Times New Roman" w:hAnsi="Lato" w:cs="Times New Roman"/>
+                <w:noProof/>
+                <w:color w:val="404040"/>
+                <w:sz w:val="20"/>
+                <w:szCs w:val="20"/>
+                <w:lang w:val="es-ES" w:eastAsia="es-ES"/>
+              </w:rPr>
+              <w:t>Unit cell</w:t>
+            </w:r>
+          </w:p>
+        </w:tc>
+        <w:tc>
+          <w:tcPr>
+            <w:tcW w:w="1842" w:type="dxa"/>
+            <w:tcBorders>
+              <w:left w:val="single" w:sz="6" w:space="0" w:color="E1E4E5"/>
+              <w:bottom w:val="single" w:sz="6" w:space="0" w:color="E1E4E5"/>
+            </w:tcBorders>
+            <w:shd w:val="clear" w:color="auto" w:fill="auto"/>
+            <w:noWrap/>
+            <w:tcMar>
+              <w:top w:w="120" w:type="dxa"/>
+              <w:left w:w="240" w:type="dxa"/>
+              <w:bottom w:w="120" w:type="dxa"/>
+              <w:right w:w="240" w:type="dxa"/>
+            </w:tcMar>
+            <w:vAlign w:val="center"/>
+            <w:hideMark/>
+          </w:tcPr>
+          <w:p>
+            <w:pPr>
+              <w:spacing w:after="0" w:line="240" w:lineRule="auto"/>
+              <w:rPr>
+                <w:rFonts w:ascii="Lato" w:eastAsia="Times New Roman" w:hAnsi="Lato" w:cs="Times New Roman"/>
+                <w:noProof/>
+                <w:color w:val="404040"/>
+                <w:sz w:val="20"/>
+                <w:szCs w:val="20"/>
+                <w:lang w:val="es-ES" w:eastAsia="es-ES"/>
+              </w:rPr>
+            </w:pPr>
+            <w:r>
+              <w:rPr>
+                <w:rFonts w:ascii="Lato" w:eastAsia="Times New Roman" w:hAnsi="Lato" w:cs="Times New Roman"/>
+                <w:noProof/>
+                <w:color w:val="404040"/>
+                <w:sz w:val="20"/>
+                <w:szCs w:val="20"/>
+                <w:lang w:val="es-ES" w:eastAsia="es-ES"/>
+              </w:rPr>
+              <w:t>float</w:t>
+            </w:r>
+          </w:p>
+        </w:tc>
+        <w:tc>
+          <w:tcPr>
+            <w:tcW w:w="1032" w:type="dxa"/>
+            <w:tcBorders>
+              <w:left w:val="single" w:sz="6" w:space="0" w:color="E1E4E5"/>
+              <w:bottom w:val="single" w:sz="6" w:space="0" w:color="E1E4E5"/>
+            </w:tcBorders>
+            <w:shd w:val="clear" w:color="auto" w:fill="auto"/>
+            <w:noWrap/>
+            <w:tcMar>
+              <w:top w:w="120" w:type="dxa"/>
+              <w:left w:w="240" w:type="dxa"/>
+              <w:bottom w:w="120" w:type="dxa"/>
+              <w:right w:w="240" w:type="dxa"/>
+            </w:tcMar>
+            <w:vAlign w:val="center"/>
+            <w:hideMark/>
+          </w:tcPr>
+          <w:p>
+            <w:pPr>
+              <w:spacing w:after="0" w:line="240" w:lineRule="auto"/>
+              <w:rPr>
+                <w:rFonts w:ascii="Lato" w:eastAsia="Times New Roman" w:hAnsi="Lato" w:cs="Times New Roman"/>
+                <w:noProof/>
+                <w:color w:val="404040"/>
+                <w:sz w:val="20"/>
+                <w:szCs w:val="20"/>
+                <w:lang w:val="es-ES" w:eastAsia="es-ES"/>
+              </w:rPr>
+            </w:pPr>
+            <w:r>
+              <w:rPr>
+                <w:rFonts w:ascii="Lato" w:eastAsia="Times New Roman" w:hAnsi="Lato" w:cs="Times New Roman"/>
+                <w:noProof/>
+                <w:color w:val="404040"/>
+                <w:sz w:val="20"/>
+                <w:szCs w:val="20"/>
+                <w:lang w:val="es-ES" w:eastAsia="es-ES"/>
+              </w:rPr>
+              <w:t>(3, 3)</w:t>
+            </w:r>
+          </w:p>
+        </w:tc>
+      </w:tr>
+      <w:tr>
+        <w:trPr>
+          <w:trHeight w:val="166"/>
+        </w:trPr>
+        <w:tc>
+          <w:tcPr>
+            <w:tcW w:w="1358" w:type="dxa"/>
+            <w:tcBorders>
+              <w:left w:val="single" w:sz="2" w:space="0" w:color="E1E4E5"/>
+              <w:bottom w:val="single" w:sz="6" w:space="0" w:color="E1E4E5"/>
+            </w:tcBorders>
+            <w:shd w:val="clear" w:color="auto" w:fill="F3F6F6"/>
+            <w:noWrap/>
+            <w:tcMar>
+              <w:top w:w="120" w:type="dxa"/>
+              <w:left w:w="240" w:type="dxa"/>
+              <w:bottom w:w="120" w:type="dxa"/>
+              <w:right w:w="240" w:type="dxa"/>
+            </w:tcMar>
+            <w:vAlign w:val="center"/>
+            <w:hideMark/>
+          </w:tcPr>
+          <w:p>
+            <w:pPr>
+              <w:spacing w:after="0" w:line="240" w:lineRule="auto"/>
+              <w:rPr>
+                <w:rFonts w:ascii="Lato" w:eastAsia="Times New Roman" w:hAnsi="Lato" w:cs="Times New Roman"/>
+                <w:noProof/>
+                <w:color w:val="404040"/>
+                <w:sz w:val="20"/>
+                <w:szCs w:val="20"/>
+                <w:lang w:val="es-ES" w:eastAsia="es-ES"/>
+              </w:rPr>
+            </w:pPr>
+            <w:r>
+              <w:rPr>
+                <w:rFonts w:ascii="Lato" w:eastAsia="Times New Roman" w:hAnsi="Lato" w:cs="Times New Roman"/>
+                <w:noProof/>
+                <w:color w:val="404040"/>
+                <w:sz w:val="20"/>
+                <w:szCs w:val="20"/>
+                <w:lang w:val="es-ES" w:eastAsia="es-ES"/>
+              </w:rPr>
+              <w:t>positions</w:t>
+            </w:r>
+          </w:p>
+        </w:tc>
+        <w:tc>
+          <w:tcPr>
+            <w:tcW w:w="4163" w:type="dxa"/>
+            <w:tcBorders>
+              <w:left w:val="single" w:sz="6" w:space="0" w:color="E1E4E5"/>
+              <w:bottom w:val="single" w:sz="6" w:space="0" w:color="E1E4E5"/>
+            </w:tcBorders>
+            <w:shd w:val="clear" w:color="auto" w:fill="F3F6F6"/>
+            <w:noWrap/>
+            <w:tcMar>
+              <w:top w:w="120" w:type="dxa"/>
+              <w:left w:w="240" w:type="dxa"/>
+              <w:bottom w:w="120" w:type="dxa"/>
+              <w:right w:w="240" w:type="dxa"/>
+            </w:tcMar>
+            <w:vAlign w:val="center"/>
+            <w:hideMark/>
+          </w:tcPr>
+          <w:p>
+            <w:pPr>
+              <w:spacing w:after="0" w:line="240" w:lineRule="auto"/>
+              <w:rPr>
+                <w:rFonts w:ascii="Lato" w:eastAsia="Times New Roman" w:hAnsi="Lato" w:cs="Times New Roman"/>
+                <w:noProof/>
+                <w:color w:val="404040"/>
+                <w:sz w:val="20"/>
+                <w:szCs w:val="20"/>
+                <w:lang w:val="es-ES" w:eastAsia="es-ES"/>
+              </w:rPr>
+            </w:pPr>
+            <w:r>
+              <w:rPr>
+                <w:rFonts w:ascii="Lato" w:eastAsia="Times New Roman" w:hAnsi="Lato" w:cs="Times New Roman"/>
+                <w:noProof/>
+                <w:color w:val="404040"/>
+                <w:sz w:val="20"/>
+                <w:szCs w:val="20"/>
+                <w:lang w:val="es-ES" w:eastAsia="es-ES"/>
+              </w:rPr>
+              <w:t>Atomic positions</w:t>
+            </w:r>
+          </w:p>
+        </w:tc>
+        <w:tc>
+          <w:tcPr>
+            <w:tcW w:w="1842" w:type="dxa"/>
+            <w:tcBorders>
+              <w:left w:val="single" w:sz="6" w:space="0" w:color="E1E4E5"/>
+              <w:bottom w:val="single" w:sz="6" w:space="0" w:color="E1E4E5"/>
+            </w:tcBorders>
+            <w:shd w:val="clear" w:color="auto" w:fill="F3F6F6"/>
+            <w:noWrap/>
+            <w:tcMar>
+              <w:top w:w="120" w:type="dxa"/>
+              <w:left w:w="240" w:type="dxa"/>
+              <w:bottom w:w="120" w:type="dxa"/>
+              <w:right w:w="240" w:type="dxa"/>
+            </w:tcMar>
+            <w:vAlign w:val="center"/>
+            <w:hideMark/>
+          </w:tcPr>
+          <w:p>
+            <w:pPr>
+              <w:spacing w:after="0" w:line="240" w:lineRule="auto"/>
+              <w:rPr>
+                <w:rFonts w:ascii="Lato" w:eastAsia="Times New Roman" w:hAnsi="Lato" w:cs="Times New Roman"/>
+                <w:noProof/>
+                <w:color w:val="404040"/>
+                <w:sz w:val="20"/>
+                <w:szCs w:val="20"/>
+                <w:lang w:val="es-ES" w:eastAsia="es-ES"/>
+              </w:rPr>
+            </w:pPr>
+            <w:r>
+              <w:rPr>
+                <w:rFonts w:ascii="Lato" w:eastAsia="Times New Roman" w:hAnsi="Lato" w:cs="Times New Roman"/>
+                <w:noProof/>
+                <w:color w:val="404040"/>
+                <w:sz w:val="20"/>
+                <w:szCs w:val="20"/>
+                <w:lang w:val="es-ES" w:eastAsia="es-ES"/>
+              </w:rPr>
+              <w:t>float</w:t>
+            </w:r>
+          </w:p>
+        </w:tc>
+        <w:tc>
+          <w:tcPr>
+            <w:tcW w:w="1032" w:type="dxa"/>
+            <w:tcBorders>
+              <w:left w:val="single" w:sz="6" w:space="0" w:color="E1E4E5"/>
+              <w:bottom w:val="single" w:sz="6" w:space="0" w:color="E1E4E5"/>
+            </w:tcBorders>
+            <w:shd w:val="clear" w:color="auto" w:fill="F3F6F6"/>
+            <w:noWrap/>
+            <w:tcMar>
+              <w:top w:w="120" w:type="dxa"/>
+              <w:left w:w="240" w:type="dxa"/>
+              <w:bottom w:w="120" w:type="dxa"/>
+              <w:right w:w="240" w:type="dxa"/>
+            </w:tcMar>
+            <w:vAlign w:val="center"/>
+            <w:hideMark/>
+          </w:tcPr>
+          <w:p>
+            <w:pPr>
+              <w:spacing w:after="0" w:line="240" w:lineRule="auto"/>
+              <w:rPr>
+                <w:rFonts w:ascii="Lato" w:eastAsia="Times New Roman" w:hAnsi="Lato" w:cs="Times New Roman"/>
+                <w:noProof/>
+                <w:color w:val="404040"/>
+                <w:sz w:val="20"/>
+                <w:szCs w:val="20"/>
+                <w:lang w:val="es-ES" w:eastAsia="es-ES"/>
+              </w:rPr>
+            </w:pPr>
+            <w:r>
+              <w:rPr>
+                <w:rFonts w:ascii="Lato" w:eastAsia="Times New Roman" w:hAnsi="Lato" w:cs="Times New Roman"/>
+                <w:noProof/>
+                <w:color w:val="404040"/>
+                <w:sz w:val="20"/>
+                <w:szCs w:val="20"/>
+                <w:lang w:val="es-ES" w:eastAsia="es-ES"/>
+              </w:rPr>
+              <w:t>(N, 3)</w:t>
+            </w:r>
+          </w:p>
+        </w:tc>
+      </w:tr>
     </w:tbl>
     <w:p>
       <w:pPr>
-        <w:pStyle w:val="Ttulo1"/>
-        <w:rPr>
-          <w:rFonts w:eastAsia="Times New Roman"/>
-          <w:sz w:val="32"/>
-          <w:szCs w:val="32"/>
-          <w:lang w:eastAsia="es-ES"/>
-        </w:rPr>
-      </w:pPr>
-      <w:r>
-        <w:rPr>
-          <w:rFonts w:eastAsia="Times New Roman"/>
-          <w:sz w:val="32"/>
-          <w:szCs w:val="32"/>
+        <w:rPr>
+          <w:lang w:eastAsia="es-ES"/>
+        </w:rPr>
+      </w:pPr>
+    </w:p>
+    <w:p>
+      <w:pPr>
+        <w:rPr>
+          <w:lang w:eastAsia="es-ES"/>
+        </w:rPr>
+      </w:pPr>
+    </w:p>
+    <w:p>
+      <w:pPr>
+        <w:jc w:val="both"/>
+        <w:rPr>
+          <w:rFonts w:ascii="Consolas" w:hAnsi="Consolas"/>
+          <w:lang w:eastAsia="es-ES"/>
+        </w:rPr>
+      </w:pPr>
+      <w:r>
+        <w:rPr>
           <w:lang w:eastAsia="es-ES"/>
         </w:rPr>
         <w:lastRenderedPageBreak/>
-        <w:t xml:space="preserve">Assoliments: </w:t>
-      </w:r>
-    </w:p>
-    <w:p>
-      <w:pPr>
-        <w:rPr>
-          <w:lang w:eastAsia="es-ES"/>
-        </w:rPr>
-      </w:pPr>
-    </w:p>
-    <w:p>
-      <w:pPr>
-        <w:pStyle w:val="Ttulo2"/>
-        <w:rPr>
-          <w:rFonts w:asciiTheme="minorHAnsi" w:hAnsiTheme="minorHAnsi" w:cstheme="minorHAnsi"/>
-          <w:lang w:eastAsia="es-ES"/>
-        </w:rPr>
-      </w:pPr>
-      <w:r>
-        <w:rPr>
-          <w:rFonts w:asciiTheme="minorHAnsi" w:hAnsiTheme="minorHAnsi" w:cstheme="minorHAnsi"/>
-          <w:lang w:eastAsia="es-ES"/>
-        </w:rPr>
-        <w:t>Base de dades:</w:t>
-      </w:r>
-    </w:p>
-    <w:p>
-      <w:pPr>
-        <w:rPr>
-          <w:lang w:eastAsia="es-ES"/>
-        </w:rPr>
-      </w:pPr>
-    </w:p>
-    <w:p>
-      <w:pPr>
-        <w:rPr>
-          <w:lang w:eastAsia="es-ES"/>
-        </w:rPr>
-      </w:pPr>
+        <w:t xml:space="preserve">A part de això </w:t>
+      </w:r>
+      <w:r>
+        <w:rPr>
+          <w:lang w:eastAsia="es-ES"/>
+        </w:rPr>
+        <w:t xml:space="preserve">la classe també emmagatzema altres atributs però en forma de </w:t>
+      </w:r>
+      <w:r>
+        <w:rPr>
+          <w:rFonts w:ascii="Consolas" w:hAnsi="Consolas"/>
+          <w:lang w:eastAsia="es-ES"/>
+        </w:rPr>
+        <w:t>propert</w:t>
+      </w:r>
+      <w:r>
+        <w:rPr>
+          <w:rFonts w:ascii="Consolas" w:hAnsi="Consolas"/>
+          <w:lang w:eastAsia="es-ES"/>
+        </w:rPr>
+        <w:t>y</w:t>
+      </w:r>
+      <w:r>
+        <w:rPr>
+          <w:lang w:eastAsia="es-ES"/>
+        </w:rPr>
+        <w:t>,</w:t>
+      </w:r>
+      <w:r>
+        <w:rPr>
+          <w:lang w:eastAsia="es-ES"/>
+        </w:rPr>
+        <w:t xml:space="preserve"> les propietats base estan en la </w:t>
+      </w:r>
+      <w:r>
+        <w:t>Captura de pantalla 1</w:t>
+      </w:r>
+      <w:r>
+        <w:rPr>
+          <w:lang w:eastAsia="es-ES"/>
+        </w:rPr>
+        <w:t>.</w:t>
+      </w:r>
+      <w:r>
+        <w:rPr>
+          <w:rFonts w:ascii="Consolas" w:hAnsi="Consolas"/>
+          <w:lang w:eastAsia="es-ES"/>
+        </w:rPr>
+        <w:t xml:space="preserve"> </w:t>
+      </w:r>
+    </w:p>
+    <w:p>
+      <w:pPr>
+        <w:pStyle w:val="Descripcin"/>
+        <w:keepNext/>
+      </w:pPr>
+      <w:r>
+        <w:t xml:space="preserve">Captura de pantalla 1: Taula amb la llista de propietats que la classe AtomsRow te. </w:t>
+      </w:r>
+      <w:r>
+        <w:t>Taula extreta de la web oficial de ASE</w:t>
+      </w:r>
+      <w:r>
+        <w:rPr>
+          <w:vertAlign w:val="superscript"/>
+        </w:rPr>
+        <w:t>[8]</w:t>
+      </w:r>
+      <w:r>
+        <w:t>.</w:t>
+      </w:r>
+    </w:p>
+    <w:p>
+      <w:pPr>
+        <w:rPr>
+          <w:lang w:eastAsia="es-ES"/>
+        </w:rPr>
+      </w:pPr>
+      <w:r>
+        <w:rPr>
+          <w:lang w:eastAsia="es-ES"/>
+        </w:rPr>
+        <w:drawing>
+          <wp:inline distT="0" distB="0" distL="0" distR="0" wp14:anchorId="3401CB34" wp14:editId="52DF9323">
+            <wp:extent cx="5400040" cy="1990090"/>
+            <wp:effectExtent l="0" t="0" r="0" b="0"/>
+            <wp:docPr id="9" name="Imagen 9" descr="Interfaz de usuario gráfica, Aplicación&#10;&#10;Descripción generada automáticamente"/>
+            <wp:cNvGraphicFramePr>
+              <a:graphicFrameLocks xmlns:a="http://schemas.openxmlformats.org/drawingml/2006/main" noChangeAspect="1"/>
+            </wp:cNvGraphicFramePr>
+            <a:graphic xmlns:a="http://schemas.openxmlformats.org/drawingml/2006/main">
+              <a:graphicData uri="http://schemas.openxmlformats.org/drawingml/2006/picture">
+                <pic:pic xmlns:pic="http://schemas.openxmlformats.org/drawingml/2006/picture">
+                  <pic:nvPicPr>
+                    <pic:cNvPr id="9" name="Imagen 9" descr="Interfaz de usuario gráfica, Aplicación&#10;&#10;Descripción generada automáticamente"/>
+                    <pic:cNvPicPr/>
+                  </pic:nvPicPr>
+                  <pic:blipFill>
+                    <a:blip r:embed="rId8"/>
+                    <a:stretch>
+                      <a:fillRect/>
+                    </a:stretch>
+                  </pic:blipFill>
+                  <pic:spPr>
+                    <a:xfrm>
+                      <a:off x="0" y="0"/>
+                      <a:ext cx="5400040" cy="1990090"/>
+                    </a:xfrm>
+                    <a:prstGeom prst="rect">
+                      <a:avLst/>
+                    </a:prstGeom>
+                  </pic:spPr>
+                </pic:pic>
+              </a:graphicData>
+            </a:graphic>
+          </wp:inline>
+        </w:drawing>
+      </w:r>
+    </w:p>
+    <w:p>
+      <w:pPr>
+        <w:jc w:val="both"/>
+        <w:rPr>
+          <w:lang w:eastAsia="es-ES"/>
+        </w:rPr>
+      </w:pPr>
+      <w:r>
+        <w:rPr>
+          <w:lang w:eastAsia="es-ES"/>
+        </w:rPr>
+        <w:t xml:space="preserve">La </w:t>
+      </w:r>
+      <w:r>
+        <w:rPr>
+          <w:rFonts w:ascii="Consolas" w:hAnsi="Consolas"/>
+          <w:lang w:eastAsia="es-ES"/>
+        </w:rPr>
+        <w:t>property</w:t>
+      </w:r>
+      <w:r>
+        <w:rPr>
+          <w:lang w:eastAsia="es-ES"/>
+        </w:rPr>
+        <w:t xml:space="preserve"> mes rellevant per al treball actual es </w:t>
+      </w:r>
+      <w:r>
+        <w:rPr>
+          <w:rFonts w:ascii="Consolas" w:hAnsi="Consolas"/>
+          <w:lang w:eastAsia="es-ES"/>
+        </w:rPr>
+        <w:t>data</w:t>
+      </w:r>
+      <w:r>
+        <w:rPr>
+          <w:lang w:eastAsia="es-ES"/>
+        </w:rPr>
+        <w:t>, la qual emmagatzema la majoria de informació respecte a la molècula representada.</w:t>
+      </w:r>
+      <w:r>
+        <w:rPr>
+          <w:lang w:eastAsia="es-ES"/>
+        </w:rPr>
+        <w:t xml:space="preserve"> </w:t>
+      </w:r>
+    </w:p>
+    <w:p>
+      <w:pPr>
+        <w:jc w:val="both"/>
+        <w:rPr>
+          <w:lang w:eastAsia="es-ES"/>
+        </w:rPr>
+      </w:pPr>
+      <w:r>
+        <w:rPr>
+          <w:noProof/>
+        </w:rPr>
+        <mc:AlternateContent>
+          <mc:Choice Requires="wps">
+            <w:drawing>
+              <wp:anchor distT="45720" distB="45720" distL="114300" distR="114300" simplePos="0" relativeHeight="251680768" behindDoc="0" locked="0" layoutInCell="1" allowOverlap="1" wp14:anchorId="7F9EC349" wp14:editId="1F94AE43">
+                <wp:simplePos x="0" y="0"/>
+                <wp:positionH relativeFrom="column">
+                  <wp:posOffset>2983865</wp:posOffset>
+                </wp:positionH>
+                <wp:positionV relativeFrom="paragraph">
+                  <wp:posOffset>985520</wp:posOffset>
+                </wp:positionV>
+                <wp:extent cx="2360930" cy="501650"/>
+                <wp:effectExtent l="0" t="0" r="0" b="0"/>
+                <wp:wrapSquare wrapText="bothSides"/>
+                <wp:docPr id="17" name="Cuadro de texto 2"/>
+                <wp:cNvGraphicFramePr>
+                  <a:graphicFrameLocks xmlns:a="http://schemas.openxmlformats.org/drawingml/2006/main"/>
+                </wp:cNvGraphicFramePr>
+                <a:graphic xmlns:a="http://schemas.openxmlformats.org/drawingml/2006/main">
+                  <a:graphicData uri="http://schemas.microsoft.com/office/word/2010/wordprocessingShape">
+                    <wps:wsp>
+                      <wps:cNvSpPr txBox="1">
+                        <a:spLocks noChangeArrowheads="1"/>
+                      </wps:cNvSpPr>
+                      <wps:spPr bwMode="auto">
+                        <a:xfrm>
+                          <a:off x="0" y="0"/>
+                          <a:ext cx="2360930" cy="501650"/>
+                        </a:xfrm>
+                        <a:prstGeom prst="rect">
+                          <a:avLst/>
+                        </a:prstGeom>
+                        <a:noFill/>
+                        <a:ln w="9525">
+                          <a:noFill/>
+                          <a:miter lim="800000"/>
+                          <a:headEnd/>
+                          <a:tailEnd/>
+                        </a:ln>
+                      </wps:spPr>
+                      <wps:txbx>
+                        <w:txbxContent>
+                          <w:p>
+                            <w:pPr>
+                              <w:pStyle w:val="Descripcin"/>
+                              <w:jc w:val="both"/>
+                              <w:rPr>
+                                <w:noProof/>
+                              </w:rPr>
+                            </w:pPr>
+                            <w:r>
+                              <w:t>Output generada al imprimir per pantalla la property data d’una row de la base de dades QM9.</w:t>
+                            </w:r>
+                          </w:p>
+                          <w:p/>
+                        </w:txbxContent>
+                      </wps:txbx>
+                      <wps:bodyPr rot="0" vert="horz" wrap="square" lIns="91440" tIns="45720" rIns="91440" bIns="45720" anchor="t" anchorCtr="0">
+                        <a:noAutofit/>
+                      </wps:bodyPr>
+                    </wps:wsp>
+                  </a:graphicData>
+                </a:graphic>
+                <wp14:sizeRelH relativeFrom="margin">
+                  <wp14:pctWidth>40000</wp14:pctWidth>
+                </wp14:sizeRelH>
+                <wp14:sizeRelV relativeFrom="margin">
+                  <wp14:pctHeight>0</wp14:pctHeight>
+                </wp14:sizeRelV>
+              </wp:anchor>
+            </w:drawing>
+          </mc:Choice>
+          <mc:Fallback>
+            <w:pict>
+              <v:shapetype w14:anchorId="7F9EC349" id="_x0000_t202" coordsize="21600,21600" o:spt="202" path="m,l,21600r21600,l21600,xe">
+                <v:stroke joinstyle="miter"/>
+                <v:path gradientshapeok="t" o:connecttype="rect"/>
+              </v:shapetype>
+              <v:shape id="Cuadro de texto 2" o:spid="_x0000_s1026" type="#_x0000_t202" style="position:absolute;left:0;text-align:left;margin-left:234.95pt;margin-top:77.6pt;width:185.9pt;height:39.5pt;z-index:251680768;visibility:visible;mso-wrap-style:square;mso-width-percent:400;mso-height-percent:0;mso-wrap-distance-left:9pt;mso-wrap-distance-top:3.6pt;mso-wrap-distance-right:9pt;mso-wrap-distance-bottom:3.6pt;mso-position-horizontal:absolute;mso-position-horizontal-relative:text;mso-position-vertical:absolute;mso-position-vertical-relative:text;mso-width-percent:400;mso-height-percent:0;mso-width-relative:margin;mso-height-relative:margin;v-text-anchor:top" o:gfxdata="UEsDBBQABgAIAAAAIQC2gziS/gAAAOEBAAATAAAAW0NvbnRlbnRfVHlwZXNdLnhtbJSRQU7DMBBF&#10;90jcwfIWJU67QAgl6YK0S0CoHGBkTxKLZGx5TGhvj5O2G0SRWNoz/78nu9wcxkFMGNg6quQqL6RA&#10;0s5Y6ir5vt9lD1JwBDIwOMJKHpHlpr69KfdHjyxSmriSfYz+USnWPY7AufNIadK6MEJMx9ApD/oD&#10;OlTrorhX2lFEilmcO2RdNtjC5xDF9pCuTyYBB5bi6bQ4syoJ3g9WQ0ymaiLzg5KdCXlKLjvcW893&#10;SUOqXwnz5DrgnHtJTxOsQfEKIT7DmDSUCaxw7Rqn8787ZsmRM9e2VmPeBN4uqYvTtW7jvijg9N/y&#10;JsXecLq0q+WD6m8AAAD//wMAUEsDBBQABgAIAAAAIQA4/SH/1gAAAJQBAAALAAAAX3JlbHMvLnJl&#10;bHOkkMFqwzAMhu+DvYPRfXGawxijTi+j0GvpHsDYimMaW0Yy2fr2M4PBMnrbUb/Q94l/f/hMi1qR&#10;JVI2sOt6UJgd+ZiDgffL8ekFlFSbvV0oo4EbChzGx4f9GRdb25HMsYhqlCwG5lrLq9biZkxWOiqY&#10;22YiTra2kYMu1l1tQD30/bPm3wwYN0x18gb45AdQl1tp5j/sFB2T0FQ7R0nTNEV3j6o9feQzro1i&#10;OWA14Fm+Q8a1a8+Bvu/d/dMb2JY5uiPbhG/ktn4cqGU/er3pcvwCAAD//wMAUEsDBBQABgAIAAAA&#10;IQAFZ2E6+AEAAM0DAAAOAAAAZHJzL2Uyb0RvYy54bWysU8tu2zAQvBfoPxC815Id240Fy0GaNEWB&#10;9AGk/YA1RVlESS5L0pbcr++SchyjvRXVgVhqydmd2eH6ZjCaHaQPCm3Np5OSM2kFNsruav7928Ob&#10;a85CBNuARitrfpSB32xev1r3rpIz7FA30jMCsaHqXc27GF1VFEF00kCYoJOWki16A5G2flc0HnpC&#10;N7qYleWy6NE3zqOQIdDf+zHJNxm/baWIX9o2yMh0zam3mFef121ai80aqp0H1ylxagP+oQsDylLR&#10;M9Q9RGB7r/6CMkp4DNjGiUBTYNsqITMHYjMt/2Dz1IGTmQuJE9xZpvD/YMXnw5P76lkc3uFAA8wk&#10;gntE8SMwi3cd2J289R77TkJDhadJsqJ3oTpdTVKHKiSQbf8JGxoy7CNmoKH1JqlCPBmh0wCOZ9Hl&#10;EJmgn7OrZbm6opSg3KKcLhd5KgVUz7edD/GDRMNSUHNPQ83ocHgMMXUD1fORVMzig9I6D1Zb1td8&#10;tZgt8oWLjFGRfKeVqfl1mb7RCYnke9vkyxGUHmMqoO2JdSI6Uo7DdqCDif0WmyPx9zj6i94DBR36&#10;X5z15K2ah5978JIz/dGShqvpfJ7MmDfzxdsZbfxlZnuZASsIquaRszG8i9nAI9db0rpVWYaXTk69&#10;kmeyOid/J1Ne7vOpl1e4+Q0AAP//AwBQSwMEFAAGAAgAAAAhADeyHGThAAAACwEAAA8AAABkcnMv&#10;ZG93bnJldi54bWxMj8tOwzAQRfdI/IM1SOyo05D0EeJUCJUFEgsoZe86kwfE4yh20sDXM6xgObpH&#10;957Jd7PtxISDbx0pWC4iEEjGlS3VCo5vjzcbED5oKnXnCBV8oYddcXmR66x0Z3rF6RBqwSXkM62g&#10;CaHPpPSmQav9wvVInFVusDrwOdSyHPSZy20n4yhaSatb4oVG9/jQoPk8jFZB9fS+ts9JtT/ux/T7&#10;Y0rN/FIbpa6v5vs7EAHn8AfDrz6rQ8FOJzdS6UWnIFltt4xykKYxCCY2yXIN4qQgvk1ikEUu//9Q&#10;/AAAAP//AwBQSwECLQAUAAYACAAAACEAtoM4kv4AAADhAQAAEwAAAAAAAAAAAAAAAAAAAAAAW0Nv&#10;bnRlbnRfVHlwZXNdLnhtbFBLAQItABQABgAIAAAAIQA4/SH/1gAAAJQBAAALAAAAAAAAAAAAAAAA&#10;AC8BAABfcmVscy8ucmVsc1BLAQItABQABgAIAAAAIQAFZ2E6+AEAAM0DAAAOAAAAAAAAAAAAAAAA&#10;AC4CAABkcnMvZTJvRG9jLnhtbFBLAQItABQABgAIAAAAIQA3shxk4QAAAAsBAAAPAAAAAAAAAAAA&#10;AAAAAFIEAABkcnMvZG93bnJldi54bWxQSwUGAAAAAAQABADzAAAAYAUAAAAA&#10;" filled="f" stroked="f">
+                <v:textbox>
+                  <w:txbxContent>
+                    <w:p>
+                      <w:pPr>
+                        <w:pStyle w:val="Descripcin"/>
+                        <w:jc w:val="both"/>
+                        <w:rPr>
+                          <w:noProof/>
+                        </w:rPr>
+                      </w:pPr>
+                      <w:r>
+                        <w:t>Output generada al imprimir per pantalla la property data d’una row de la base de dades QM9.</w:t>
+                      </w:r>
+                    </w:p>
+                    <w:p/>
+                  </w:txbxContent>
+                </v:textbox>
+                <w10:wrap type="square"/>
+              </v:shape>
+            </w:pict>
+          </mc:Fallback>
+        </mc:AlternateContent>
+      </w:r>
+      <w:r>
+        <w:rPr>
+          <w:lang w:eastAsia="es-ES"/>
+        </w:rPr>
+        <w:drawing>
+          <wp:inline distT="0" distB="0" distL="0" distR="0" wp14:anchorId="2BE96504" wp14:editId="1D4EE086">
+            <wp:extent cx="2787650" cy="2583676"/>
+            <wp:effectExtent l="0" t="0" r="0" b="7620"/>
+            <wp:docPr id="11" name="Imagen 11" descr="Imagen que contiene texto, placa, tabla, teléfono&#10;&#10;Descripción generada automáticamente"/>
+            <wp:cNvGraphicFramePr>
+              <a:graphicFrameLocks xmlns:a="http://schemas.openxmlformats.org/drawingml/2006/main" noChangeAspect="1"/>
+            </wp:cNvGraphicFramePr>
+            <a:graphic xmlns:a="http://schemas.openxmlformats.org/drawingml/2006/main">
+              <a:graphicData uri="http://schemas.openxmlformats.org/drawingml/2006/picture">
+                <pic:pic xmlns:pic="http://schemas.openxmlformats.org/drawingml/2006/picture">
+                  <pic:nvPicPr>
+                    <pic:cNvPr id="11" name="Imagen 11" descr="Imagen que contiene texto, placa, tabla, teléfono&#10;&#10;Descripción generada automáticamente"/>
+                    <pic:cNvPicPr/>
+                  </pic:nvPicPr>
+                  <pic:blipFill>
+                    <a:blip r:embed="rId9"/>
+                    <a:stretch>
+                      <a:fillRect/>
+                    </a:stretch>
+                  </pic:blipFill>
+                  <pic:spPr>
+                    <a:xfrm>
+                      <a:off x="0" y="0"/>
+                      <a:ext cx="2791372" cy="2587126"/>
+                    </a:xfrm>
+                    <a:prstGeom prst="rect">
+                      <a:avLst/>
+                    </a:prstGeom>
+                  </pic:spPr>
+                </pic:pic>
+              </a:graphicData>
+            </a:graphic>
+          </wp:inline>
+        </w:drawing>
+      </w:r>
+      <w:r>
+        <w:rPr>
+          <w:lang w:eastAsia="es-ES"/>
+        </w:rPr>
+        <w:t xml:space="preserve"> </w:t>
+      </w:r>
+    </w:p>
+    <w:p>
+      <w:pPr>
+        <w:jc w:val="both"/>
+        <w:rPr>
+          <w:lang w:eastAsia="es-ES"/>
+        </w:rPr>
+      </w:pPr>
+      <w:r>
+        <w:rPr>
+          <w:lang w:eastAsia="es-ES"/>
+        </w:rPr>
+        <w:t>En conclusió, la base de dades QM9 utilitza el format de dades ASE per emmagatzemar informació sobre les molècules. A diferència d'una base de dades tradicional en format CSV, que utilitza taules amb files i columnes, ASE proporciona una estructura més flexible per emmagatzemar informació sobre àtoms, molècules i els càlculs associats. Mitjançant l'ús d'objectes de tipus AtomsRow, la base de dades QM9 pot emmagatzemar diverses propietats moleculars en forma de diccionaris, permetent un accés més eficient i organitzat a la informació. Aquesta estructura jeràrquica de dades ofereix una millor representació de la complexitat molecular i facilita l'anàlisi i la manipulació de les dades per a estudis teòrics i computacionals.</w:t>
+      </w:r>
     </w:p>
     <w:p>
       <w:pPr>
@@ -1104,11 +3487,7 @@
           </mc:Choice>
           <mc:Fallback>
             <w:pict>
-              <v:shapetype w14:anchorId="28C32EEE" id="_x0000_t202" coordsize="21600,21600" o:spt="202" path="m,l,21600r21600,l21600,xe">
-                <v:stroke joinstyle="miter"/>
-                <v:path gradientshapeok="t" o:connecttype="rect"/>
-              </v:shapetype>
-              <v:shape id="Cuadro de texto 6" o:spid="_x0000_s1026" type="#_x0000_t202" style="position:absolute;left:0;text-align:left;margin-left:-.05pt;margin-top:296.35pt;width:425.2pt;height:.05pt;z-index:251663360;visibility:visible;mso-wrap-style:square;mso-wrap-distance-left:9pt;mso-wrap-distance-top:0;mso-wrap-distance-right:9pt;mso-wrap-distance-bottom:0;mso-position-horizontal:absolute;mso-position-horizontal-relative:text;mso-position-vertical:absolute;mso-position-vertical-relative:text;v-text-anchor:top" o:gfxdata="UEsDBBQABgAIAAAAIQC2gziS/gAAAOEBAAATAAAAW0NvbnRlbnRfVHlwZXNdLnhtbJSRQU7DMBBF&#10;90jcwfIWJU67QAgl6YK0S0CoHGBkTxKLZGx5TGhvj5O2G0SRWNoz/78nu9wcxkFMGNg6quQqL6RA&#10;0s5Y6ir5vt9lD1JwBDIwOMJKHpHlpr69KfdHjyxSmriSfYz+USnWPY7AufNIadK6MEJMx9ApD/oD&#10;OlTrorhX2lFEilmcO2RdNtjC5xDF9pCuTyYBB5bi6bQ4syoJ3g9WQ0ymaiLzg5KdCXlKLjvcW893&#10;SUOqXwnz5DrgnHtJTxOsQfEKIT7DmDSUCaxw7Rqn8787ZsmRM9e2VmPeBN4uqYvTtW7jvijg9N/y&#10;JsXecLq0q+WD6m8AAAD//wMAUEsDBBQABgAIAAAAIQA4/SH/1gAAAJQBAAALAAAAX3JlbHMvLnJl&#10;bHOkkMFqwzAMhu+DvYPRfXGawxijTi+j0GvpHsDYimMaW0Yy2fr2M4PBMnrbUb/Q94l/f/hMi1qR&#10;JVI2sOt6UJgd+ZiDgffL8ekFlFSbvV0oo4EbChzGx4f9GRdb25HMsYhqlCwG5lrLq9biZkxWOiqY&#10;22YiTra2kYMu1l1tQD30/bPm3wwYN0x18gb45AdQl1tp5j/sFB2T0FQ7R0nTNEV3j6o9feQzro1i&#10;OWA14Fm+Q8a1a8+Bvu/d/dMb2JY5uiPbhG/ktn4cqGU/er3pcvwCAAD//wMAUEsDBBQABgAIAAAA&#10;IQCTdCB6FQIAADgEAAAOAAAAZHJzL2Uyb0RvYy54bWysU8Fu2zAMvQ/YPwi6L3a6thiMOEWWIsOA&#10;oC2QDj0rshQbkEWNUmJ3Xz9KtpOt22nYRaZF6lF872lx17eGnRT6BmzJ57OcM2UlVI09lPzb8+bD&#10;J858ELYSBqwq+avy/G75/t2ic4W6ghpMpZARiPVF50peh+CKLPOyVq3wM3DKUlIDtiLQLx6yCkVH&#10;6K3JrvL8NusAK4cglfe0ez8k+TLha61keNTaq8BMyeluIa2Y1n1cs+VCFAcUrm7keA3xD7doRWOp&#10;6RnqXgTBjtj8AdU2EsGDDjMJbQZaN1KlGWiaef5mml0tnEqzEDnenWny/w9WPpx27glZ6D9DTwJG&#10;QjrnC0+bcZ5eYxu/dFNGeaLw9Uyb6gOTtHlznef5NaUk5W4/3kSM7HLUoQ9fFLQsBiVH0iRRJU5b&#10;H4bSqSR28mCaatMYE39iYm2QnQTp19VNUCP4b1XGxloL8dQAGHeyyxwxCv2+H4fbQ/VKMyMMdvBO&#10;bhpqtBU+PAkk/WkW8nR4pEUb6EoOY8RZDfjjb/uxnmShLGcd+ank/vtRoOLMfLUkWDTfFOAU7KfA&#10;Hts10Ihzei1OppAOYDBTqBHaF7L6KnahlLCSepU8TOE6DK6mpyLVapWKyGJOhK3dORmhJ0Kf+xeB&#10;bpQjkIoPMDlNFG9UGWqTLm51DERxkiwSOrA48kz2TKKPTyn6/9f/VHV58MufAAAA//8DAFBLAwQU&#10;AAYACAAAACEA9NbCv+AAAAAJAQAADwAAAGRycy9kb3ducmV2LnhtbEyPzU7DMBCE70i8g7VIXFDr&#10;9D+EOFVVwYFeKtJeuLnxNg7E68h22vD2GC5wnJ3RzLf5ejAtu6DzjSUBk3ECDKmyqqFawPHwMkqB&#10;+SBJydYSCvhCD+vi9iaXmbJXesNLGWoWS8hnUoAOocs495VGI/3YdkjRO1tnZIjS1Vw5eY3lpuXT&#10;JFlyIxuKC1p2uNVYfZa9EbCfv+/1Q39+3m3mM/d67LfLj7oU4v5u2DwBCziEvzD84Ed0KCLTyfak&#10;PGsFjCYxKGDxOF0Bi366SGbATr+XFHiR8/8fFN8AAAD//wMAUEsBAi0AFAAGAAgAAAAhALaDOJL+&#10;AAAA4QEAABMAAAAAAAAAAAAAAAAAAAAAAFtDb250ZW50X1R5cGVzXS54bWxQSwECLQAUAAYACAAA&#10;ACEAOP0h/9YAAACUAQAACwAAAAAAAAAAAAAAAAAvAQAAX3JlbHMvLnJlbHNQSwECLQAUAAYACAAA&#10;ACEAk3QgehUCAAA4BAAADgAAAAAAAAAAAAAAAAAuAgAAZHJzL2Uyb0RvYy54bWxQSwECLQAUAAYA&#10;CAAAACEA9NbCv+AAAAAJAQAADwAAAAAAAAAAAAAAAABvBAAAZHJzL2Rvd25yZXYueG1sUEsFBgAA&#10;AAAEAAQA8wAAAHwFAAAAAA==&#10;" stroked="f">
+              <v:shape w14:anchorId="28C32EEE" id="Cuadro de texto 6" o:spid="_x0000_s1027" type="#_x0000_t202" style="position:absolute;left:0;text-align:left;margin-left:-.05pt;margin-top:296.35pt;width:425.2pt;height:.05pt;z-index:251663360;visibility:visible;mso-wrap-style:square;mso-wrap-distance-left:9pt;mso-wrap-distance-top:0;mso-wrap-distance-right:9pt;mso-wrap-distance-bottom:0;mso-position-horizontal:absolute;mso-position-horizontal-relative:text;mso-position-vertical:absolute;mso-position-vertical-relative:text;v-text-anchor:top" o:gfxdata="UEsDBBQABgAIAAAAIQC2gziS/gAAAOEBAAATAAAAW0NvbnRlbnRfVHlwZXNdLnhtbJSRQU7DMBBF&#10;90jcwfIWJU67QAgl6YK0S0CoHGBkTxKLZGx5TGhvj5O2G0SRWNoz/78nu9wcxkFMGNg6quQqL6RA&#10;0s5Y6ir5vt9lD1JwBDIwOMJKHpHlpr69KfdHjyxSmriSfYz+USnWPY7AufNIadK6MEJMx9ApD/oD&#10;OlTrorhX2lFEilmcO2RdNtjC5xDF9pCuTyYBB5bi6bQ4syoJ3g9WQ0ymaiLzg5KdCXlKLjvcW893&#10;SUOqXwnz5DrgnHtJTxOsQfEKIT7DmDSUCaxw7Rqn8787ZsmRM9e2VmPeBN4uqYvTtW7jvijg9N/y&#10;JsXecLq0q+WD6m8AAAD//wMAUEsDBBQABgAIAAAAIQA4/SH/1gAAAJQBAAALAAAAX3JlbHMvLnJl&#10;bHOkkMFqwzAMhu+DvYPRfXGawxijTi+j0GvpHsDYimMaW0Yy2fr2M4PBMnrbUb/Q94l/f/hMi1qR&#10;JVI2sOt6UJgd+ZiDgffL8ekFlFSbvV0oo4EbChzGx4f9GRdb25HMsYhqlCwG5lrLq9biZkxWOiqY&#10;22YiTra2kYMu1l1tQD30/bPm3wwYN0x18gb45AdQl1tp5j/sFB2T0FQ7R0nTNEV3j6o9feQzro1i&#10;OWA14Fm+Q8a1a8+Bvu/d/dMb2JY5uiPbhG/ktn4cqGU/er3pcvwCAAD//wMAUEsDBBQABgAIAAAA&#10;IQDqXXLdFwIAAD8EAAAOAAAAZHJzL2Uyb0RvYy54bWysU8Fu2zAMvQ/YPwi6L3a6thiMOEWWIsOA&#10;oC2QFj0rshwLkEWNUmJnXz9KjpOu22nYRaZJihTfe5zd9a1hB4Vegy35dJJzpqyESttdyV+eV5++&#10;cOaDsJUwYFXJj8rzu/nHD7POFeoKGjCVQkZFrC86V/ImBFdkmZeNaoWfgFOWgjVgKwL94i6rUHRU&#10;vTXZVZ7fZh1g5RCk8p6890OQz1P9ulYyPNa1V4GZktPbQjoxndt4ZvOZKHYoXKPl6RniH17RCm2p&#10;6bnUvQiC7VH/UarVEsFDHSYS2gzqWkuVZqBppvm7aTaNcCrNQuB4d4bJ/7+y8uGwcU/IQv8VeiIw&#10;AtI5X3hyxnn6Gtv4pZcyihOExzNsqg9MkvPmOs/zawpJit1+vok1sstVhz58U9CyaJQciZMElTis&#10;fRhSx5TYyYPR1UobE39iYGmQHQTx1zU6qFPx37KMjbkW4q2hYPRklzmiFfptz3T1ZsYtVEcaHWFQ&#10;hXdypanfWvjwJJBkQCORtMMjHbWBruRwsjhrAH/+zR/ziR2KctaRrEruf+wFKs7Md0u8RQ2OBo7G&#10;djTsvl0CTTqlpXEymXQBgxnNGqF9JcUvYhcKCSupV8nDaC7DIG7aGKkWi5RESnMirO3GyVh6xPW5&#10;fxXoTqwEIvMBRsGJ4h05Q26ixy32gZBOzEVcBxRPcJNKE/enjYpr8PY/ZV32fv4LAAD//wMAUEsD&#10;BBQABgAIAAAAIQD01sK/4AAAAAkBAAAPAAAAZHJzL2Rvd25yZXYueG1sTI/NTsMwEITvSLyDtUhc&#10;UOv0P4Q4VVXBgV4q0l64ufE2DsTryHba8PYYLnCcndHMt/l6MC27oPONJQGTcQIMqbKqoVrA8fAy&#10;SoH5IEnJ1hIK+EIP6+L2JpeZsld6w0sZahZLyGdSgA6hyzj3lUYj/dh2SNE7W2dkiNLVXDl5jeWm&#10;5dMkWXIjG4oLWna41Vh9lr0RsJ+/7/VDf37ebeYz93rst8uPuhTi/m7YPAELOIS/MPzgR3QoItPJ&#10;9qQ8awWMJjEoYPE4XQGLfrpIZsBOv5cUeJHz/x8U3wAAAP//AwBQSwECLQAUAAYACAAAACEAtoM4&#10;kv4AAADhAQAAEwAAAAAAAAAAAAAAAAAAAAAAW0NvbnRlbnRfVHlwZXNdLnhtbFBLAQItABQABgAI&#10;AAAAIQA4/SH/1gAAAJQBAAALAAAAAAAAAAAAAAAAAC8BAABfcmVscy8ucmVsc1BLAQItABQABgAI&#10;AAAAIQDqXXLdFwIAAD8EAAAOAAAAAAAAAAAAAAAAAC4CAABkcnMvZTJvRG9jLnhtbFBLAQItABQA&#10;BgAIAAAAIQD01sK/4AAAAAkBAAAPAAAAAAAAAAAAAAAAAHEEAABkcnMvZG93bnJldi54bWxQSwUG&#10;AAAAAAQABADzAAAAfgUAAAAA&#10;" stroked="f">
                 <v:textbox style="mso-fit-shape-to-text:t" inset="0,0,0,0">
                   <w:txbxContent>
                     <w:p>
@@ -1162,7 +3541,7 @@
                     <pic:cNvPicPr/>
                   </pic:nvPicPr>
                   <pic:blipFill>
-                    <a:blip r:embed="rId8">
+                    <a:blip r:embed="rId10">
                       <a:extLst>
                         <a:ext uri="{28A0092B-C50C-407E-A947-70E740481C1C}">
                           <a14:useLocalDpi xmlns:a14="http://schemas.microsoft.com/office/drawing/2010/main" val="0"/>
@@ -1319,7 +3698,7 @@
                     </pic:cNvPicPr>
                   </pic:nvPicPr>
                   <pic:blipFill>
-                    <a:blip r:embed="rId9" cstate="print">
+                    <a:blip r:embed="rId11" cstate="print">
                       <a:extLst>
                         <a:ext uri="{28A0092B-C50C-407E-A947-70E740481C1C}">
                           <a14:useLocalDpi xmlns:a14="http://schemas.microsoft.com/office/drawing/2010/main" val="0"/>
@@ -1433,7 +3812,7 @@
           </mc:Choice>
           <mc:Fallback>
             <w:pict>
-              <v:shape w14:anchorId="1BE9DC7F" id="Cuadro de texto 7" o:spid="_x0000_s1027" type="#_x0000_t202" style="position:absolute;left:0;text-align:left;margin-left:-.05pt;margin-top:213.85pt;width:425pt;height:36pt;z-index:251666432;visibility:visible;mso-wrap-style:square;mso-height-percent:0;mso-wrap-distance-left:9pt;mso-wrap-distance-top:0;mso-wrap-distance-right:9pt;mso-wrap-distance-bottom:0;mso-position-horizontal:absolute;mso-position-horizontal-relative:margin;mso-position-vertical:absolute;mso-position-vertical-relative:text;mso-height-percent:0;mso-height-relative:margin;v-text-anchor:top" o:gfxdata="UEsDBBQABgAIAAAAIQC2gziS/gAAAOEBAAATAAAAW0NvbnRlbnRfVHlwZXNdLnhtbJSRQU7DMBBF&#10;90jcwfIWJU67QAgl6YK0S0CoHGBkTxKLZGx5TGhvj5O2G0SRWNoz/78nu9wcxkFMGNg6quQqL6RA&#10;0s5Y6ir5vt9lD1JwBDIwOMJKHpHlpr69KfdHjyxSmriSfYz+USnWPY7AufNIadK6MEJMx9ApD/oD&#10;OlTrorhX2lFEilmcO2RdNtjC5xDF9pCuTyYBB5bi6bQ4syoJ3g9WQ0ymaiLzg5KdCXlKLjvcW893&#10;SUOqXwnz5DrgnHtJTxOsQfEKIT7DmDSUCaxw7Rqn8787ZsmRM9e2VmPeBN4uqYvTtW7jvijg9N/y&#10;JsXecLq0q+WD6m8AAAD//wMAUEsDBBQABgAIAAAAIQA4/SH/1gAAAJQBAAALAAAAX3JlbHMvLnJl&#10;bHOkkMFqwzAMhu+DvYPRfXGawxijTi+j0GvpHsDYimMaW0Yy2fr2M4PBMnrbUb/Q94l/f/hMi1qR&#10;JVI2sOt6UJgd+ZiDgffL8ekFlFSbvV0oo4EbChzGx4f9GRdb25HMsYhqlCwG5lrLq9biZkxWOiqY&#10;22YiTra2kYMu1l1tQD30/bPm3wwYN0x18gb45AdQl1tp5j/sFB2T0FQ7R0nTNEV3j6o9feQzro1i&#10;OWA14Fm+Q8a1a8+Bvu/d/dMb2JY5uiPbhG/ktn4cqGU/er3pcvwCAAD//wMAUEsDBBQABgAIAAAA&#10;IQC0R1NmGgIAAEIEAAAOAAAAZHJzL2Uyb0RvYy54bWysU01v2zAMvQ/YfxB0X5x0y7oZcYosRYYB&#10;RVsgHXpWZCkWIIsapcTOfv0ofyRdt9Owi0yTFCm+97i4aWvLjgqDAVfw2WTKmXISSuP2Bf/+tHn3&#10;ibMQhSuFBacKflKB3yzfvlk0PldXUIEtFTIq4kLe+IJXMfo8y4KsVC3CBLxyFNSAtYj0i/usRNFQ&#10;9dpmV9Ppx6wBLD2CVCGQ97YP8mVXX2sl44PWQUVmC05vi92J3blLZ7ZciHyPwldGDs8Q//CKWhhH&#10;Tc+lbkUU7IDmj1K1kQgBdJxIqDPQ2kjVzUDTzKavptlWwqtuFgIn+DNM4f+VlffHrX9EFtsv0BKB&#10;CZDGhzyQM83TaqzTl17KKE4Qns6wqTYySc75+8/X8ymFJMU+zK+Jl1Qmu9z2GOJXBTVLRsGRaOnQ&#10;Ese7EPvUMSU1C2BNuTHWpp8UWFtkR0EUNpWJaij+W5Z1KddButUXTJ7sMkqyYrtrmSlfjLmD8kTT&#10;I/TCCF5uDPW7EyE+CiQl0FSk7vhAh7bQFBwGi7MK8Off/CmfCKIoZw0pq+Dhx0Gg4sx+c0RdkuFo&#10;4GjsRsMd6jXQpDPaGy87ky5gtKOpEepnEv0qdaGQcJJ6FTyO5jr2+qalkWq16pJIbF7EO7f1MpUe&#10;cX1qnwX6gZVIfN7DqDmRvyKnz+1RXh0iaNMxl3DtURzgJqF23A9LlTbh5X+XdVn95S8AAAD//wMA&#10;UEsDBBQABgAIAAAAIQAMjdiw4AAAAAkBAAAPAAAAZHJzL2Rvd25yZXYueG1sTI/BTsMwEETvSPyD&#10;tUhcUOs0qpomxKmghRscWqqet7FJIuJ1FDtN+vcsp3KcndHM23wz2VZcTO8bRwoW8wiEodLphioF&#10;x6/32RqED0gaW0dGwdV42BT3dzlm2o20N5dDqASXkM9QQR1Cl0npy9pY9HPXGWLv2/UWA8u+krrH&#10;kcttK+MoWkmLDfFCjZ3Z1qb8OQxWwWrXD+Oetk+749sHfnZVfHq9npR6fJhenkEEM4VbGP7wGR0K&#10;Zjq7gbQXrYLZgoMKlnGSgGB/vUxTEGe+pGkCssjl/w+KXwAAAP//AwBQSwECLQAUAAYACAAAACEA&#10;toM4kv4AAADhAQAAEwAAAAAAAAAAAAAAAAAAAAAAW0NvbnRlbnRfVHlwZXNdLnhtbFBLAQItABQA&#10;BgAIAAAAIQA4/SH/1gAAAJQBAAALAAAAAAAAAAAAAAAAAC8BAABfcmVscy8ucmVsc1BLAQItABQA&#10;BgAIAAAAIQC0R1NmGgIAAEIEAAAOAAAAAAAAAAAAAAAAAC4CAABkcnMvZTJvRG9jLnhtbFBLAQIt&#10;ABQABgAIAAAAIQAMjdiw4AAAAAkBAAAPAAAAAAAAAAAAAAAAAHQEAABkcnMvZG93bnJldi54bWxQ&#10;SwUGAAAAAAQABADzAAAAgQUAAAAA&#10;" stroked="f">
+              <v:shape w14:anchorId="1BE9DC7F" id="Cuadro de texto 7" o:spid="_x0000_s1028" type="#_x0000_t202" style="position:absolute;left:0;text-align:left;margin-left:-.05pt;margin-top:213.85pt;width:425pt;height:36pt;z-index:251666432;visibility:visible;mso-wrap-style:square;mso-height-percent:0;mso-wrap-distance-left:9pt;mso-wrap-distance-top:0;mso-wrap-distance-right:9pt;mso-wrap-distance-bottom:0;mso-position-horizontal:absolute;mso-position-horizontal-relative:margin;mso-position-vertical:absolute;mso-position-vertical-relative:text;mso-height-percent:0;mso-height-relative:margin;v-text-anchor:top" o:gfxdata="UEsDBBQABgAIAAAAIQC2gziS/gAAAOEBAAATAAAAW0NvbnRlbnRfVHlwZXNdLnhtbJSRQU7DMBBF&#10;90jcwfIWJU67QAgl6YK0S0CoHGBkTxKLZGx5TGhvj5O2G0SRWNoz/78nu9wcxkFMGNg6quQqL6RA&#10;0s5Y6ir5vt9lD1JwBDIwOMJKHpHlpr69KfdHjyxSmriSfYz+USnWPY7AufNIadK6MEJMx9ApD/oD&#10;OlTrorhX2lFEilmcO2RdNtjC5xDF9pCuTyYBB5bi6bQ4syoJ3g9WQ0ymaiLzg5KdCXlKLjvcW893&#10;SUOqXwnz5DrgnHtJTxOsQfEKIT7DmDSUCaxw7Rqn8787ZsmRM9e2VmPeBN4uqYvTtW7jvijg9N/y&#10;JsXecLq0q+WD6m8AAAD//wMAUEsDBBQABgAIAAAAIQA4/SH/1gAAAJQBAAALAAAAX3JlbHMvLnJl&#10;bHOkkMFqwzAMhu+DvYPRfXGawxijTi+j0GvpHsDYimMaW0Yy2fr2M4PBMnrbUb/Q94l/f/hMi1qR&#10;JVI2sOt6UJgd+ZiDgffL8ekFlFSbvV0oo4EbChzGx4f9GRdb25HMsYhqlCwG5lrLq9biZkxWOiqY&#10;22YiTra2kYMu1l1tQD30/bPm3wwYN0x18gb45AdQl1tp5j/sFB2T0FQ7R0nTNEV3j6o9feQzro1i&#10;OWA14Fm+Q8a1a8+Bvu/d/dMb2JY5uiPbhG/ktn4cqGU/er3pcvwCAAD//wMAUEsDBBQABgAIAAAA&#10;IQA3rz4JHAIAAEIEAAAOAAAAZHJzL2Uyb0RvYy54bWysU8Fu2zAMvQ/YPwi6L06yZe2MOEWWIsOA&#10;oC2QDj0rshQLkEWNUmJnXz/KjpOt22nYRaZJihTfe5zftbVlR4XBgCv4ZDTmTDkJpXH7gn97Xr+7&#10;5SxE4UphwamCn1Tgd4u3b+aNz9UUKrClQkZFXMgbX/AqRp9nWZCVqkUYgVeOghqwFpF+cZ+VKBqq&#10;XttsOh5/zBrA0iNIFQJ57/sgX3T1tVYyPmodVGS24PS22J3Ynbt0Zou5yPcofGXk+RniH15RC+Oo&#10;6aXUvYiCHdD8Uao2EiGAjiMJdQZaG6m6GWiayfjVNNtKeNXNQuAEf4Ep/L+y8uG49U/IYvsZWiIw&#10;AdL4kAdypnlajXX60ksZxQnC0wU21UYmyTl7/+lmNqaQpNiH2Q3xkspk19seQ/yioGbJKDgSLR1a&#10;4rgJsU8dUlKzANaUa2Nt+kmBlUV2FERhU5mozsV/y7Iu5TpIt/qCyZNdR0lWbHctM2XBp8OYOyhP&#10;ND1CL4zg5dpQv40I8UkgKYGmInXHRzq0habgcLY4qwB//M2f8okginLWkLIKHr4fBCrO7FdH1CUZ&#10;DgYOxm4w3KFeAU06ob3xsjPpAkY7mBqhfiHRL1MXCgknqVfB42CuYq9vWhqplssuicTmRdy4rZep&#10;9IDrc/si0J9ZicTnAwyaE/krcvrcHuXlIYI2HXMJ1x7FM9wk1I7781KlTfj1v8u6rv7iJwAAAP//&#10;AwBQSwMEFAAGAAgAAAAhAAyN2LDgAAAACQEAAA8AAABkcnMvZG93bnJldi54bWxMj8FOwzAQRO9I&#10;/IO1SFxQ6zSqmibEqaCFGxxaqp63sUki4nUUO0369yyncpyd0czbfDPZVlxM7xtHChbzCISh0umG&#10;KgXHr/fZGoQPSBpbR0bB1XjYFPd3OWbajbQ3l0OoBJeQz1BBHUKXSenL2lj0c9cZYu/b9RYDy76S&#10;useRy20r4yhaSYsN8UKNndnWpvw5DFbBatcP4562T7vj2wd+dlV8er2elHp8mF6eQQQzhVsY/vAZ&#10;HQpmOruBtBetgtmCgwqWcZKAYH+9TFMQZ76kaQKyyOX/D4pfAAAA//8DAFBLAQItABQABgAIAAAA&#10;IQC2gziS/gAAAOEBAAATAAAAAAAAAAAAAAAAAAAAAABbQ29udGVudF9UeXBlc10ueG1sUEsBAi0A&#10;FAAGAAgAAAAhADj9If/WAAAAlAEAAAsAAAAAAAAAAAAAAAAALwEAAF9yZWxzLy5yZWxzUEsBAi0A&#10;FAAGAAgAAAAhADevPgkcAgAAQgQAAA4AAAAAAAAAAAAAAAAALgIAAGRycy9lMm9Eb2MueG1sUEsB&#10;Ai0AFAAGAAgAAAAhAAyN2LDgAAAACQEAAA8AAAAAAAAAAAAAAAAAdgQAAGRycy9kb3ducmV2Lnht&#10;bFBLBQYAAAAABAAEAPMAAACDBQAAAAA=&#10;" stroked="f">
                 <v:textbox inset="0,0,0,0">
                   <w:txbxContent>
                     <w:p>
@@ -1589,7 +3968,7 @@
           </mc:Choice>
           <mc:Fallback>
             <w:pict>
-              <v:shape w14:anchorId="376C586D" id="Cuadro de texto 5" o:spid="_x0000_s1028" type="#_x0000_t202" style="position:absolute;left:0;text-align:left;margin-left:374.3pt;margin-top:406.3pt;width:425.5pt;height:21pt;z-index:251661312;visibility:visible;mso-wrap-style:square;mso-width-percent:0;mso-wrap-distance-left:9pt;mso-wrap-distance-top:0;mso-wrap-distance-right:9pt;mso-wrap-distance-bottom:0;mso-position-horizontal:right;mso-position-horizontal-relative:margin;mso-position-vertical:absolute;mso-position-vertical-relative:text;mso-width-percent:0;mso-width-relative:margin;v-text-anchor:top" o:gfxdata="UEsDBBQABgAIAAAAIQC2gziS/gAAAOEBAAATAAAAW0NvbnRlbnRfVHlwZXNdLnhtbJSRQU7DMBBF&#10;90jcwfIWJU67QAgl6YK0S0CoHGBkTxKLZGx5TGhvj5O2G0SRWNoz/78nu9wcxkFMGNg6quQqL6RA&#10;0s5Y6ir5vt9lD1JwBDIwOMJKHpHlpr69KfdHjyxSmriSfYz+USnWPY7AufNIadK6MEJMx9ApD/oD&#10;OlTrorhX2lFEilmcO2RdNtjC5xDF9pCuTyYBB5bi6bQ4syoJ3g9WQ0ymaiLzg5KdCXlKLjvcW893&#10;SUOqXwnz5DrgnHtJTxOsQfEKIT7DmDSUCaxw7Rqn8787ZsmRM9e2VmPeBN4uqYvTtW7jvijg9N/y&#10;JsXecLq0q+WD6m8AAAD//wMAUEsDBBQABgAIAAAAIQA4/SH/1gAAAJQBAAALAAAAX3JlbHMvLnJl&#10;bHOkkMFqwzAMhu+DvYPRfXGawxijTi+j0GvpHsDYimMaW0Yy2fr2M4PBMnrbUb/Q94l/f/hMi1qR&#10;JVI2sOt6UJgd+ZiDgffL8ekFlFSbvV0oo4EbChzGx4f9GRdb25HMsYhqlCwG5lrLq9biZkxWOiqY&#10;22YiTra2kYMu1l1tQD30/bPm3wwYN0x18gb45AdQl1tp5j/sFB2T0FQ7R0nTNEV3j6o9feQzro1i&#10;OWA14Fm+Q8a1a8+Bvu/d/dMb2JY5uiPbhG/ktn4cqGU/er3pcvwCAAD//wMAUEsDBBQABgAIAAAA&#10;IQDrCiYcHgIAAEIEAAAOAAAAZHJzL2Uyb0RvYy54bWysU02P2jAQvVfqf7B8LwHapauIsKKsqCqh&#10;3ZXYas/GcYglx+OODQn99R07BLbbnqpenIlnPB/vvZnfdY1hR4Vegy34ZDTmTFkJpbb7gn9/Xn+4&#10;5cwHYUthwKqCn5Tnd4v37+aty9UUajClQkZJrM9bV/A6BJdnmZe1aoQfgVOWnBVgIwL94j4rUbSU&#10;vTHZdDyeZS1g6RCk8p5u73snX6T8VaVkeKwqrwIzBafeQjoxnbt4Zou5yPcoXK3luQ3xD100Qlsq&#10;ekl1L4JgB9R/pGq0RPBQhZGEJoOq0lKlGWiayfjNNNtaOJVmIXC8u8Dk/19a+XDcuidkofsCHREY&#10;AWmdzz1dxnm6Cpv4pU4Z+QnC0wU21QUm6fLm0/jj7Q25JPmms9nnccI1u7526MNXBQ2LRsGRaElo&#10;iePGB6pIoUNILObB6HKtjYk/0bEyyI6CKGxrHVTskV78FmVsjLUQX/XueJNdR4lW6HYd0yU1OYy5&#10;g/JE0yP0wvBOrjXV2wgfngSSEmgqUnd4pKMy0BYczhZnNeDPv93HeCKIvJy1pKyC+x8HgYoz880S&#10;dVGGg4GDsRsMe2hWQJNOaG+cTCY9wGAGs0JoXkj0y1iFXMJKqlXwMJir0Oublkaq5TIFkdicCBu7&#10;dTKmHnB97l4EujMrgfh8gEFzIn9DTh+b6HHLQyCkE3MR1x7FM9wk1ETPeaniJrz+T1HX1V/8AgAA&#10;//8DAFBLAwQUAAYACAAAACEAS6+1gN8AAAAIAQAADwAAAGRycy9kb3ducmV2LnhtbEyPMU/DMBCF&#10;dyT+g3VILIg6KSGKQpyqqmCgS0XowubGbhyIz5HttOHf9zrBdnfv6d33qtVsB3bSPvQOBaSLBJjG&#10;1qkeOwH7z7fHAliIEpUcHGoBvzrAqr69qWSp3Bk/9KmJHaMQDKUUYGIcS85Da7SVYeFGjaQdnbcy&#10;0uo7rrw8U7gd+DJJcm5lj/TByFFvjG5/mskK2GVfO/MwHV+36+zJv++nTf7dNULc383rF2BRz/HP&#10;DFd8QoeamA5uQhXYIICKRAFFusyBkVw8p3Q5XIcsB15X/H+B+gIAAP//AwBQSwECLQAUAAYACAAA&#10;ACEAtoM4kv4AAADhAQAAEwAAAAAAAAAAAAAAAAAAAAAAW0NvbnRlbnRfVHlwZXNdLnhtbFBLAQIt&#10;ABQABgAIAAAAIQA4/SH/1gAAAJQBAAALAAAAAAAAAAAAAAAAAC8BAABfcmVscy8ucmVsc1BLAQIt&#10;ABQABgAIAAAAIQDrCiYcHgIAAEIEAAAOAAAAAAAAAAAAAAAAAC4CAABkcnMvZTJvRG9jLnhtbFBL&#10;AQItABQABgAIAAAAIQBLr7WA3wAAAAgBAAAPAAAAAAAAAAAAAAAAAHgEAABkcnMvZG93bnJldi54&#10;bWxQSwUGAAAAAAQABADzAAAAhAUAAAAA&#10;" stroked="f">
+              <v:shape w14:anchorId="376C586D" id="Cuadro de texto 5" o:spid="_x0000_s1029" type="#_x0000_t202" style="position:absolute;left:0;text-align:left;margin-left:374.3pt;margin-top:406.3pt;width:425.5pt;height:21pt;z-index:251661312;visibility:visible;mso-wrap-style:square;mso-width-percent:0;mso-wrap-distance-left:9pt;mso-wrap-distance-top:0;mso-wrap-distance-right:9pt;mso-wrap-distance-bottom:0;mso-position-horizontal:right;mso-position-horizontal-relative:margin;mso-position-vertical:absolute;mso-position-vertical-relative:text;mso-width-percent:0;mso-width-relative:margin;v-text-anchor:top" o:gfxdata="UEsDBBQABgAIAAAAIQC2gziS/gAAAOEBAAATAAAAW0NvbnRlbnRfVHlwZXNdLnhtbJSRQU7DMBBF&#10;90jcwfIWJU67QAgl6YK0S0CoHGBkTxKLZGx5TGhvj5O2G0SRWNoz/78nu9wcxkFMGNg6quQqL6RA&#10;0s5Y6ir5vt9lD1JwBDIwOMJKHpHlpr69KfdHjyxSmriSfYz+USnWPY7AufNIadK6MEJMx9ApD/oD&#10;OlTrorhX2lFEilmcO2RdNtjC5xDF9pCuTyYBB5bi6bQ4syoJ3g9WQ0ymaiLzg5KdCXlKLjvcW893&#10;SUOqXwnz5DrgnHtJTxOsQfEKIT7DmDSUCaxw7Rqn8787ZsmRM9e2VmPeBN4uqYvTtW7jvijg9N/y&#10;JsXecLq0q+WD6m8AAAD//wMAUEsDBBQABgAIAAAAIQA4/SH/1gAAAJQBAAALAAAAX3JlbHMvLnJl&#10;bHOkkMFqwzAMhu+DvYPRfXGawxijTi+j0GvpHsDYimMaW0Yy2fr2M4PBMnrbUb/Q94l/f/hMi1qR&#10;JVI2sOt6UJgd+ZiDgffL8ekFlFSbvV0oo4EbChzGx4f9GRdb25HMsYhqlCwG5lrLq9biZkxWOiqY&#10;22YiTra2kYMu1l1tQD30/bPm3wwYN0x18gb45AdQl1tp5j/sFB2T0FQ7R0nTNEV3j6o9feQzro1i&#10;OWA14Fm+Q8a1a8+Bvu/d/dMb2JY5uiPbhG/ktn4cqGU/er3pcvwCAAD//wMAUEsDBBQABgAIAAAA&#10;IQBqrQI5HwIAAEIEAAAOAAAAZHJzL2Uyb0RvYy54bWysU02P2jAQvVfqf7B8Lwlsl64iwoqyoqqE&#10;dldiqz0bxyGWHI87NiT013dsCLTbnqpenIlnPB/vvZnd961hB4Vegy35eJRzpqyESttdyb+9rD7c&#10;ceaDsJUwYFXJj8rz+/n7d7POFWoCDZhKIaMk1hedK3kTgiuyzMtGtcKPwClLzhqwFYF+cZdVKDrK&#10;3ppskufTrAOsHIJU3tPtw8nJ5yl/XSsZnuraq8BMyam3kE5M5zae2Xwmih0K12h5bkP8Qxet0JaK&#10;XlI9iCDYHvUfqVotETzUYSShzaCutVRpBppmnL+ZZtMIp9IsBI53F5j8/0srHw8b94ws9J+hJwIj&#10;IJ3zhafLOE9fYxu/1CkjP0F4vMCm+sAkXd5+zG/ubsklyTeZTj/lCdfs+tqhD18UtCwaJUeiJaEl&#10;DmsfqCKFDiGxmAejq5U2Jv5Ex9IgOwiisGt0ULFHevFblLEx1kJ8dXLHm+w6SrRCv+2Zrkp+M4y5&#10;hepI0yOchOGdXGmqtxY+PAskJdBUpO7wREdtoCs5nC3OGsAff7uP8UQQeTnrSFkl99/3AhVn5qsl&#10;6qIMBwMHYzsYdt8ugSYd0944mUx6gMEMZo3QvpLoF7EKuYSVVKvkYTCX4aRvWhqpFosURGJzIqzt&#10;xsmYesD1pX8V6M6sBOLzEQbNieINOafYRI9b7AMhnZiLuJ5QPMNNQk30nJcqbsKv/ynquvrznwAA&#10;AP//AwBQSwMEFAAGAAgAAAAhAEuvtYDfAAAACAEAAA8AAABkcnMvZG93bnJldi54bWxMjzFPwzAQ&#10;hXck/oN1SCyIOikhikKcqqpgoEtF6MLmxm4ciM+R7bTh3/c6wXZ37+nd96rVbAd20j70DgWkiwSY&#10;xtapHjsB+8+3xwJYiBKVHBxqAb86wKq+valkqdwZP/SpiR2jEAylFGBiHEvOQ2u0lWHhRo2kHZ23&#10;MtLqO668PFO4HfgySXJuZY/0wchRb4xuf5rJCthlXzvzMB1ft+vsyb/vp03+3TVC3N/N6xdgUc/x&#10;zwxXfEKHmpgObkIV2CCAikQBRbrMgZFcPKd0OVyHLAdeV/x/gfoCAAD//wMAUEsBAi0AFAAGAAgA&#10;AAAhALaDOJL+AAAA4QEAABMAAAAAAAAAAAAAAAAAAAAAAFtDb250ZW50X1R5cGVzXS54bWxQSwEC&#10;LQAUAAYACAAAACEAOP0h/9YAAACUAQAACwAAAAAAAAAAAAAAAAAvAQAAX3JlbHMvLnJlbHNQSwEC&#10;LQAUAAYACAAAACEAaq0COR8CAABCBAAADgAAAAAAAAAAAAAAAAAuAgAAZHJzL2Uyb0RvYy54bWxQ&#10;SwECLQAUAAYACAAAACEAS6+1gN8AAAAIAQAADwAAAAAAAAAAAAAAAAB5BAAAZHJzL2Rvd25yZXYu&#10;eG1sUEsFBgAAAAAEAAQA8wAAAIUFAAAAAA==&#10;" stroked="f">
                 <v:textbox style="mso-fit-shape-to-text:t" inset="0,0,0,0">
                   <w:txbxContent>
                     <w:p>
@@ -1648,7 +4027,7 @@
                     </pic:cNvPicPr>
                   </pic:nvPicPr>
                   <pic:blipFill>
-                    <a:blip r:embed="rId10">
+                    <a:blip r:embed="rId12">
                       <a:extLst>
                         <a:ext uri="{28A0092B-C50C-407E-A947-70E740481C1C}">
                           <a14:useLocalDpi xmlns:a14="http://schemas.microsoft.com/office/drawing/2010/main" val="0"/>
@@ -1798,7 +4177,7 @@
           </mc:Choice>
           <mc:Fallback>
             <w:pict>
-              <v:shape w14:anchorId="2702E198" id="Cuadro de texto 24" o:spid="_x0000_s1029" type="#_x0000_t202" style="position:absolute;left:0;text-align:left;margin-left:4.15pt;margin-top:219.55pt;width:406.5pt;height:24.5pt;z-index:251669504;visibility:visible;mso-wrap-style:square;mso-wrap-distance-left:9pt;mso-wrap-distance-top:0;mso-wrap-distance-right:9pt;mso-wrap-distance-bottom:0;mso-position-horizontal:absolute;mso-position-horizontal-relative:margin;mso-position-vertical:absolute;mso-position-vertical-relative:text;v-text-anchor:top" o:gfxdata="UEsDBBQABgAIAAAAIQC2gziS/gAAAOEBAAATAAAAW0NvbnRlbnRfVHlwZXNdLnhtbJSRQU7DMBBF&#10;90jcwfIWJU67QAgl6YK0S0CoHGBkTxKLZGx5TGhvj5O2G0SRWNoz/78nu9wcxkFMGNg6quQqL6RA&#10;0s5Y6ir5vt9lD1JwBDIwOMJKHpHlpr69KfdHjyxSmriSfYz+USnWPY7AufNIadK6MEJMx9ApD/oD&#10;OlTrorhX2lFEilmcO2RdNtjC5xDF9pCuTyYBB5bi6bQ4syoJ3g9WQ0ymaiLzg5KdCXlKLjvcW893&#10;SUOqXwnz5DrgnHtJTxOsQfEKIT7DmDSUCaxw7Rqn8787ZsmRM9e2VmPeBN4uqYvTtW7jvijg9N/y&#10;JsXecLq0q+WD6m8AAAD//wMAUEsDBBQABgAIAAAAIQA4/SH/1gAAAJQBAAALAAAAX3JlbHMvLnJl&#10;bHOkkMFqwzAMhu+DvYPRfXGawxijTi+j0GvpHsDYimMaW0Yy2fr2M4PBMnrbUb/Q94l/f/hMi1qR&#10;JVI2sOt6UJgd+ZiDgffL8ekFlFSbvV0oo4EbChzGx4f9GRdb25HMsYhqlCwG5lrLq9biZkxWOiqY&#10;22YiTra2kYMu1l1tQD30/bPm3wwYN0x18gb45AdQl1tp5j/sFB2T0FQ7R0nTNEV3j6o9feQzro1i&#10;OWA14Fm+Q8a1a8+Bvu/d/dMb2JY5uiPbhG/ktn4cqGU/er3pcvwCAAD//wMAUEsDBBQABgAIAAAA&#10;IQCZu8DhXQIAAA0FAAAOAAAAZHJzL2Uyb0RvYy54bWysVN9v0zAQfkfif7D8TtOUdUC1dCqbhpCq&#10;baJDe3Yde41wfMa+Nil/PWenScvoE+LFOft+f/ddrq7b2rCd8qECW/B8NOZMWQllZV8K/v3p7t1H&#10;zgIKWwoDVhV8rwK/nr99c9W4mZrABkypPKMgNswaV/ANoptlWZAbVYswAqcsKTX4WiBd/UtWetFQ&#10;9Npkk/H4MmvAl86DVCHQ622n5PMUX2sl8UHroJCZglNtmE6fznU8s/mVmL144TaVPJQh/qGKWlSW&#10;kg6hbgUKtvXVX6HqSnoIoHEkoc5A60qq1AN1k49fdbPaCKdSLwROcANM4f+Flfe7lXv0DNvP0NIA&#10;IyCNC7NAj7GfVvs6fqlSRnqCcD/Aplpkkh6n+eVkOiWVJN37PM9JpjDZ0dv5gF8U1CwKBfc0loSW&#10;2C0Ddqa9SUxmbHw7lpEk3BvVKb8pzaqSEk9SkMQVdWM82wmaspBSWUyNUAXGknV005Uxg2N+ztEM&#10;Tgfb6KYShwbH8TnHPzMOHikrWByc68qCPxeg/NGXqzv7vvuu59g+tuuWmiZ8+wmtodzT4Dx0nA5O&#10;3lWE7lIEfBSeSEwDocXEBzq0gabgcJA424D/de492hO3SMtZQ0tR8PBzK7zizHy1xLpP+cVF3KJ0&#10;uZh+mNDFn2rWpxq7rW+AJpLTL8DJJEZ7NL2oPdTPtL+LmJVUwkrKXXDsxRvsVpX2X6rFIhnR3jiB&#10;S7tyMoaOKEfuPLXPwrsDwZCoeQ/9+ojZK551ttHTwmKLoKtEwohzh+oBf9q5ROPD/yEu9ek9WR3/&#10;YvPfAAAA//8DAFBLAwQUAAYACAAAACEAjW1LNd0AAAAJAQAADwAAAGRycy9kb3ducmV2LnhtbEyP&#10;zWrDMBCE74W+g9hAb43suATVtRxKodBDaUjiB9hY6x9iScZSHPftuz21x50ZZr8pdosdxExT6L3T&#10;kK4TEORqb3rXaqhO748KRIjoDA7ekYZvCrAr7+8KzI2/uQPNx9gKLnEhRw1djGMuZag7shjWfiTH&#10;XuMni5HPqZVmwhuX20FukmQrLfaOP3Q40ltH9eV4tRrwFD+yZq6rz36/b5AyPFRfW60fVsvrC4hI&#10;S/wLwy8+o0PJTGd/dSaIQYPKOKjhKXtOQbCvNikrZ1aUSkGWhfy/oPwBAAD//wMAUEsBAi0AFAAG&#10;AAgAAAAhALaDOJL+AAAA4QEAABMAAAAAAAAAAAAAAAAAAAAAAFtDb250ZW50X1R5cGVzXS54bWxQ&#10;SwECLQAUAAYACAAAACEAOP0h/9YAAACUAQAACwAAAAAAAAAAAAAAAAAvAQAAX3JlbHMvLnJlbHNQ&#10;SwECLQAUAAYACAAAACEAmbvA4V0CAAANBQAADgAAAAAAAAAAAAAAAAAuAgAAZHJzL2Uyb0RvYy54&#10;bWxQSwECLQAUAAYACAAAACEAjW1LNd0AAAAJAQAADwAAAAAAAAAAAAAAAAC3BAAAZHJzL2Rvd25y&#10;ZXYueG1sUEsFBgAAAAAEAAQA8wAAAMEFAAAAAA==&#10;" fillcolor="white [3201]" strokecolor="#4472c4 [3204]" strokeweight="1pt">
+              <v:shape w14:anchorId="2702E198" id="Cuadro de texto 24" o:spid="_x0000_s1030" type="#_x0000_t202" style="position:absolute;left:0;text-align:left;margin-left:4.15pt;margin-top:219.55pt;width:406.5pt;height:24.5pt;z-index:251669504;visibility:visible;mso-wrap-style:square;mso-wrap-distance-left:9pt;mso-wrap-distance-top:0;mso-wrap-distance-right:9pt;mso-wrap-distance-bottom:0;mso-position-horizontal:absolute;mso-position-horizontal-relative:margin;mso-position-vertical:absolute;mso-position-vertical-relative:text;v-text-anchor:top" o:gfxdata="UEsDBBQABgAIAAAAIQC2gziS/gAAAOEBAAATAAAAW0NvbnRlbnRfVHlwZXNdLnhtbJSRQU7DMBBF&#10;90jcwfIWJU67QAgl6YK0S0CoHGBkTxKLZGx5TGhvj5O2G0SRWNoz/78nu9wcxkFMGNg6quQqL6RA&#10;0s5Y6ir5vt9lD1JwBDIwOMJKHpHlpr69KfdHjyxSmriSfYz+USnWPY7AufNIadK6MEJMx9ApD/oD&#10;OlTrorhX2lFEilmcO2RdNtjC5xDF9pCuTyYBB5bi6bQ4syoJ3g9WQ0ymaiLzg5KdCXlKLjvcW893&#10;SUOqXwnz5DrgnHtJTxOsQfEKIT7DmDSUCaxw7Rqn8787ZsmRM9e2VmPeBN4uqYvTtW7jvijg9N/y&#10;JsXecLq0q+WD6m8AAAD//wMAUEsDBBQABgAIAAAAIQA4/SH/1gAAAJQBAAALAAAAX3JlbHMvLnJl&#10;bHOkkMFqwzAMhu+DvYPRfXGawxijTi+j0GvpHsDYimMaW0Yy2fr2M4PBMnrbUb/Q94l/f/hMi1qR&#10;JVI2sOt6UJgd+ZiDgffL8ekFlFSbvV0oo4EbChzGx4f9GRdb25HMsYhqlCwG5lrLq9biZkxWOiqY&#10;22YiTra2kYMu1l1tQD30/bPm3wwYN0x18gb45AdQl1tp5j/sFB2T0FQ7R0nTNEV3j6o9feQzro1i&#10;OWA14Fm+Q8a1a8+Bvu/d/dMb2JY5uiPbhG/ktn4cqGU/er3pcvwCAAD//wMAUEsDBBQABgAIAAAA&#10;IQAnrr2mXgIAAA0FAAAOAAAAZHJzL2Uyb0RvYy54bWysVN9v0zAQfkfif7D8TtOUdkC1dCqbhpCq&#10;baJDe3Yde41wfMa+Nil/PWenScfoE+LFOfvuu5/f5fKqrQ3bKx8qsAXPR2POlJVQVva54N8fb999&#10;5CygsKUwYFXBDyrwq8XbN5eNm6sJbMGUyjNyYsO8cQXfIrp5lgW5VbUII3DKklKDrwXS1T9npRcN&#10;ea9NNhmPL7IGfOk8SBUCvd50Sr5I/rVWEu+1DgqZKTjlhun06dzEM1tcivmzF25byWMa4h+yqEVl&#10;Kejg6kagYDtf/eWqrqSHABpHEuoMtK6kSjVQNfn4VTXrrXAq1ULNCW5oU/h/buXdfu0ePMP2M7Q0&#10;wNiQxoV5oMdYT6t9Hb+UKSM9tfAwtE21yCQ9zvKLyWxGKkm693mek0xushPa+YBfFNQsCgX3NJbU&#10;LbFfBexMe5MYzNj4dkojSXgwqlN+U5pVJQWeJCeJK+raeLYXNGUhpbKYCqEMjCXrCNOVMQMwPwc0&#10;A+hoG2EqcWgAjs8B/4w4IFJUsDiA68qCP+eg/NGnqzv7vvqu5lg+tpuWii74tJ/QBsoDDc5Dx+ng&#10;5G1F3V2JgA/CE4lpILSYeE+HNtAUHI4SZ1vwv869R3viFmk5a2gpCh5+7oRXnJmvllj3KZ9O4xal&#10;y3T2YUIX/1Kzeamxu/oaaCI5/QKcTGK0R9OL2kP9RPu7jFFJJayk2AXHXrzGblVp/6VaLpMR7Y0T&#10;uLJrJ6Pr2OXIncf2SXh3JBgSNe+gXx8xf8WzzjYiLSx3CLpKJIx97rp67D/tXKLx8f8Ql/rlPVmd&#10;/mKL3wAAAP//AwBQSwMEFAAGAAgAAAAhAI1tSzXdAAAACQEAAA8AAABkcnMvZG93bnJldi54bWxM&#10;j81qwzAQhO+FvoPYQG+N7LgE1bUcSqHQQ2lI4gfYWOsfYknGUhz37bs9tcedGWa/KXaLHcRMU+i9&#10;05CuExDkam9612qoTu+PCkSI6AwO3pGGbwqwK+/vCsyNv7kDzcfYCi5xIUcNXYxjLmWoO7IY1n4k&#10;x17jJ4uRz6mVZsIbl9tBbpJkKy32jj90ONJbR/XleLUa8BQ/smauq89+v2+QMjxUX1utH1bL6wuI&#10;SEv8C8MvPqNDyUxnf3UmiEGDyjio4Sl7TkGwrzYpK2dWlEpBloX8v6D8AQAA//8DAFBLAQItABQA&#10;BgAIAAAAIQC2gziS/gAAAOEBAAATAAAAAAAAAAAAAAAAAAAAAABbQ29udGVudF9UeXBlc10ueG1s&#10;UEsBAi0AFAAGAAgAAAAhADj9If/WAAAAlAEAAAsAAAAAAAAAAAAAAAAALwEAAF9yZWxzLy5yZWxz&#10;UEsBAi0AFAAGAAgAAAAhACeuvaZeAgAADQUAAA4AAAAAAAAAAAAAAAAALgIAAGRycy9lMm9Eb2Mu&#10;eG1sUEsBAi0AFAAGAAgAAAAhAI1tSzXdAAAACQEAAA8AAAAAAAAAAAAAAAAAuAQAAGRycy9kb3du&#10;cmV2LnhtbFBLBQYAAAAABAAEAPMAAADCBQAAAAA=&#10;" fillcolor="white [3201]" strokecolor="#4472c4 [3204]" strokeweight="1pt">
                 <v:textbox>
                   <w:txbxContent>
                     <w:p>
@@ -1902,7 +4281,7 @@
                     </pic:cNvPicPr>
                   </pic:nvPicPr>
                   <pic:blipFill>
-                    <a:blip r:embed="rId11" cstate="print">
+                    <a:blip r:embed="rId13" cstate="print">
                       <a:extLst>
                         <a:ext uri="{28A0092B-C50C-407E-A947-70E740481C1C}">
                           <a14:useLocalDpi xmlns:a14="http://schemas.microsoft.com/office/drawing/2010/main" val="0"/>
@@ -2011,7 +4390,7 @@
                     </pic:cNvPicPr>
                   </pic:nvPicPr>
                   <pic:blipFill>
-                    <a:blip r:embed="rId12" cstate="print">
+                    <a:blip r:embed="rId14" cstate="print">
                       <a:extLst>
                         <a:ext uri="{28A0092B-C50C-407E-A947-70E740481C1C}">
                           <a14:useLocalDpi xmlns:a14="http://schemas.microsoft.com/office/drawing/2010/main" val="0"/>
@@ -2085,7 +4464,7 @@
                     </pic:cNvPicPr>
                   </pic:nvPicPr>
                   <pic:blipFill>
-                    <a:blip r:embed="rId13" cstate="print">
+                    <a:blip r:embed="rId15" cstate="print">
                       <a:extLst>
                         <a:ext uri="{28A0092B-C50C-407E-A947-70E740481C1C}">
                           <a14:useLocalDpi xmlns:a14="http://schemas.microsoft.com/office/drawing/2010/main" val="0"/>
@@ -2168,7 +4547,7 @@
                     </pic:cNvPicPr>
                   </pic:nvPicPr>
                   <pic:blipFill>
-                    <a:blip r:embed="rId14" cstate="print">
+                    <a:blip r:embed="rId16" cstate="print">
                       <a:extLst>
                         <a:ext uri="{28A0092B-C50C-407E-A947-70E740481C1C}">
                           <a14:useLocalDpi xmlns:a14="http://schemas.microsoft.com/office/drawing/2010/main" val="0"/>
@@ -2366,7 +4745,7 @@
           </mc:Choice>
           <mc:Fallback>
             <w:pict>
-              <v:shape w14:anchorId="6333DF18" id="Cuadro de texto 26" o:spid="_x0000_s1030" type="#_x0000_t202" style="position:absolute;margin-left:0;margin-top:.45pt;width:406.5pt;height:54pt;z-index:251673600;visibility:visible;mso-wrap-style:square;mso-height-percent:0;mso-wrap-distance-left:9pt;mso-wrap-distance-top:0;mso-wrap-distance-right:9pt;mso-wrap-distance-bottom:0;mso-position-horizontal:center;mso-position-horizontal-relative:margin;mso-position-vertical:absolute;mso-position-vertical-relative:text;mso-height-percent:0;mso-height-relative:margin;v-text-anchor:top" o:gfxdata="UEsDBBQABgAIAAAAIQC2gziS/gAAAOEBAAATAAAAW0NvbnRlbnRfVHlwZXNdLnhtbJSRQU7DMBBF&#10;90jcwfIWJU67QAgl6YK0S0CoHGBkTxKLZGx5TGhvj5O2G0SRWNoz/78nu9wcxkFMGNg6quQqL6RA&#10;0s5Y6ir5vt9lD1JwBDIwOMJKHpHlpr69KfdHjyxSmriSfYz+USnWPY7AufNIadK6MEJMx9ApD/oD&#10;OlTrorhX2lFEilmcO2RdNtjC5xDF9pCuTyYBB5bi6bQ4syoJ3g9WQ0ymaiLzg5KdCXlKLjvcW893&#10;SUOqXwnz5DrgnHtJTxOsQfEKIT7DmDSUCaxw7Rqn8787ZsmRM9e2VmPeBN4uqYvTtW7jvijg9N/y&#10;JsXecLq0q+WD6m8AAAD//wMAUEsDBBQABgAIAAAAIQA4/SH/1gAAAJQBAAALAAAAX3JlbHMvLnJl&#10;bHOkkMFqwzAMhu+DvYPRfXGawxijTi+j0GvpHsDYimMaW0Yy2fr2M4PBMnrbUb/Q94l/f/hMi1qR&#10;JVI2sOt6UJgd+ZiDgffL8ekFlFSbvV0oo4EbChzGx4f9GRdb25HMsYhqlCwG5lrLq9biZkxWOiqY&#10;22YiTra2kYMu1l1tQD30/bPm3wwYN0x18gb45AdQl1tp5j/sFB2T0FQ7R0nTNEV3j6o9feQzro1i&#10;OWA14Fm+Q8a1a8+Bvu/d/dMb2JY5uiPbhG/ktn4cqGU/er3pcvwCAAD//wMAUEsDBBQABgAIAAAA&#10;IQD48pVAXwIAAA0FAAAOAAAAZHJzL2Uyb0RvYy54bWysVN9v2jAQfp+0/8Hy+xpA0DFEqBhVp0mo&#10;rdZOfTaODdEcn2cfJOyv39khKet4mvbinH2/v/su85umMuygfCjB5nx4NeBMWQlFabc5//5892HK&#10;WUBhC2HAqpwfVeA3i/fv5rWbqRHswBTKMwpiw6x2Od8hulmWBblTlQhX4JQlpQZfCaSr32aFFzVF&#10;r0w2Ggyusxp84TxIFQK93rZKvkjxtVYSH7QOCpnJOdWG6fTp3MQzW8zFbOuF25XyVIb4hyoqUVpK&#10;2oe6FSjY3pd/hapK6SGAxisJVQZal1KlHqib4eBNN0874VTqhcAJrocp/L+w8v7w5B49w+YzNDTA&#10;CEjtwizQY+yn0b6KX6qUkZ4gPPawqQaZpMfJ8Ho0mZBKku56OpkOEq7Zq7fzAb8oqFgUcu5pLAkt&#10;cVgHpIxk2pnEZMbGt9cykoRHo1rlN6VZWVDiUQqSuKJWxrODoCkLKZXF1AiFNZaso5sujekdh5cc&#10;Te90so1uKnGodxxccvwzY++RsoLF3rkqLfhLAYofXbm6te+6b3uO7WOzaajpnI+7CW2gONLgPLSc&#10;Dk7elYTuWgR8FJ5ITAOhxcQHOrSBOudwkjjbgf916T3aE7dIy1lNS5Hz8HMvvOLMfLXEuk/D8Thu&#10;UbqMJx9HdPHnms25xu6rFdBEhvQLcDKJ0R5NJ2oP1Qvt7zJmJZWwknLnHDtxhe2q0v5LtVwmI9ob&#10;J3Btn5yMoSPKkTvPzYvw7kQwJGreQ7c+YvaGZ61t9LSw3CPoMpEw4tyiesKfdi5x8/R/iEt9fk9W&#10;r3+xxW8AAAD//wMAUEsDBBQABgAIAAAAIQC8kJyl2QAAAAUBAAAPAAAAZHJzL2Rvd25yZXYueG1s&#10;TI/NasMwEITvhb6D2EJvjZwaguNYDqVQ6KE0JPEDbKz1D7VWxlIc9+27PbXHYYaZb4r94gY10xR6&#10;zwbWqwQUce1tz62B6vz2lIEKEdni4JkMfFOAfXl/V2Bu/Y2PNJ9iq6SEQ44GuhjHXOtQd+QwrPxI&#10;LF7jJ4dR5NRqO+FNyt2gn5Nkox32LAsdjvTaUf11ujoDeI7vaTPX1Ud/ODRIKR6rz40xjw/Lyw5U&#10;pCX+heEXX9ChFKaLv7INajAgR6KBLSjxsnUq8iKhJNuCLgv9n778AQAA//8DAFBLAQItABQABgAI&#10;AAAAIQC2gziS/gAAAOEBAAATAAAAAAAAAAAAAAAAAAAAAABbQ29udGVudF9UeXBlc10ueG1sUEsB&#10;Ai0AFAAGAAgAAAAhADj9If/WAAAAlAEAAAsAAAAAAAAAAAAAAAAALwEAAF9yZWxzLy5yZWxzUEsB&#10;Ai0AFAAGAAgAAAAhAPjylUBfAgAADQUAAA4AAAAAAAAAAAAAAAAALgIAAGRycy9lMm9Eb2MueG1s&#10;UEsBAi0AFAAGAAgAAAAhALyQnKXZAAAABQEAAA8AAAAAAAAAAAAAAAAAuQQAAGRycy9kb3ducmV2&#10;LnhtbFBLBQYAAAAABAAEAPMAAAC/BQAAAAA=&#10;" fillcolor="white [3201]" strokecolor="#4472c4 [3204]" strokeweight="1pt">
+              <v:shape w14:anchorId="6333DF18" id="Cuadro de texto 26" o:spid="_x0000_s1031" type="#_x0000_t202" style="position:absolute;margin-left:0;margin-top:.45pt;width:406.5pt;height:54pt;z-index:251673600;visibility:visible;mso-wrap-style:square;mso-height-percent:0;mso-wrap-distance-left:9pt;mso-wrap-distance-top:0;mso-wrap-distance-right:9pt;mso-wrap-distance-bottom:0;mso-position-horizontal:center;mso-position-horizontal-relative:margin;mso-position-vertical:absolute;mso-position-vertical-relative:text;mso-height-percent:0;mso-height-relative:margin;v-text-anchor:top" o:gfxdata="UEsDBBQABgAIAAAAIQC2gziS/gAAAOEBAAATAAAAW0NvbnRlbnRfVHlwZXNdLnhtbJSRQU7DMBBF&#10;90jcwfIWJU67QAgl6YK0S0CoHGBkTxKLZGx5TGhvj5O2G0SRWNoz/78nu9wcxkFMGNg6quQqL6RA&#10;0s5Y6ir5vt9lD1JwBDIwOMJKHpHlpr69KfdHjyxSmriSfYz+USnWPY7AufNIadK6MEJMx9ApD/oD&#10;OlTrorhX2lFEilmcO2RdNtjC5xDF9pCuTyYBB5bi6bQ4syoJ3g9WQ0ymaiLzg5KdCXlKLjvcW893&#10;SUOqXwnz5DrgnHtJTxOsQfEKIT7DmDSUCaxw7Rqn8787ZsmRM9e2VmPeBN4uqYvTtW7jvijg9N/y&#10;JsXecLq0q+WD6m8AAAD//wMAUEsDBBQABgAIAAAAIQA4/SH/1gAAAJQBAAALAAAAX3JlbHMvLnJl&#10;bHOkkMFqwzAMhu+DvYPRfXGawxijTi+j0GvpHsDYimMaW0Yy2fr2M4PBMnrbUb/Q94l/f/hMi1qR&#10;JVI2sOt6UJgd+ZiDgffL8ekFlFSbvV0oo4EbChzGx4f9GRdb25HMsYhqlCwG5lrLq9biZkxWOiqY&#10;22YiTra2kYMu1l1tQD30/bPm3wwYN0x18gb45AdQl1tp5j/sFB2T0FQ7R0nTNEV3j6o9feQzro1i&#10;OWA14Fm+Q8a1a8+Bvu/d/dMb2JY5uiPbhG/ktn4cqGU/er3pcvwCAAD//wMAUEsDBBQABgAIAAAA&#10;IQCHQNqVXgIAAA0FAAAOAAAAZHJzL2Uyb0RvYy54bWysVN9v2jAQfp+0/8Hy+wggYAw1VKxVp0mo&#10;rUanPhvHhmiOz7MPEvbX7+yQtOt4mvbinH2/v/suV9dNZdhR+VCCzfloMORMWQlFaXc5//5092HO&#10;WUBhC2HAqpyfVODXy/fvrmq3UGPYgymUZxTEhkXtcr5HdIssC3KvKhEG4JQlpQZfCaSr32WFFzVF&#10;r0w2Hg5nWQ2+cB6kCoFeb1slX6b4WiuJD1oHhczknGrDdPp0buOZLa/EYueF25fyXIb4hyoqUVpK&#10;2oe6FSjYwZd/hapK6SGAxoGEKgOtS6lSD9TNaPimm81eOJV6IXCC62EK/y+svD9u3KNn2HyGhgYY&#10;AaldWAR6jP002lfxS5Uy0hOEpx421SCT9DgdzcbTKakk6Wbz6XyYcM1evJ0P+EVBxaKQc09jSWiJ&#10;4zogZSTTziQmMza+vZSRJDwZ1Sq/Kc3KghKPU5DEFXVjPDsKmrKQUllMjVBYY8k6uunSmN5xdMnR&#10;9E5n2+imEod6x+Elxz8z9h4pK1jsnavSgr8UoPjRlatb+677tufYPjbbhpomsLsJbaE40eA8tJwO&#10;Tt6VhO5aBHwUnkhMA6HFxAc6tIE653CWONuD/3XpPdoTt0jLWU1LkfPw8yC84sx8tcS6T6PJJG5R&#10;ukymH8d08a8129cae6hugCYyol+Ak0mM9mg6UXuonml/VzErqYSVlDvn2Ik32K4q7b9Uq1Uyor1x&#10;Atd242QMHVGO3HlqnoV3Z4IhUfMeuvURizc8a22jp4XVAUGXiYQR5xbVM/60c4mb5/9DXOrX92T1&#10;8hdb/gYAAP//AwBQSwMEFAAGAAgAAAAhALyQnKXZAAAABQEAAA8AAABkcnMvZG93bnJldi54bWxM&#10;j81qwzAQhO+FvoPYQm+NnBqC41gOpVDooTQk8QNsrPUPtVbGUhz37bs9tcdhhplviv3iBjXTFHrP&#10;BtarBBRx7W3PrYHq/PaUgQoR2eLgmQx8U4B9eX9XYG79jY80n2KrpIRDjga6GMdc61B35DCs/Egs&#10;XuMnh1Hk1Go74U3K3aCfk2SjHfYsCx2O9NpR/XW6OgN4ju9pM9fVR384NEgpHqvPjTGPD8vLDlSk&#10;Jf6F4Rdf0KEUpou/sg1qMCBHooEtKPGydSryIqEk24IuC/2fvvwBAAD//wMAUEsBAi0AFAAGAAgA&#10;AAAhALaDOJL+AAAA4QEAABMAAAAAAAAAAAAAAAAAAAAAAFtDb250ZW50X1R5cGVzXS54bWxQSwEC&#10;LQAUAAYACAAAACEAOP0h/9YAAACUAQAACwAAAAAAAAAAAAAAAAAvAQAAX3JlbHMvLnJlbHNQSwEC&#10;LQAUAAYACAAAACEAh0DalV4CAAANBQAADgAAAAAAAAAAAAAAAAAuAgAAZHJzL2Uyb0RvYy54bWxQ&#10;SwECLQAUAAYACAAAACEAvJCcpdkAAAAFAQAADwAAAAAAAAAAAAAAAAC4BAAAZHJzL2Rvd25yZXYu&#10;eG1sUEsFBgAAAAAEAAQA8wAAAL4FAAAAAA==&#10;" fillcolor="white [3201]" strokecolor="#4472c4 [3204]" strokeweight="1pt">
                 <v:textbox>
                   <w:txbxContent>
                     <w:p>
@@ -2536,7 +4915,7 @@
                     </pic:cNvPicPr>
                   </pic:nvPicPr>
                   <pic:blipFill>
-                    <a:blip r:embed="rId15" cstate="print">
+                    <a:blip r:embed="rId17" cstate="print">
                       <a:extLst>
                         <a:ext uri="{28A0092B-C50C-407E-A947-70E740481C1C}">
                           <a14:useLocalDpi xmlns:a14="http://schemas.microsoft.com/office/drawing/2010/main" val="0"/>
@@ -2626,7 +5005,7 @@
                     </pic:cNvPicPr>
                   </pic:nvPicPr>
                   <pic:blipFill>
-                    <a:blip r:embed="rId16" cstate="print">
+                    <a:blip r:embed="rId18" cstate="print">
                       <a:extLst>
                         <a:ext uri="{28A0092B-C50C-407E-A947-70E740481C1C}">
                           <a14:useLocalDpi xmlns:a14="http://schemas.microsoft.com/office/drawing/2010/main" val="0"/>
@@ -2719,7 +5098,7 @@
                     </pic:cNvPicPr>
                   </pic:nvPicPr>
                   <pic:blipFill>
-                    <a:blip r:embed="rId17" cstate="print">
+                    <a:blip r:embed="rId19" cstate="print">
                       <a:extLst>
                         <a:ext uri="{28A0092B-C50C-407E-A947-70E740481C1C}">
                           <a14:useLocalDpi xmlns:a14="http://schemas.microsoft.com/office/drawing/2010/main" val="0"/>
@@ -2790,7 +5169,7 @@
                     </pic:cNvPicPr>
                   </pic:nvPicPr>
                   <pic:blipFill>
-                    <a:blip r:embed="rId18" cstate="print">
+                    <a:blip r:embed="rId20" cstate="print">
                       <a:extLst>
                         <a:ext uri="{28A0092B-C50C-407E-A947-70E740481C1C}">
                           <a14:useLocalDpi xmlns:a14="http://schemas.microsoft.com/office/drawing/2010/main" val="0"/>
@@ -2950,10 +5329,7 @@
                               <w:t>Donades les evidencies en les Figues 3-11 podem determinar aquesta teoria com a certa</w:t>
                             </w:r>
                             <w:r>
-                              <w:t xml:space="preserve">. </w:t>
-                            </w:r>
-                            <w:r>
-                              <w:t>Queden establerts els valors:</w:t>
+                              <w:t>. Queden establerts els valors:</w:t>
                             </w:r>
                           </w:p>
                           <w:p>
@@ -3015,7 +5391,7 @@
           </mc:Choice>
           <mc:Fallback>
             <w:pict>
-              <v:shape w14:anchorId="630A7954" id="Cuadro de texto 25" o:spid="_x0000_s1031" type="#_x0000_t202" style="position:absolute;margin-left:0;margin-top:-5pt;width:424pt;height:102.8pt;z-index:251671552;visibility:visible;mso-wrap-style:square;mso-width-percent:0;mso-height-percent:0;mso-wrap-distance-left:9pt;mso-wrap-distance-top:0;mso-wrap-distance-right:9pt;mso-wrap-distance-bottom:0;mso-position-horizontal:left;mso-position-horizontal-relative:margin;mso-position-vertical:absolute;mso-position-vertical-relative:text;mso-width-percent:0;mso-height-percent:0;mso-width-relative:margin;mso-height-relative:margin;v-text-anchor:top" o:gfxdata="UEsDBBQABgAIAAAAIQC2gziS/gAAAOEBAAATAAAAW0NvbnRlbnRfVHlwZXNdLnhtbJSRQU7DMBBF&#10;90jcwfIWJU67QAgl6YK0S0CoHGBkTxKLZGx5TGhvj5O2G0SRWNoz/78nu9wcxkFMGNg6quQqL6RA&#10;0s5Y6ir5vt9lD1JwBDIwOMJKHpHlpr69KfdHjyxSmriSfYz+USnWPY7AufNIadK6MEJMx9ApD/oD&#10;OlTrorhX2lFEilmcO2RdNtjC5xDF9pCuTyYBB5bi6bQ4syoJ3g9WQ0ymaiLzg5KdCXlKLjvcW893&#10;SUOqXwnz5DrgnHtJTxOsQfEKIT7DmDSUCaxw7Rqn8787ZsmRM9e2VmPeBN4uqYvTtW7jvijg9N/y&#10;JsXecLq0q+WD6m8AAAD//wMAUEsDBBQABgAIAAAAIQA4/SH/1gAAAJQBAAALAAAAX3JlbHMvLnJl&#10;bHOkkMFqwzAMhu+DvYPRfXGawxijTi+j0GvpHsDYimMaW0Yy2fr2M4PBMnrbUb/Q94l/f/hMi1qR&#10;JVI2sOt6UJgd+ZiDgffL8ekFlFSbvV0oo4EbChzGx4f9GRdb25HMsYhqlCwG5lrLq9biZkxWOiqY&#10;22YiTra2kYMu1l1tQD30/bPm3wwYN0x18gb45AdQl1tp5j/sFB2T0FQ7R0nTNEV3j6o9feQzro1i&#10;OWA14Fm+Q8a1a8+Bvu/d/dMb2JY5uiPbhG/ktn4cqGU/er3pcvwCAAD//wMAUEsDBBQABgAIAAAA&#10;IQC+atX7XgIAAA4FAAAOAAAAZHJzL2Uyb0RvYy54bWysVEtv2zAMvg/YfxB0X+28tiyoU2QtOgwo&#10;2mLt0LMiS4kxWdQkJnb260vJsdt1OQ272JT4/vhR5xdtbdhe+VCBLfjoLOdMWQllZTcF//F4/WHO&#10;WUBhS2HAqoIfVOAXy/fvzhu3UGPYgimVZxTEhkXjCr5FdIssC3KrahHOwClLSg2+FkhHv8lKLxqK&#10;XptsnOcfswZ86TxIFQLdXnVKvkzxtVYS77QOCpkpONWG6evTdx2/2fJcLDZeuG0lj2WIf6iiFpWl&#10;pEOoK4GC7Xz1V6i6kh4CaDyTUGegdSVV6oG6GeVvunnYCqdSLwROcANM4f+Flbf7B3fvGbZfoKUB&#10;RkAaFxaBLmM/rfZ1/FOljPQE4WGATbXIJF3OJvPpPCeVJN1oks9mkxQne3F3PuBXBTWLQsE9zSXB&#10;JfY3ASklmfYmMZux8e6ljiThwahO+V1pVpWUeZyCJLKoS+PZXtCYhZTKYl+BsWQd3XRlzOA4OuVo&#10;BqejbXRTiUSDY37K8c+Mg0fKChYH57qy4E8FKH/25erOvu++6zm2j+26paYJ7X5EaygPNDkPHamD&#10;k9cVoXsjAt4LTyymidBm4h19tIGm4HCUONuC/33qPtoTuUjLWUNbUfDwaye84sx8s0S7z6PpNK5R&#10;Okxnn8Z08K8169cau6svgSYyojfAySRGezS9qD3UT7TAq5iVVMJKyl1w7MVL7HaVHgCpVqtkRIvj&#10;BN7YBydj6Ihy5M5j+yS8OxIMiZu30O+PWLzhWWcbPS2sdgi6SiSMOHeoHvGnpUvcPD4Qcatfn5PV&#10;yzO2fAYAAP//AwBQSwMEFAAGAAgAAAAhAHzDkjLdAAAACAEAAA8AAABkcnMvZG93bnJldi54bWxM&#10;j91Kw0AQhe8F32EZwbt201ZDGrMpRRC8EEvbPMA0mfxgdjZkt2l8e8crvTvDOZz5Trabba8mGn3n&#10;2MBqGYEiLl3VcWOgOL8tElA+IFfYOyYD3+Rhl9/fZZhW7sZHmk6hUVLCPkUDbQhDqrUvW7Lol24g&#10;Fq92o8Ug59joasSblNter6Mo1hY7lg8tDvTaUvl1uloDeA7vm3oqi4/ucKiRNngsPmNjHh/m/Quo&#10;QHP4C8MvvqBDLkwXd+XKq96ADAkGFqtIhNjJUyLiIrntcww6z/T/AfkPAAAA//8DAFBLAQItABQA&#10;BgAIAAAAIQC2gziS/gAAAOEBAAATAAAAAAAAAAAAAAAAAAAAAABbQ29udGVudF9UeXBlc10ueG1s&#10;UEsBAi0AFAAGAAgAAAAhADj9If/WAAAAlAEAAAsAAAAAAAAAAAAAAAAALwEAAF9yZWxzLy5yZWxz&#10;UEsBAi0AFAAGAAgAAAAhAL5q1fteAgAADgUAAA4AAAAAAAAAAAAAAAAALgIAAGRycy9lMm9Eb2Mu&#10;eG1sUEsBAi0AFAAGAAgAAAAhAHzDkjLdAAAACAEAAA8AAAAAAAAAAAAAAAAAuAQAAGRycy9kb3du&#10;cmV2LnhtbFBLBQYAAAAABAAEAPMAAADCBQAAAAA=&#10;" fillcolor="white [3201]" strokecolor="#4472c4 [3204]" strokeweight="1pt">
+              <v:shape w14:anchorId="630A7954" id="Cuadro de texto 25" o:spid="_x0000_s1032" type="#_x0000_t202" style="position:absolute;margin-left:0;margin-top:-5pt;width:424pt;height:102.8pt;z-index:251671552;visibility:visible;mso-wrap-style:square;mso-width-percent:0;mso-height-percent:0;mso-wrap-distance-left:9pt;mso-wrap-distance-top:0;mso-wrap-distance-right:9pt;mso-wrap-distance-bottom:0;mso-position-horizontal:left;mso-position-horizontal-relative:margin;mso-position-vertical:absolute;mso-position-vertical-relative:text;mso-width-percent:0;mso-height-percent:0;mso-width-relative:margin;mso-height-relative:margin;v-text-anchor:top" o:gfxdata="UEsDBBQABgAIAAAAIQC2gziS/gAAAOEBAAATAAAAW0NvbnRlbnRfVHlwZXNdLnhtbJSRQU7DMBBF&#10;90jcwfIWJU67QAgl6YK0S0CoHGBkTxKLZGx5TGhvj5O2G0SRWNoz/78nu9wcxkFMGNg6quQqL6RA&#10;0s5Y6ir5vt9lD1JwBDIwOMJKHpHlpr69KfdHjyxSmriSfYz+USnWPY7AufNIadK6MEJMx9ApD/oD&#10;OlTrorhX2lFEilmcO2RdNtjC5xDF9pCuTyYBB5bi6bQ4syoJ3g9WQ0ymaiLzg5KdCXlKLjvcW893&#10;SUOqXwnz5DrgnHtJTxOsQfEKIT7DmDSUCaxw7Rqn8787ZsmRM9e2VmPeBN4uqYvTtW7jvijg9N/y&#10;JsXecLq0q+WD6m8AAAD//wMAUEsDBBQABgAIAAAAIQA4/SH/1gAAAJQBAAALAAAAX3JlbHMvLnJl&#10;bHOkkMFqwzAMhu+DvYPRfXGawxijTi+j0GvpHsDYimMaW0Yy2fr2M4PBMnrbUb/Q94l/f/hMi1qR&#10;JVI2sOt6UJgd+ZiDgffL8ekFlFSbvV0oo4EbChzGx4f9GRdb25HMsYhqlCwG5lrLq9biZkxWOiqY&#10;22YiTra2kYMu1l1tQD30/bPm3wwYN0x18gb45AdQl1tp5j/sFB2T0FQ7R0nTNEV3j6o9feQzro1i&#10;OWA14Fm+Q8a1a8+Bvu/d/dMb2JY5uiPbhG/ktn4cqGU/er3pcvwCAAD//wMAUEsDBBQABgAIAAAA&#10;IQB+unRfXwIAAA4FAAAOAAAAZHJzL2Uyb0RvYy54bWysVEtv2zAMvg/YfxB0X+28uiyoU2QtOgwo&#10;2mLt0LMiS4kxWdQkJnb260fJsdt1OQ272JT4/vhRF5dtbdhe+VCBLfjoLOdMWQllZTcF//5082HO&#10;WUBhS2HAqoIfVOCXy/fvLhq3UGPYgimVZxTEhkXjCr5FdIssC3KrahHOwClLSg2+FkhHv8lKLxqK&#10;XptsnOfnWQO+dB6kCoFurzslX6b4WiuJ91oHhcwUnGrD9PXpu47fbHkhFhsv3LaSxzLEP1RRi8pS&#10;0iHUtUDBdr76K1RdSQ8BNJ5JqDPQupIq9UDdjPI33TxuhVOpFwInuAGm8P/Cyrv9o3vwDNvP0NIA&#10;IyCNC4tAl7GfVvs6/qlSRnqC8DDAplpkki5nk/l0npNKkm40yWezSYqTvbg7H/CLgppFoeCe5pLg&#10;EvvbgJSSTHuTmM3YePdSR5LwYFSn/KY0q0rKPE5BElnUlfFsL2jMQkplsa/AWLKObroyZnAcnXI0&#10;g9PRNrqpRKLBMT/l+GfGwSNlBYuDc11Z8KcClD/6cnVn33ff9Rzbx3bdUtMFP+9HtIbyQJPz0JE6&#10;OHlTEbq3IuCD8MRimghtJt7TRxtoCg5HibMt+F+n7qM9kYu0nDW0FQUPP3fCK87MV0u0+zSaTuMa&#10;pcN09nFMB/9as36tsbv6CmgiI3oDnExitEfTi9pD/UwLvIpZSSWspNwFx168wm5X6QGQarVKRrQ4&#10;TuCtfXQyho4oR+48tc/CuyPBkLh5B/3+iMUbnnW20dPCaoegq0TCiHOH6hF/WrrEzeMDEbf69TlZ&#10;vTxjy98AAAD//wMAUEsDBBQABgAIAAAAIQB8w5Iy3QAAAAgBAAAPAAAAZHJzL2Rvd25yZXYueG1s&#10;TI/dSsNAEIXvBd9hGcG7dtNWQxqzKUUQvBBL2zzANJn8YHY2ZLdpfHvHK707wzmc+U62m22vJhp9&#10;59jAahmBIi5d1XFjoDi/LRJQPiBX2DsmA9/kYZff32WYVu7GR5pOoVFSwj5FA20IQ6q1L1uy6Jdu&#10;IBavdqPFIOfY6GrEm5TbXq+jKNYWO5YPLQ702lL5dbpaA3gO75t6KouP7nCokTZ4LD5jYx4f5v0L&#10;qEBz+AvDL76gQy5MF3flyqvegAwJBharSITYyVMi4iK57XMMOs/0/wH5DwAAAP//AwBQSwECLQAU&#10;AAYACAAAACEAtoM4kv4AAADhAQAAEwAAAAAAAAAAAAAAAAAAAAAAW0NvbnRlbnRfVHlwZXNdLnht&#10;bFBLAQItABQABgAIAAAAIQA4/SH/1gAAAJQBAAALAAAAAAAAAAAAAAAAAC8BAABfcmVscy8ucmVs&#10;c1BLAQItABQABgAIAAAAIQB+unRfXwIAAA4FAAAOAAAAAAAAAAAAAAAAAC4CAABkcnMvZTJvRG9j&#10;LnhtbFBLAQItABQABgAIAAAAIQB8w5Iy3QAAAAgBAAAPAAAAAAAAAAAAAAAAALkEAABkcnMvZG93&#10;bnJldi54bWxQSwUGAAAAAAQABADzAAAAwwUAAAAA&#10;" fillcolor="white [3201]" strokecolor="#4472c4 [3204]" strokeweight="1pt">
                 <v:textbox>
                   <w:txbxContent>
                     <w:p>
@@ -3059,10 +5435,7 @@
                         <w:t>Donades les evidencies en les Figues 3-11 podem determinar aquesta teoria com a certa</w:t>
                       </w:r>
                       <w:r>
-                        <w:t xml:space="preserve">. </w:t>
-                      </w:r>
-                      <w:r>
-                        <w:t>Queden establerts els valors:</w:t>
+                        <w:t>. Queden establerts els valors:</w:t>
                       </w:r>
                     </w:p>
                     <w:p>
@@ -3167,7 +5540,7 @@
                     </pic:cNvPicPr>
                   </pic:nvPicPr>
                   <pic:blipFill>
-                    <a:blip r:embed="rId19" cstate="print">
+                    <a:blip r:embed="rId21" cstate="print">
                       <a:extLst>
                         <a:ext uri="{28A0092B-C50C-407E-A947-70E740481C1C}">
                           <a14:useLocalDpi xmlns:a14="http://schemas.microsoft.com/office/drawing/2010/main" val="0"/>
@@ -3211,10 +5584,7 @@
         <w:t xml:space="preserve">Figura 12: </w:t>
       </w:r>
       <w:r>
-        <w:t xml:space="preserve">Gràfic base dels paràmetres d’un sweep. </w:t>
-      </w:r>
-      <w:r>
-        <w:t>L’eix de lr esta en escala logarítmica donat que el rang de valors que pren no es linear. S’observa que mentre que els valors de lr 0.001 i 0.0001 queden prou igualats, el valor de 0.01 es desmarca (negativament) per un marge considerable.</w:t>
+        <w:t>Gràfic base dels paràmetres d’un sweep. L’eix de lr esta en escala logarítmica donat que el rang de valors que pren no es linear. S’observa que mentre que els valors de lr 0.001 i 0.0001 queden prou igualats, el valor de 0.01 es desmarca (negativament) per un marge considerable.</w:t>
       </w:r>
     </w:p>
     <w:p>
@@ -3243,7 +5613,7 @@
                     </pic:cNvPicPr>
                   </pic:nvPicPr>
                   <pic:blipFill>
-                    <a:blip r:embed="rId20" cstate="print">
+                    <a:blip r:embed="rId22" cstate="print">
                       <a:extLst>
                         <a:ext uri="{28A0092B-C50C-407E-A947-70E740481C1C}">
                           <a14:useLocalDpi xmlns:a14="http://schemas.microsoft.com/office/drawing/2010/main" val="0"/>
@@ -3302,19 +5672,7 @@
         <w:fldChar w:fldCharType="end"/>
       </w:r>
       <w:r>
-        <w:t xml:space="preserve">3: </w:t>
-      </w:r>
-      <w:r>
-        <w:t xml:space="preserve">Gràfica de la evolució temporal de val_loss durant les epochs de l’entrenament dels models. L’eix de les y’s esta en una escala logarítmica per visualitzar millor la etapa de estabilització dels models en el que </w:t>
-      </w:r>
-      <w:r>
-        <w:t>val</w:t>
-      </w:r>
-      <w:r>
-        <w:t xml:space="preserve">_loss varia molt mes lent. </w:t>
-      </w:r>
-      <w:r>
-        <w:t xml:space="preserve">S’observen 3 conceptes importants, els models entrenats amb lr de 0.01 </w:t>
+        <w:t xml:space="preserve">3: Gràfica de la evolució temporal de val_loss durant les epochs de l’entrenament dels models. L’eix de les y’s esta en una escala logarítmica per visualitzar millor la etapa de estabilització dels models en el que val_loss varia molt mes lent. S’observen 3 conceptes importants, els models entrenats amb lr de 0.01 </w:t>
       </w:r>
       <w:r>
         <w:t>arriben molt ràpid a “estabilitzar-se” on comencen a incrementar i decrementar el valor de val_loss molt ràpid denotant que es un valor de lr massa gran, el models amb valor de lr 0.0001 tarden massa en arribar al seu mínim de val_loss, el models que usen lr 0.001 son el mixt perfecte entre els dos anteriors, arriben ràpid al mínim i s’estabilitzen sense variacions de val_loss extremes.</w:t>
@@ -3382,16 +5740,7 @@
                               <w:jc w:val="both"/>
                             </w:pPr>
                             <w:r>
-                              <w:t xml:space="preserve">Donades les evidencies en les Figues </w:t>
-                            </w:r>
-                            <w:r>
-                              <w:t>12 i 13</w:t>
-                            </w:r>
-                            <w:r>
-                              <w:t xml:space="preserve"> </w:t>
-                            </w:r>
-                            <w:r>
-                              <w:t>podem establir el valor òptim de learning rate:</w:t>
+                              <w:t>Donades les evidencies en les Figues 12 i 13 podem establir el valor òptim de learning rate:</w:t>
                             </w:r>
                           </w:p>
                           <w:p>
@@ -3409,23 +5758,7 @@
                                 <w:b/>
                                 <w:bCs/>
                               </w:rPr>
-                              <w:t>lr</w:t>
-                            </w:r>
-                            <w:r>
-                              <w:rPr>
-                                <w:rFonts w:ascii="Consolas" w:hAnsi="Consolas"/>
-                                <w:b/>
-                                <w:bCs/>
-                              </w:rPr>
-                              <w:t xml:space="preserve">: </w:t>
-                            </w:r>
-                            <w:r>
-                              <w:rPr>
-                                <w:rFonts w:ascii="Consolas" w:hAnsi="Consolas"/>
-                                <w:b/>
-                                <w:bCs/>
-                              </w:rPr>
-                              <w:t>0.001</w:t>
+                              <w:t>lr: 0.001</w:t>
                             </w:r>
                           </w:p>
                           <w:p>
@@ -3457,7 +5790,7 @@
           </mc:Choice>
           <mc:Fallback>
             <w:pict>
-              <v:shape w14:anchorId="7103A26A" id="Cuadro de texto 19" o:spid="_x0000_s1032" type="#_x0000_t202" style="position:absolute;margin-left:0;margin-top:.6pt;width:424pt;height:44.5pt;z-index:251675648;visibility:visible;mso-wrap-style:square;mso-width-percent:0;mso-height-percent:0;mso-wrap-distance-left:9pt;mso-wrap-distance-top:0;mso-wrap-distance-right:9pt;mso-wrap-distance-bottom:0;mso-position-horizontal:left;mso-position-horizontal-relative:margin;mso-position-vertical:absolute;mso-position-vertical-relative:text;mso-width-percent:0;mso-height-percent:0;mso-width-relative:margin;mso-height-relative:margin;v-text-anchor:top" o:gfxdata="UEsDBBQABgAIAAAAIQC2gziS/gAAAOEBAAATAAAAW0NvbnRlbnRfVHlwZXNdLnhtbJSRQU7DMBBF&#10;90jcwfIWJU67QAgl6YK0S0CoHGBkTxKLZGx5TGhvj5O2G0SRWNoz/78nu9wcxkFMGNg6quQqL6RA&#10;0s5Y6ir5vt9lD1JwBDIwOMJKHpHlpr69KfdHjyxSmriSfYz+USnWPY7AufNIadK6MEJMx9ApD/oD&#10;OlTrorhX2lFEilmcO2RdNtjC5xDF9pCuTyYBB5bi6bQ4syoJ3g9WQ0ymaiLzg5KdCXlKLjvcW893&#10;SUOqXwnz5DrgnHtJTxOsQfEKIT7DmDSUCaxw7Rqn8787ZsmRM9e2VmPeBN4uqYvTtW7jvijg9N/y&#10;JsXecLq0q+WD6m8AAAD//wMAUEsDBBQABgAIAAAAIQA4/SH/1gAAAJQBAAALAAAAX3JlbHMvLnJl&#10;bHOkkMFqwzAMhu+DvYPRfXGawxijTi+j0GvpHsDYimMaW0Yy2fr2M4PBMnrbUb/Q94l/f/hMi1qR&#10;JVI2sOt6UJgd+ZiDgffL8ekFlFSbvV0oo4EbChzGx4f9GRdb25HMsYhqlCwG5lrLq9biZkxWOiqY&#10;22YiTra2kYMu1l1tQD30/bPm3wwYN0x18gb45AdQl1tp5j/sFB2T0FQ7R0nTNEV3j6o9feQzro1i&#10;OWA14Fm+Q8a1a8+Bvu/d/dMb2JY5uiPbhG/ktn4cqGU/er3pcvwCAAD//wMAUEsDBBQABgAIAAAA&#10;IQCqAe6nYAIAAA0FAAAOAAAAZHJzL2Uyb0RvYy54bWysVE1v2zAMvQ/YfxB0X+1kSZYGdYqsRYcB&#10;QVusHXpWZKkxJouaxMTOfv0oOXa7LqdhF5kS+fj56IvLtjZsr3yowBZ8dJZzpqyEsrLPBf/+ePNh&#10;zllAYUthwKqCH1Tgl8v37y4at1Bj2IIplWfkxIZF4wq+RXSLLAtyq2oRzsApS0oNvhZIV/+clV40&#10;5L022TjPZ1kDvnQepAqBXq87JV8m/1oriXdaB4XMFJxyw3T6dG7imS0vxOLZC7et5DEN8Q9Z1KKy&#10;FHRwdS1QsJ2v/nJVV9JDAI1nEuoMtK6kSjVQNaP8TTUPW+FUqoWaE9zQpvD/3Mrb/YO79wzbz9DS&#10;AGNDGhcWgR5jPa32dfxSpoz01MLD0DbVIpP0OP04n8xzUknSTWeT8+l5dJO9oJ0P+EVBzaJQcE9j&#10;Sd0S+3XAzrQ3icGMjW8vaSQJD0Z1ym9Ks6qkwOPkJHFFXRnP9oKmLKRUFlMhlIGxZB1hujJmAI5O&#10;Ac0AOtpGmEocGoD5KeCfEQdEigoWB3BdWfCnHJQ/+nR1Z99X39Ucy8d201LRBZ/1E9pAeaDBeeg4&#10;HZy8qai7axHwXngiMQ2EFhPv6NAGmoLDUeJsC/7XqfdoT9wiLWcNLUXBw8+d8Ioz89US685Hk0nc&#10;onSZTD+N6eJfazavNXZXXwFNZES/ACeTGO3R9KL2UD/R/q5iVFIJKyl2wbEXr7BbVdp/qVarZER7&#10;4wSu7YOT0XXscuTOY/skvDsSDImat9Cvj1i84VlnG5EWVjsEXSUSxj53XT32n3Yu0fj4f4hL/fqe&#10;rF7+YsvfAAAA//8DAFBLAwQUAAYACAAAACEA5gwVT9oAAAAFAQAADwAAAGRycy9kb3ducmV2Lnht&#10;bEyPzU7DMBCE70i8g7VI3KhDiqo0xKkQEhIHRNU2D7CNNz8iXkexm4a3ZznBcXZWM98Uu8UNaqYp&#10;9J4NPK4SUMS1tz23BqrT20MGKkRki4NnMvBNAXbl7U2BufVXPtB8jK2SEA45GuhiHHOtQ92Rw7Dy&#10;I7F4jZ8cRpFTq+2EVwl3g06TZKMd9iwNHY702lH9dbw4A3iK7+tmrquPfr9vkNZ4qD43xtzfLS/P&#10;oCIt8e8ZfvEFHUphOvsL26AGAzIkyjUFJWb2lIk+G9gmKeiy0P/pyx8AAAD//wMAUEsBAi0AFAAG&#10;AAgAAAAhALaDOJL+AAAA4QEAABMAAAAAAAAAAAAAAAAAAAAAAFtDb250ZW50X1R5cGVzXS54bWxQ&#10;SwECLQAUAAYACAAAACEAOP0h/9YAAACUAQAACwAAAAAAAAAAAAAAAAAvAQAAX3JlbHMvLnJlbHNQ&#10;SwECLQAUAAYACAAAACEAqgHup2ACAAANBQAADgAAAAAAAAAAAAAAAAAuAgAAZHJzL2Uyb0RvYy54&#10;bWxQSwECLQAUAAYACAAAACEA5gwVT9oAAAAFAQAADwAAAAAAAAAAAAAAAAC6BAAAZHJzL2Rvd25y&#10;ZXYueG1sUEsFBgAAAAAEAAQA8wAAAMEFAAAAAA==&#10;" fillcolor="white [3201]" strokecolor="#4472c4 [3204]" strokeweight="1pt">
+              <v:shape w14:anchorId="7103A26A" id="Cuadro de texto 19" o:spid="_x0000_s1033" type="#_x0000_t202" style="position:absolute;margin-left:0;margin-top:.6pt;width:424pt;height:44.5pt;z-index:251675648;visibility:visible;mso-wrap-style:square;mso-width-percent:0;mso-height-percent:0;mso-wrap-distance-left:9pt;mso-wrap-distance-top:0;mso-wrap-distance-right:9pt;mso-wrap-distance-bottom:0;mso-position-horizontal:left;mso-position-horizontal-relative:margin;mso-position-vertical:absolute;mso-position-vertical-relative:text;mso-width-percent:0;mso-height-percent:0;mso-width-relative:margin;mso-height-relative:margin;v-text-anchor:top" o:gfxdata="UEsDBBQABgAIAAAAIQC2gziS/gAAAOEBAAATAAAAW0NvbnRlbnRfVHlwZXNdLnhtbJSRQU7DMBBF&#10;90jcwfIWJU67QAgl6YK0S0CoHGBkTxKLZGx5TGhvj5O2G0SRWNoz/78nu9wcxkFMGNg6quQqL6RA&#10;0s5Y6ir5vt9lD1JwBDIwOMJKHpHlpr69KfdHjyxSmriSfYz+USnWPY7AufNIadK6MEJMx9ApD/oD&#10;OlTrorhX2lFEilmcO2RdNtjC5xDF9pCuTyYBB5bi6bQ4syoJ3g9WQ0ymaiLzg5KdCXlKLjvcW893&#10;SUOqXwnz5DrgnHtJTxOsQfEKIT7DmDSUCaxw7Rqn8787ZsmRM9e2VmPeBN4uqYvTtW7jvijg9N/y&#10;JsXecLq0q+WD6m8AAAD//wMAUEsDBBQABgAIAAAAIQA4/SH/1gAAAJQBAAALAAAAX3JlbHMvLnJl&#10;bHOkkMFqwzAMhu+DvYPRfXGawxijTi+j0GvpHsDYimMaW0Yy2fr2M4PBMnrbUb/Q94l/f/hMi1qR&#10;JVI2sOt6UJgd+ZiDgffL8ekFlFSbvV0oo4EbChzGx4f9GRdb25HMsYhqlCwG5lrLq9biZkxWOiqY&#10;22YiTra2kYMu1l1tQD30/bPm3wwYN0x18gb45AdQl1tp5j/sFB2T0FQ7R0nTNEV3j6o9feQzro1i&#10;OWA14Fm+Q8a1a8+Bvu/d/dMb2JY5uiPbhG/ktn4cqGU/er3pcvwCAAD//wMAUEsDBBQABgAIAAAA&#10;IQDVs6FyYAIAAA0FAAAOAAAAZHJzL2Uyb0RvYy54bWysVN9v2jAQfp+0/8Hy+xpg0AJqqFirTpOq&#10;thqd+mwcu0RzfJ59kLC/vmeHpKzjadqLc/bddz+/y+VVUxm2Uz6UYHM+PBtwpqyEorQvOf/xdPtp&#10;yllAYQthwKqc71XgV4uPHy5rN1cj2IAplGfkxIZ57XK+QXTzLAtyoyoRzsApS0oNvhJIV/+SFV7U&#10;5L0y2WgwOM9q8IXzIFUI9HrTKvki+ddaSXzQOihkJueUG6bTp3Mdz2xxKeYvXrhNKQ9piH/IohKl&#10;paC9qxuBgm19+ZerqpQeAmg8k1BloHUpVaqBqhkO3lWz2ginUi3UnOD6NoX/51be71bu0TNsvkBD&#10;A4wNqV2YB3qM9TTaV/FLmTLSUwv3fdtUg0zS4+TzdDwdkEqSbnI+nk1m0U32hnY+4FcFFYtCzj2N&#10;JXVL7O4CtqadSQxmbHx7SyNJuDeqVX5XmpUFBR4lJ4kr6tp4thM0ZSGlspgKoQyMJesI06UxPXB4&#10;Cmh60ME2wlTiUA8cnAL+GbFHpKhgsQdXpQV/ykHxs0tXt/Zd9W3NsXxs1g0VnfOLbkJrKPY0OA8t&#10;p4OTtyV1904EfBSeSEwDocXEBzq0gTrncJA424D/feo92hO3SMtZTUuR8/BrK7zizHyzxLrZcDyO&#10;W5Qu48nFiC7+WLM+1thtdQ00kSH9ApxMYrRH04naQ/VM+7uMUUklrKTYOcdOvMZ2VWn/pVoukxHt&#10;jRN4Z1dORtexy5E7T82z8O5AMCRq3kO3PmL+jmetbURaWG4RdJlIGPvcdvXQf9q5ROPD/yEu9fE9&#10;Wb39xRavAAAA//8DAFBLAwQUAAYACAAAACEA5gwVT9oAAAAFAQAADwAAAGRycy9kb3ducmV2Lnht&#10;bEyPzU7DMBCE70i8g7VI3KhDiqo0xKkQEhIHRNU2D7CNNz8iXkexm4a3ZznBcXZWM98Uu8UNaqYp&#10;9J4NPK4SUMS1tz23BqrT20MGKkRki4NnMvBNAXbl7U2BufVXPtB8jK2SEA45GuhiHHOtQ92Rw7Dy&#10;I7F4jZ8cRpFTq+2EVwl3g06TZKMd9iwNHY702lH9dbw4A3iK7+tmrquPfr9vkNZ4qD43xtzfLS/P&#10;oCIt8e8ZfvEFHUphOvsL26AGAzIkyjUFJWb2lIk+G9gmKeiy0P/pyx8AAAD//wMAUEsBAi0AFAAG&#10;AAgAAAAhALaDOJL+AAAA4QEAABMAAAAAAAAAAAAAAAAAAAAAAFtDb250ZW50X1R5cGVzXS54bWxQ&#10;SwECLQAUAAYACAAAACEAOP0h/9YAAACUAQAACwAAAAAAAAAAAAAAAAAvAQAAX3JlbHMvLnJlbHNQ&#10;SwECLQAUAAYACAAAACEA1bOhcmACAAANBQAADgAAAAAAAAAAAAAAAAAuAgAAZHJzL2Uyb0RvYy54&#10;bWxQSwECLQAUAAYACAAAACEA5gwVT9oAAAAFAQAADwAAAAAAAAAAAAAAAAC6BAAAZHJzL2Rvd25y&#10;ZXYueG1sUEsFBgAAAAAEAAQA8wAAAMEFAAAAAA==&#10;" fillcolor="white [3201]" strokecolor="#4472c4 [3204]" strokeweight="1pt">
                 <v:textbox>
                   <w:txbxContent>
                     <w:p>
@@ -3465,16 +5798,7 @@
                         <w:jc w:val="both"/>
                       </w:pPr>
                       <w:r>
-                        <w:t xml:space="preserve">Donades les evidencies en les Figues </w:t>
-                      </w:r>
-                      <w:r>
-                        <w:t>12 i 13</w:t>
-                      </w:r>
-                      <w:r>
-                        <w:t xml:space="preserve"> </w:t>
-                      </w:r>
-                      <w:r>
-                        <w:t>podem establir el valor òptim de learning rate:</w:t>
+                        <w:t>Donades les evidencies en les Figues 12 i 13 podem establir el valor òptim de learning rate:</w:t>
                       </w:r>
                     </w:p>
                     <w:p>
@@ -3492,23 +5816,7 @@
                           <w:b/>
                           <w:bCs/>
                         </w:rPr>
-                        <w:t>lr</w:t>
-                      </w:r>
-                      <w:r>
-                        <w:rPr>
-                          <w:rFonts w:ascii="Consolas" w:hAnsi="Consolas"/>
-                          <w:b/>
-                          <w:bCs/>
-                        </w:rPr>
-                        <w:t xml:space="preserve">: </w:t>
-                      </w:r>
-                      <w:r>
-                        <w:rPr>
-                          <w:rFonts w:ascii="Consolas" w:hAnsi="Consolas"/>
-                          <w:b/>
-                          <w:bCs/>
-                        </w:rPr>
-                        <w:t>0.001</w:t>
+                        <w:t>lr: 0.001</w:t>
                       </w:r>
                     </w:p>
                     <w:p>
@@ -3595,13 +5903,7 @@
                               </w:rPr>
                             </w:pPr>
                             <w:r>
-                              <w:t xml:space="preserve">Figura </w:t>
-                            </w:r>
-                            <w:r>
-                              <w:t>14</w:t>
-                            </w:r>
-                            <w:r>
-                              <w:t xml:space="preserve">: </w:t>
+                              <w:t xml:space="preserve">Figura 14: </w:t>
                             </w:r>
                             <w:r>
                               <w:t>Fragment del codi utilitzat per configurar el sweep</w:t>
@@ -3630,7 +5932,7 @@
           </mc:Choice>
           <mc:Fallback>
             <w:pict>
-              <v:shape w14:anchorId="4E77B099" id="Cuadro de texto 2" o:spid="_x0000_s1033" type="#_x0000_t202" style="position:absolute;left:0;text-align:left;margin-left:217.9pt;margin-top:80.85pt;width:185.9pt;height:52pt;z-index:251678720;visibility:visible;mso-wrap-style:square;mso-width-percent:400;mso-height-percent:0;mso-wrap-distance-left:9pt;mso-wrap-distance-top:3.6pt;mso-wrap-distance-right:9pt;mso-wrap-distance-bottom:3.6pt;mso-position-horizontal:absolute;mso-position-horizontal-relative:text;mso-position-vertical:absolute;mso-position-vertical-relative:text;mso-width-percent:400;mso-height-percent:0;mso-width-relative:margin;mso-height-relative:margin;v-text-anchor:top" o:gfxdata="UEsDBBQABgAIAAAAIQC2gziS/gAAAOEBAAATAAAAW0NvbnRlbnRfVHlwZXNdLnhtbJSRQU7DMBBF&#10;90jcwfIWJU67QAgl6YK0S0CoHGBkTxKLZGx5TGhvj5O2G0SRWNoz/78nu9wcxkFMGNg6quQqL6RA&#10;0s5Y6ir5vt9lD1JwBDIwOMJKHpHlpr69KfdHjyxSmriSfYz+USnWPY7AufNIadK6MEJMx9ApD/oD&#10;OlTrorhX2lFEilmcO2RdNtjC5xDF9pCuTyYBB5bi6bQ4syoJ3g9WQ0ymaiLzg5KdCXlKLjvcW893&#10;SUOqXwnz5DrgnHtJTxOsQfEKIT7DmDSUCaxw7Rqn8787ZsmRM9e2VmPeBN4uqYvTtW7jvijg9N/y&#10;JsXecLq0q+WD6m8AAAD//wMAUEsDBBQABgAIAAAAIQA4/SH/1gAAAJQBAAALAAAAX3JlbHMvLnJl&#10;bHOkkMFqwzAMhu+DvYPRfXGawxijTi+j0GvpHsDYimMaW0Yy2fr2M4PBMnrbUb/Q94l/f/hMi1qR&#10;JVI2sOt6UJgd+ZiDgffL8ekFlFSbvV0oo4EbChzGx4f9GRdb25HMsYhqlCwG5lrLq9biZkxWOiqY&#10;22YiTra2kYMu1l1tQD30/bPm3wwYN0x18gb45AdQl1tp5j/sFB2T0FQ7R0nTNEV3j6o9feQzro1i&#10;OWA14Fm+Q8a1a8+Bvu/d/dMb2JY5uiPbhG/ktn4cqGU/er3pcvwCAAD//wMAUEsDBBQABgAIAAAA&#10;IQCa33lJ/QEAANQDAAAOAAAAZHJzL2Uyb0RvYy54bWysU11v2yAUfZ+0/4B4X+ykSdpYIVXXrtOk&#10;7kNq9wMIxjEacBmQ2Nmv7wW7abS+TfMD4nJ9D/ece1hf90aTg/RBgWV0OikpkVZAreyO0Z9P9x+u&#10;KAmR25prsJLRowz0evP+3bpzlZxBC7qWniCIDVXnGG1jdFVRBNFKw8MEnLSYbMAbHjH0u6L2vEN0&#10;o4tZWS6LDnztPAgZAp7eDUm6yfhNI0X83jRBRqIZxd5iXn1et2ktNmte7Tx3rRJjG/wfujBcWbz0&#10;BHXHIyd7r95AGSU8BGjiRIApoGmUkJkDspmWf7F5bLmTmQuKE9xJpvD/YMW3w6P74UnsP0KPA8wk&#10;gnsA8SsQC7cttzt54z10reQ1XjxNkhWdC9VYmqQOVUgg2+4r1Dhkvo+QgfrGm6QK8iSIjgM4nkSX&#10;fSQCD2cXy3J1gSmBueWynJd5KgWvXqqdD/GzBEPShlGPQ83o/PAQYuqGVy+/pMss3Cut82C1JR2j&#10;q8VskQvOMkZF9J1WhtGrMn2DExLJT7bOxZErPezxAm1H1onoQDn2256omtHLVJtE2EJ9RBk8DDbD&#10;Z4GbFvwfSjq0GKPh9557SYn+YlHK1XQ+T57MwXxxOcPAn2e25xluBUIxGikZtrcx+3igfIOSNyqr&#10;8drJ2DJaJ4s02jx58zzOf70+xs0zAAAA//8DAFBLAwQUAAYACAAAACEAGjoNguEAAAALAQAADwAA&#10;AGRycy9kb3ducmV2LnhtbEyPzU7DMBCE70i8g7VI3KjT0iRVGqdCqByQOEApd9fZ/JR4HcVOGnh6&#10;lhMcRzOa+SbfzbYTEw6+daRguYhAIBlXtlQrOL4/3W1A+KCp1J0jVPCFHnbF9VWus9Jd6A2nQ6gF&#10;l5DPtIImhD6T0psGrfYL1yOxV7nB6sByqGU56AuX206uoiiRVrfEC43u8bFB83kYrYLq+SO1L+tq&#10;f9yP8fd5is38Whulbm/mhy2IgHP4C8MvPqNDwUwnN1LpRadgfR8zemAjWaYgOLGJ0gTEScEqiVOQ&#10;RS7/fyh+AAAA//8DAFBLAQItABQABgAIAAAAIQC2gziS/gAAAOEBAAATAAAAAAAAAAAAAAAAAAAA&#10;AABbQ29udGVudF9UeXBlc10ueG1sUEsBAi0AFAAGAAgAAAAhADj9If/WAAAAlAEAAAsAAAAAAAAA&#10;AAAAAAAALwEAAF9yZWxzLy5yZWxzUEsBAi0AFAAGAAgAAAAhAJrfeUn9AQAA1AMAAA4AAAAAAAAA&#10;AAAAAAAALgIAAGRycy9lMm9Eb2MueG1sUEsBAi0AFAAGAAgAAAAhABo6DYLhAAAACwEAAA8AAAAA&#10;AAAAAAAAAAAAVwQAAGRycy9kb3ducmV2LnhtbFBLBQYAAAAABAAEAPMAAABlBQAAAAA=&#10;" filled="f" stroked="f">
+              <v:shape w14:anchorId="4E77B099" id="_x0000_s1034" type="#_x0000_t202" style="position:absolute;left:0;text-align:left;margin-left:217.9pt;margin-top:80.85pt;width:185.9pt;height:52pt;z-index:251678720;visibility:visible;mso-wrap-style:square;mso-width-percent:400;mso-height-percent:0;mso-wrap-distance-left:9pt;mso-wrap-distance-top:3.6pt;mso-wrap-distance-right:9pt;mso-wrap-distance-bottom:3.6pt;mso-position-horizontal:absolute;mso-position-horizontal-relative:text;mso-position-vertical:absolute;mso-position-vertical-relative:text;mso-width-percent:400;mso-height-percent:0;mso-width-relative:margin;mso-height-relative:margin;v-text-anchor:top" o:gfxdata="UEsDBBQABgAIAAAAIQC2gziS/gAAAOEBAAATAAAAW0NvbnRlbnRfVHlwZXNdLnhtbJSRQU7DMBBF&#10;90jcwfIWJU67QAgl6YK0S0CoHGBkTxKLZGx5TGhvj5O2G0SRWNoz/78nu9wcxkFMGNg6quQqL6RA&#10;0s5Y6ir5vt9lD1JwBDIwOMJKHpHlpr69KfdHjyxSmriSfYz+USnWPY7AufNIadK6MEJMx9ApD/oD&#10;OlTrorhX2lFEilmcO2RdNtjC5xDF9pCuTyYBB5bi6bQ4syoJ3g9WQ0ymaiLzg5KdCXlKLjvcW893&#10;SUOqXwnz5DrgnHtJTxOsQfEKIT7DmDSUCaxw7Rqn8787ZsmRM9e2VmPeBN4uqYvTtW7jvijg9N/y&#10;JsXecLq0q+WD6m8AAAD//wMAUEsDBBQABgAIAAAAIQA4/SH/1gAAAJQBAAALAAAAX3JlbHMvLnJl&#10;bHOkkMFqwzAMhu+DvYPRfXGawxijTi+j0GvpHsDYimMaW0Yy2fr2M4PBMnrbUb/Q94l/f/hMi1qR&#10;JVI2sOt6UJgd+ZiDgffL8ekFlFSbvV0oo4EbChzGx4f9GRdb25HMsYhqlCwG5lrLq9biZkxWOiqY&#10;22YiTra2kYMu1l1tQD30/bPm3wwYN0x18gb45AdQl1tp5j/sFB2T0FQ7R0nTNEV3j6o9feQzro1i&#10;OWA14Fm+Q8a1a8+Bvu/d/dMb2JY5uiPbhG/ktn4cqGU/er3pcvwCAAD//wMAUEsDBBQABgAIAAAA&#10;IQDzdVI5/AEAANQDAAAOAAAAZHJzL2Uyb0RvYy54bWysU8tu2zAQvBfoPxC815Id240Fy0GaNEWB&#10;9AGk/YA1RVlESS5L0pbcr++SchyjvRXVgeBytcOd2eH6ZjCaHaQPCm3Np5OSM2kFNsruav7928Ob&#10;a85CBNuARitrfpSB32xev1r3rpIz7FA30jMCsaHqXc27GF1VFEF00kCYoJOWki16A5FCvysaDz2h&#10;G13MynJZ9Ogb51HIEOj0fkzyTcZvWynil7YNMjJdc+ot5tXndZvWYrOGaufBdUqc2oB/6MKAsnTp&#10;GeoeIrC9V39BGSU8BmzjRKApsG2VkJkDsZmWf7B56sDJzIXECe4sU/h/sOLz4cl99SwO73CgAWYS&#10;wT2i+BGYxbsO7E7eeo99J6Ghi6dJsqJ3oTqVJqlDFRLItv+EDQ0Z9hEz0NB6k1QhnozQaQDHs+hy&#10;iEzQ4exqWa6uKCUot1yW8zJPpYDqudr5ED9INCxtau5pqBkdDo8hpm6gev4lXWbxQWmdB6st62u+&#10;WswWueAiY1Qk32llan5dpm90QiL53ja5OILS454u0PbEOhEdKcdhOzDVEECqTSJssTmSDB5Hm9Gz&#10;oE2H/hdnPVms5uHnHrzkTH+0JOVqOp8nT+Zgvng7o8BfZraXGbCCoGoeORu3dzH7eKR8S5K3Kqvx&#10;0smpZbJOFulk8+TNyzj/9fIYN78BAAD//wMAUEsDBBQABgAIAAAAIQAaOg2C4QAAAAsBAAAPAAAA&#10;ZHJzL2Rvd25yZXYueG1sTI/NTsMwEITvSLyDtUjcqNPSJFUap0KoHJA4QCl319n8lHgdxU4aeHqW&#10;ExxHM5r5Jt/NthMTDr51pGC5iEAgGVe2VCs4vj/dbUD4oKnUnSNU8IUedsX1Va6z0l3oDadDqAWX&#10;kM+0giaEPpPSmwat9gvXI7FXucHqwHKoZTnoC5fbTq6iKJFWt8QLje7xsUHzeRitgur5I7Uv62p/&#10;3I/x93mKzfxaG6Vub+aHLYiAc/gLwy8+o0PBTCc3UulFp2B9HzN6YCNZpiA4sYnSBMRJwSqJU5BF&#10;Lv9/KH4AAAD//wMAUEsBAi0AFAAGAAgAAAAhALaDOJL+AAAA4QEAABMAAAAAAAAAAAAAAAAAAAAA&#10;AFtDb250ZW50X1R5cGVzXS54bWxQSwECLQAUAAYACAAAACEAOP0h/9YAAACUAQAACwAAAAAAAAAA&#10;AAAAAAAvAQAAX3JlbHMvLnJlbHNQSwECLQAUAAYACAAAACEA83VSOfwBAADUAwAADgAAAAAAAAAA&#10;AAAAAAAuAgAAZHJzL2Uyb0RvYy54bWxQSwECLQAUAAYACAAAACEAGjoNguEAAAALAQAADwAAAAAA&#10;AAAAAAAAAABWBAAAZHJzL2Rvd25yZXYueG1sUEsFBgAAAAAEAAQA8wAAAGQFAAAAAA==&#10;" filled="f" stroked="f">
                 <v:textbox>
                   <w:txbxContent>
                     <w:p>
@@ -3642,13 +5944,7 @@
                         </w:rPr>
                       </w:pPr>
                       <w:r>
-                        <w:t xml:space="preserve">Figura </w:t>
-                      </w:r>
-                      <w:r>
-                        <w:t>14</w:t>
-                      </w:r>
-                      <w:r>
-                        <w:t xml:space="preserve">: </w:t>
+                        <w:t xml:space="preserve">Figura 14: </w:t>
                       </w:r>
                       <w:r>
                         <w:t>Fragment del codi utilitzat per configurar el sweep</w:t>
@@ -3667,6 +5963,9 @@
         </mc:AlternateContent>
       </w:r>
       <w:r>
+        <w:rPr>
+          <w:noProof/>
+        </w:rPr>
         <w:drawing>
           <wp:anchor distT="0" distB="0" distL="114300" distR="114300" simplePos="0" relativeHeight="251676672" behindDoc="0" locked="0" layoutInCell="1" allowOverlap="1" wp14:anchorId="6E4ADE48" wp14:editId="399109F8">
             <wp:simplePos x="0" y="0"/>
@@ -3691,7 +5990,7 @@
                     <pic:cNvPicPr/>
                   </pic:nvPicPr>
                   <pic:blipFill>
-                    <a:blip r:embed="rId21">
+                    <a:blip r:embed="rId23">
                       <a:extLst>
                         <a:ext uri="{28A0092B-C50C-407E-A947-70E740481C1C}">
                           <a14:useLocalDpi xmlns:a14="http://schemas.microsoft.com/office/drawing/2010/main" val="0"/>
@@ -3753,6 +6052,11 @@
       <w:pPr>
         <w:jc w:val="both"/>
       </w:pPr>
+    </w:p>
+    <w:p>
+      <w:pPr>
+        <w:jc w:val="both"/>
+      </w:pPr>
       <w:r>
         <w:br w:type="page"/>
       </w:r>
@@ -4017,7 +6321,7 @@
         </w:rPr>
         <w:t xml:space="preserve">[3] - MD17 (Molecular Dynamics 17): </w:t>
       </w:r>
-      <w:hyperlink r:id="rId22" w:history="1">
+      <w:hyperlink r:id="rId24" w:history="1">
         <w:r>
           <w:t>https://paperswithcode.com/dataset/md17</w:t>
         </w:r>
@@ -4172,9 +6476,48 @@
         <w:t> 14 April 2023; 158 (14): 144801</w:t>
       </w:r>
     </w:p>
+    <w:p>
+      <w:pPr>
+        <w:shd w:val="clear" w:color="auto" w:fill="FFFFFF"/>
+        <w:spacing w:before="100" w:beforeAutospacing="1" w:after="100" w:afterAutospacing="1" w:line="240" w:lineRule="auto"/>
+        <w:rPr>
+          <w:rFonts w:cstheme="minorHAnsi"/>
+          <w:noProof/>
+        </w:rPr>
+      </w:pPr>
+      <w:r>
+        <w:rPr>
+          <w:rFonts w:cstheme="minorHAnsi"/>
+          <w:noProof/>
+        </w:rPr>
+        <w:t xml:space="preserve">[8] – ASE oficial website, </w:t>
+      </w:r>
+      <w:hyperlink r:id="rId25" w:history="1">
+        <w:r>
+          <w:t>https://wiki.fysik.dtu.dk/ase/ase/db/db.html#row-objects</w:t>
+        </w:r>
+      </w:hyperlink>
+      <w:r>
+        <w:rPr>
+          <w:rFonts w:cstheme="minorHAnsi"/>
+          <w:noProof/>
+        </w:rPr>
+        <w:t xml:space="preserve"> (accessed 28/5/2023)</w:t>
+      </w:r>
+    </w:p>
+    <w:p>
+      <w:pPr>
+        <w:shd w:val="clear" w:color="auto" w:fill="FFFFFF"/>
+        <w:spacing w:before="100" w:beforeAutospacing="1" w:after="100" w:afterAutospacing="1" w:line="240" w:lineRule="auto"/>
+        <w:rPr>
+          <w:rFonts w:cstheme="minorHAnsi"/>
+          <w:noProof/>
+        </w:rPr>
+      </w:pPr>
+    </w:p>
     <w:sectPr>
-      <w:headerReference w:type="default" r:id="rId23"/>
-      <w:footerReference w:type="default" r:id="rId24"/>
+      <w:headerReference w:type="default" r:id="rId26"/>
+      <w:footerReference w:type="default" r:id="rId27"/>
       <w:pgSz w:w="11906" w:h="16838"/>
       <w:pgMar w:top="1417" w:right="1701" w:bottom="1417" w:left="1701" w:header="708" w:footer="708" w:gutter="0"/>
       <w:cols w:space="708"/>

</xml_diff>